<commit_message>
final report sparse comments and ADSA header
</commit_message>
<xml_diff>
--- a/CEE280 Final Submission Report.docx
+++ b/CEE280 Final Submission Report.docx
@@ -444,7 +444,30 @@
           <w:szCs w:val="24"/>
         </w:rPr>
         <w:tab/>
-        <w:t>The Analysis constructor concludes by calling the private method, CreateStiffnessSubMatrices().  This method calls GetGlobalStiffness() and GetElementDOF() to sum the stiffness terms at each pair of degrees of freedom into one large stiffness matrix that is stored as a sparse matrix for efficiency.  This large matrix is never used in its complete form, so it is not stored as a property. Instead, it is immediately dissected into the smaller sub-matrices based on the classification of the degrees of freedom which are then stored as properties for later use.</w:t>
+        <w:t xml:space="preserve">The Analysis constructor concludes by calling the private method, CreateStiffnessSubMatrices().  This method calls GetGlobalStiffness() and GetElementDOF() to sum the stiffness terms at each pair of degrees of freedom into one large stiffness matrix that is stored as a sparse matrix for efficiency.  </w:t>
+      </w:r>
+      <w:r>
+        <w:rPr>
+          <w:sz w:val="24"/>
+          <w:szCs w:val="24"/>
+        </w:rPr>
+        <w:t xml:space="preserve">The program loops over each element and gets its vector of degrees of freedom and global stiffness matrix.  Then, it loops through all 12 rows and columns of the element stiffness matrix.  If the value in the element stiffness matrix is non-zero, that value and its associated degrees of freedom are stored in vectors of rows, columns, and stiffnesses.  Finally, one sparse structural stiffness </w:t>
+      </w:r>
+      <w:bookmarkStart w:id="0" w:name="_GoBack"/>
+      <w:bookmarkEnd w:id="0"/>
+      <w:r>
+        <w:rPr>
+          <w:sz w:val="24"/>
+          <w:szCs w:val="24"/>
+        </w:rPr>
+        <w:t xml:space="preserve">matrix is constructed using these vectors.  </w:t>
+      </w:r>
+      <w:r>
+        <w:rPr>
+          <w:sz w:val="24"/>
+          <w:szCs w:val="24"/>
+        </w:rPr>
+        <w:t>This large matrix is never used in its complete form, so it is not stored as a property. Instead, it is immediately dissected into the smaller sub-matrices based on the classification of the degrees of freedom which are then stored as properties for later use.</w:t>
       </w:r>
     </w:p>
     <w:p>
@@ -474,7 +497,7 @@
           <w:sz w:val="24"/>
           <w:szCs w:val="24"/>
         </w:rPr>
-        <w:t xml:space="preserve">ud_3d1el.m, AFLAG, the logical indicator that indicates to Mastan and subsequently to the user whether the analysis has been successful, is initialized to be infinity.  Infinity would indicate to Mastan that the analysis didn’t run.  However, when the RunAnalysis() method is called, it first calls the CheckKffMatrix() method.  This method estimates the condition number of the stiffness matrix for the free-free degrees of freedom.  The difference between the number of reliable significant digits in the input and the return is estimated by the logarithm of the condition number.  To ensure that the results have at least three significant digits, the number of lost figures is limited to </w:t>
+        <w:t xml:space="preserve">ud_3d1el.m, AFLAG, the logical indicator that indicates to Mastan and subsequently to the user whether the analysis has been successful, is initialized to be infinity.  Infinity would indicate to Mastan that the analysis didn’t run.  However, when the RunAnalysis() method is called, it first calls the </w:t>
       </w:r>
       <w:r>
         <w:rPr>
@@ -482,7 +505,7 @@
           <w:szCs w:val="24"/>
         </w:rPr>
         <w:lastRenderedPageBreak/>
-        <w:t>thirteen.  The analysis will be successful if thirteen or fewer digits are lost; otherwise, Mastan will display a message that the structure is unstable, and the Mastan returns are set to zeros.</w:t>
+        <w:t>CheckKffMatrix() method.  This method estimates the condition number of the stiffness matrix for the free-free degrees of freedom.  The difference between the number of reliable significant digits in the input and the return is estimated by the logarithm of the condition number.  To ensure that the results have at least three significant digits, the number of lost figures is limited to thirteen.  The analysis will be successful if thirteen or fewer digits are lost; otherwise, Mastan will display a message that the structure is unstable, and the Mastan returns are set to zeros.</w:t>
       </w:r>
     </w:p>
     <w:p>
@@ -8057,10 +8080,26 @@
       <w:r>
         <w:t>rent from our code now because we</w:t>
       </w:r>
-      <w:bookmarkStart w:id="0" w:name="_GoBack"/>
-      <w:bookmarkEnd w:id="0"/>
-      <w:r>
-        <w:t xml:space="preserve"> had failed to look ahead in the assignment, and it would have been interesting to see where we would have ended up with that program structure.  We could have deviated from the specified methods, but we thought that would make it difficult to grade.  </w:t>
+      <w:r>
+        <w:t xml:space="preserve"> had failed to lo</w:t>
+      </w:r>
+      <w:r>
+        <w:t>ok ahead in the assignment.  I</w:t>
+      </w:r>
+      <w:r>
+        <w:t xml:space="preserve">t would have been interesting to see where we would have ended up with that program structure.  We </w:t>
+      </w:r>
+      <w:r>
+        <w:t xml:space="preserve">realize that we </w:t>
+      </w:r>
+      <w:r>
+        <w:t xml:space="preserve">could have deviated from the specified methods, but we thought that would make it difficult </w:t>
+      </w:r>
+      <w:r>
+        <w:t xml:space="preserve">for the instructors </w:t>
+      </w:r>
+      <w:r>
+        <w:t xml:space="preserve">to grade.  </w:t>
       </w:r>
       <w:r>
         <w:t xml:space="preserve"> </w:t>
@@ -8072,9 +8111,84 @@
         <w:t xml:space="preserve"> would suggest the due date not be the morning after break.  It makes it difficult to coordinate a polished finished product when one partner will be out of town over Thanksgiving weekend.  Obviously, things came together alright, but it would be nice even just to have Monday afternoon to look over the final report, make sure everything is how we both want it, and print.  </w:t>
       </w:r>
     </w:p>
+    <w:p>
+      <w:pPr>
+        <w:spacing w:after="160" w:line="259" w:lineRule="auto"/>
+      </w:pPr>
+      <w:r>
+        <w:br w:type="page"/>
+      </w:r>
+    </w:p>
+    <w:p>
+      <w:r>
+        <w:rPr>
+          <w:noProof/>
+        </w:rPr>
+        <w:lastRenderedPageBreak/>
+        <w:drawing>
+          <wp:anchor distT="0" distB="0" distL="114300" distR="114300" simplePos="0" relativeHeight="251660288" behindDoc="0" locked="0" layoutInCell="1" allowOverlap="1">
+            <wp:simplePos x="914400" y="914400"/>
+            <wp:positionH relativeFrom="column">
+              <wp:align>left</wp:align>
+            </wp:positionH>
+            <wp:positionV relativeFrom="paragraph">
+              <wp:align>top</wp:align>
+            </wp:positionV>
+            <wp:extent cx="5875020" cy="7498080"/>
+            <wp:effectExtent l="0" t="0" r="0" b="7620"/>
+            <wp:wrapSquare wrapText="bothSides"/>
+            <wp:docPr id="4" name="Picture 4"/>
+            <wp:cNvGraphicFramePr>
+              <a:graphicFrameLocks xmlns:a="http://schemas.openxmlformats.org/drawingml/2006/main" noChangeAspect="1"/>
+            </wp:cNvGraphicFramePr>
+            <a:graphic xmlns:a="http://schemas.openxmlformats.org/drawingml/2006/main">
+              <a:graphicData uri="http://schemas.openxmlformats.org/drawingml/2006/picture">
+                <pic:pic xmlns:pic="http://schemas.openxmlformats.org/drawingml/2006/picture">
+                  <pic:nvPicPr>
+                    <pic:cNvPr id="0" name="Picture 2"/>
+                    <pic:cNvPicPr>
+                      <a:picLocks noChangeAspect="1" noChangeArrowheads="1"/>
+                    </pic:cNvPicPr>
+                  </pic:nvPicPr>
+                  <pic:blipFill>
+                    <a:blip r:embed="rId10">
+                      <a:extLst>
+                        <a:ext uri="{28A0092B-C50C-407E-A947-70E740481C1C}">
+                          <a14:useLocalDpi xmlns:a14="http://schemas.microsoft.com/office/drawing/2010/main" val="0"/>
+                        </a:ext>
+                      </a:extLst>
+                    </a:blip>
+                    <a:srcRect/>
+                    <a:stretch>
+                      <a:fillRect/>
+                    </a:stretch>
+                  </pic:blipFill>
+                  <pic:spPr bwMode="auto">
+                    <a:xfrm>
+                      <a:off x="0" y="0"/>
+                      <a:ext cx="5875020" cy="7498080"/>
+                    </a:xfrm>
+                    <a:prstGeom prst="rect">
+                      <a:avLst/>
+                    </a:prstGeom>
+                    <a:noFill/>
+                    <a:ln>
+                      <a:noFill/>
+                    </a:ln>
+                  </pic:spPr>
+                </pic:pic>
+              </a:graphicData>
+            </a:graphic>
+          </wp:anchor>
+        </w:drawing>
+      </w:r>
+      <w:r>
+        <w:br w:type="textWrapping" w:clear="all"/>
+      </w:r>
+    </w:p>
     <w:sectPr>
-      <w:headerReference w:type="default" r:id="rId10"/>
-      <w:footerReference w:type="default" r:id="rId11"/>
+      <w:headerReference w:type="default" r:id="rId11"/>
+      <w:footerReference w:type="default" r:id="rId12"/>
       <w:pgSz w:w="12240" w:h="15840"/>
       <w:pgMar w:top="1440" w:right="1440" w:bottom="1440" w:left="1440" w:header="720" w:footer="720" w:gutter="0"/>
       <w:pgNumType w:start="0"/>
@@ -8150,7 +8264,7 @@
         <w:i/>
         <w:noProof/>
       </w:rPr>
-      <w:t>7</w:t>
+      <w:t>9</w:t>
     </w:r>
     <w:r>
       <w:rPr>
@@ -8193,7 +8307,7 @@
         <w:i/>
         <w:noProof/>
       </w:rPr>
-      <w:t>8</w:t>
+      <w:t>9</w:t>
     </w:r>
     <w:r>
       <w:rPr>
@@ -8233,7 +8347,10 @@
       <w:jc w:val="right"/>
     </w:pPr>
     <w:r>
-      <w:t>Group 12: Dunekacke&amp;Awasthi</w:t>
+      <w:t>Group 12: Awasthi</w:t>
+    </w:r>
+    <w:r>
+      <w:t xml:space="preserve"> &amp; Dunekacke</w:t>
     </w:r>
   </w:p>
 </w:hdr>
@@ -8970,9 +9087,8 @@
     <w:panose1 w:val="02010600030101010101"/>
     <w:charset w:val="86"/>
     <w:family w:val="auto"/>
-    <w:notTrueType/>
     <w:pitch w:val="variable"/>
-    <w:sig w:usb0="00000001" w:usb1="080E0000" w:usb2="00000010" w:usb3="00000000" w:csb0="00040000" w:csb1="00000000"/>
+    <w:sig w:usb0="00000003" w:usb1="288F0000" w:usb2="00000016" w:usb3="00000000" w:csb0="00040001" w:csb1="00000000"/>
   </w:font>
   <w:font w:name="Symbol">
     <w:panose1 w:val="05050102010706020507"/>
@@ -9002,6 +9118,7 @@
     <w:rsidRoot w:val="00657FF8"/>
     <w:rsid w:val="005E3995"/>
     <w:rsid w:val="00657FF8"/>
+    <w:rsid w:val="00BF732D"/>
   </w:rsids>
   <m:mathPr>
     <m:mathFont m:val="Cambria Math"/>
@@ -9760,7 +9877,7 @@
 </file>
 
 <file path=customXml/itemProps2.xml><?xml version="1.0" encoding="utf-8"?>
-<ds:datastoreItem xmlns:ds="http://schemas.openxmlformats.org/officeDocument/2006/customXml" ds:itemID="{290B954E-B878-4D83-B7DB-9ED21C1F065B}">
+<ds:datastoreItem xmlns:ds="http://schemas.openxmlformats.org/officeDocument/2006/customXml" ds:itemID="{29A29116-3392-41BA-9641-2F46FB2883CE}">
   <ds:schemaRefs>
     <ds:schemaRef ds:uri="http://schemas.openxmlformats.org/officeDocument/2006/bibliography"/>
   </ds:schemaRefs>

</xml_diff>

<commit_message>
edits for createloadvectors() in summary
</commit_message>
<xml_diff>
--- a/CEE280 Final Submission Report.docx
+++ b/CEE280 Final Submission Report.docx
@@ -1,6 +1,6 @@
 
 <file path=word/document.xml><?xml version="1.0" encoding="utf-8"?>
-<w:document xmlns:wpc="http://schemas.microsoft.com/office/word/2010/wordprocessingCanvas" xmlns:mc="http://schemas.openxmlformats.org/markup-compatibility/2006" xmlns:o="urn:schemas-microsoft-com:office:office" xmlns:r="http://schemas.openxmlformats.org/officeDocument/2006/relationships" xmlns:m="http://schemas.openxmlformats.org/officeDocument/2006/math" xmlns:v="urn:schemas-microsoft-com:vml" xmlns:wp14="http://schemas.microsoft.com/office/word/2010/wordprocessingDrawing" xmlns:wp="http://schemas.openxmlformats.org/drawingml/2006/wordprocessingDrawing" xmlns:w10="urn:schemas-microsoft-com:office:word" xmlns:w="http://schemas.openxmlformats.org/wordprocessingml/2006/main" xmlns:w14="http://schemas.microsoft.com/office/word/2010/wordml" xmlns:wpg="http://schemas.microsoft.com/office/word/2010/wordprocessingGroup" xmlns:wpi="http://schemas.microsoft.com/office/word/2010/wordprocessingInk" xmlns:wne="http://schemas.microsoft.com/office/word/2006/wordml" xmlns:wps="http://schemas.microsoft.com/office/word/2010/wordprocessingShape" mc:Ignorable="w14 wp14">
+<w:document xmlns:wpc="http://schemas.microsoft.com/office/word/2010/wordprocessingCanvas" xmlns:mc="http://schemas.openxmlformats.org/markup-compatibility/2006" xmlns:o="urn:schemas-microsoft-com:office:office" xmlns:r="http://schemas.openxmlformats.org/officeDocument/2006/relationships" xmlns:m="http://schemas.openxmlformats.org/officeDocument/2006/math" xmlns:v="urn:schemas-microsoft-com:vml" xmlns:wp14="http://schemas.microsoft.com/office/word/2010/wordprocessingDrawing" xmlns:wp="http://schemas.openxmlformats.org/drawingml/2006/wordprocessingDrawing" xmlns:w10="urn:schemas-microsoft-com:office:word" xmlns:w="http://schemas.openxmlformats.org/wordprocessingml/2006/main" xmlns:w14="http://schemas.microsoft.com/office/word/2010/wordml" xmlns:w15="http://schemas.microsoft.com/office/word/2012/wordml" xmlns:wpg="http://schemas.microsoft.com/office/word/2010/wordprocessingGroup" xmlns:wpi="http://schemas.microsoft.com/office/word/2010/wordprocessingInk" xmlns:wne="http://schemas.microsoft.com/office/word/2006/wordml" xmlns:wps="http://schemas.microsoft.com/office/word/2010/wordprocessingShape" mc:Ignorable="w14 w15 wp14">
   <w:body>
     <w:sdt>
       <w:sdtPr>
@@ -233,25 +233,7 @@
                         <w:sz w:val="28"/>
                         <w:szCs w:val="28"/>
                       </w:rPr>
-                      <w:t xml:space="preserve">Amanda </w:t>
-                    </w:r>
-                    <w:proofErr w:type="spellStart"/>
-                    <w:r>
-                      <w:rPr>
-                        <w:color w:val="5B9BD5" w:themeColor="accent1"/>
-                        <w:sz w:val="28"/>
-                        <w:szCs w:val="28"/>
-                      </w:rPr>
-                      <w:t>Dunekacke</w:t>
-                    </w:r>
-                    <w:proofErr w:type="spellEnd"/>
-                    <w:r>
-                      <w:rPr>
-                        <w:color w:val="5B9BD5" w:themeColor="accent1"/>
-                        <w:sz w:val="28"/>
-                        <w:szCs w:val="28"/>
-                      </w:rPr>
-                      <w:t xml:space="preserve"> and Siddharth Awasthi</w:t>
+                      <w:t>Amanda Dunekacke and Siddharth Awasthi</w:t>
                     </w:r>
                   </w:p>
                 </w:sdtContent>
@@ -266,9 +248,6 @@
                   <w:alias w:val="Date"/>
                   <w:tag w:val="Date"/>
                   <w:id w:val="13406932"/>
-                  <w:placeholder>
-                    <w:docPart w:val="07AE4EE0E1FC475CB4CE3DC3438ED6B0"/>
-                  </w:placeholder>
                   <w:dataBinding w:prefixMappings="xmlns:ns0='http://schemas.microsoft.com/office/2006/coverPageProps'" w:xpath="/ns0:CoverPageProperties[1]/ns0:PublishDate[1]" w:storeItemID="{55AF091B-3C7A-41E3-B477-F2FDAA23CFDA}"/>
                   <w:date>
                     <w:dateFormat w:val="M-d-yyyy"/>
@@ -475,7 +454,7 @@
           <w:sz w:val="24"/>
           <w:szCs w:val="24"/>
         </w:rPr>
-        <w:t>2’s</w:t>
+        <w:t>2</w:t>
       </w:r>
       <w:r>
         <w:rPr>
@@ -544,6 +523,13 @@
           <w:sz w:val="24"/>
           <w:szCs w:val="24"/>
         </w:rPr>
+        <w:t>()</w:t>
+      </w:r>
+      <w:r>
+        <w:rPr>
+          <w:sz w:val="24"/>
+          <w:szCs w:val="24"/>
+        </w:rPr>
         <w:t xml:space="preserve">, and </w:t>
       </w:r>
       <w:proofErr w:type="spellStart"/>
@@ -555,6 +541,13 @@
         <w:t>CreateStiffnessSubMatrices</w:t>
       </w:r>
       <w:proofErr w:type="spellEnd"/>
+      <w:r>
+        <w:rPr>
+          <w:sz w:val="24"/>
+          <w:szCs w:val="24"/>
+        </w:rPr>
+        <w:t>()</w:t>
+      </w:r>
       <w:r>
         <w:rPr>
           <w:sz w:val="24"/>
@@ -655,7 +648,21 @@
           <w:szCs w:val="24"/>
         </w:rPr>
         <w:tab/>
-        <w:t xml:space="preserve">When the Element objects are created, the element constructor calls functions to create 7 additional properties beyond those passed into the constructor.  </w:t>
+        <w:t>When the Element objects are created, the element constructor calls functions to create</w:t>
+      </w:r>
+      <w:r>
+        <w:rPr>
+          <w:sz w:val="24"/>
+          <w:szCs w:val="24"/>
+        </w:rPr>
+        <w:t xml:space="preserve"> seven</w:t>
+      </w:r>
+      <w:r>
+        <w:rPr>
+          <w:sz w:val="24"/>
+          <w:szCs w:val="24"/>
+        </w:rPr>
+        <w:t xml:space="preserve"> additional properties beyond those passed into the constructor.  </w:t>
       </w:r>
       <w:proofErr w:type="spellStart"/>
       <w:proofErr w:type="gramStart"/>
@@ -814,8 +821,6 @@
         <w:tab/>
         <w:t xml:space="preserve">The Analysis constructor concludes by calling the private method, </w:t>
       </w:r>
-      <w:bookmarkStart w:id="0" w:name="_GoBack"/>
-      <w:bookmarkEnd w:id="0"/>
       <w:proofErr w:type="spellStart"/>
       <w:proofErr w:type="gramStart"/>
       <w:r>
@@ -878,7 +883,21 @@
           <w:sz w:val="24"/>
           <w:szCs w:val="24"/>
         </w:rPr>
-        <w:t xml:space="preserve">The program loops over each element and gets its vector of degrees of freedom and global stiffness matrix.  Then, it loops through all 12 rows and columns of the element stiffness matrix.  If the value in the element stiffness matrix is non-zero, that value and its associated degrees of freedom are stored in vectors of rows, columns, and </w:t>
+        <w:t>The program loops over each element and gets its vector of degrees of freedom and global stiffness matrix</w:t>
+      </w:r>
+      <w:r>
+        <w:rPr>
+          <w:sz w:val="24"/>
+          <w:szCs w:val="24"/>
+        </w:rPr>
+        <w:t>.  Then, it loops through all twelve</w:t>
+      </w:r>
+      <w:r>
+        <w:rPr>
+          <w:sz w:val="24"/>
+          <w:szCs w:val="24"/>
+        </w:rPr>
+        <w:t xml:space="preserve"> rows and columns of the element stiffness matrix.  If the value in the element stiffness matrix is non-zero, that value and its associated degrees of freedom are stored in vectors of rows, columns, and </w:t>
       </w:r>
       <w:proofErr w:type="spellStart"/>
       <w:r>
@@ -1029,7 +1048,14 @@
           <w:sz w:val="24"/>
           <w:szCs w:val="24"/>
         </w:rPr>
-        <w:t xml:space="preserve"> (as MATLAB uses 16 significant digits)</w:t>
+        <w:t xml:space="preserve"> (as MATLAB uses sixteen</w:t>
+      </w:r>
+      <w:r>
+        <w:rPr>
+          <w:sz w:val="24"/>
+          <w:szCs w:val="24"/>
+        </w:rPr>
+        <w:t xml:space="preserve"> significant digits)</w:t>
       </w:r>
       <w:r>
         <w:rPr>
@@ -1185,7 +1211,28 @@
           <w:sz w:val="24"/>
           <w:szCs w:val="24"/>
         </w:rPr>
-        <w:t>) which creates a vector of concentrated loads and fixed end forces for each type of degree of freedom: free, fixed, and known.  The concentrated loads are pulled directly from Mastan</w:t>
+        <w:t xml:space="preserve">) which creates a vector of concentrated loads and fixed end forces for each type of degree of freedom: free, fixed, and known.  </w:t>
+      </w:r>
+      <w:r>
+        <w:rPr>
+          <w:sz w:val="24"/>
+          <w:szCs w:val="24"/>
+        </w:rPr>
+        <w:t>Only the vector of fixed end forces at the free degrees of freedom is saved as a property because it will be used again in computing error.</w:t>
+      </w:r>
+      <w:r>
+        <w:rPr>
+          <w:sz w:val="24"/>
+          <w:szCs w:val="24"/>
+        </w:rPr>
+        <w:t xml:space="preserve">  </w:t>
+      </w:r>
+      <w:r>
+        <w:rPr>
+          <w:sz w:val="24"/>
+          <w:szCs w:val="24"/>
+        </w:rPr>
+        <w:t>The concentrated loads are pulled directly from Mastan</w:t>
       </w:r>
       <w:r>
         <w:rPr>
@@ -1469,7 +1516,44 @@
           <w:sz w:val="24"/>
           <w:szCs w:val="24"/>
         </w:rPr>
-        <w:t>) performs the degrees of freedom classification again and splits the deflections into those classifications.  The loads are back-calculated using those deflections multiplied by their respective stiffness sub-matrices.  Then, it creates the real concentrated load and fixed end force vectors from the input and subtracts the fixed end forces from the concentrated loads.  This creates a comprehensive load vector that is comparable to the one that was back-calculated.  The difference between these two load vectors results in a vector summarizing the error in the analysis caused by loss of significant digits in the intermediate computations.</w:t>
+        <w:t xml:space="preserve">) performs the degrees of freedom classification again and splits the deflections into those classifications.  The loads are back-calculated using those deflections multiplied by their respective stiffness sub-matrices.  Then, it creates the real concentrated load </w:t>
+      </w:r>
+      <w:r>
+        <w:rPr>
+          <w:sz w:val="24"/>
+          <w:szCs w:val="24"/>
+        </w:rPr>
+        <w:t xml:space="preserve">vector </w:t>
+      </w:r>
+      <w:r>
+        <w:rPr>
+          <w:sz w:val="24"/>
+          <w:szCs w:val="24"/>
+        </w:rPr>
+        <w:t xml:space="preserve">from the input and subtracts the </w:t>
+      </w:r>
+      <w:r>
+        <w:rPr>
+          <w:sz w:val="24"/>
+          <w:szCs w:val="24"/>
+        </w:rPr>
+        <w:t xml:space="preserve">fixed end force vector </w:t>
+      </w:r>
+      <w:r>
+        <w:rPr>
+          <w:sz w:val="24"/>
+          <w:szCs w:val="24"/>
+        </w:rPr>
+        <w:t>from the concentrated loads.  This creates a comprehensive load vector that is comparable to the o</w:t>
+      </w:r>
+      <w:bookmarkStart w:id="0" w:name="_GoBack"/>
+      <w:bookmarkEnd w:id="0"/>
+      <w:r>
+        <w:rPr>
+          <w:sz w:val="24"/>
+          <w:szCs w:val="24"/>
+        </w:rPr>
+        <w:t>ne that was back-calculated.  The difference between these two load vectors results in a vector summarizing the error in the analysis caused by loss of significant digits in the intermediate computations.</w:t>
       </w:r>
     </w:p>
     <w:p>
@@ -1572,6 +1656,7 @@
           <w:sz w:val="24"/>
           <w:szCs w:val="24"/>
         </w:rPr>
+        <w:lastRenderedPageBreak/>
         <w:br w:type="page"/>
       </w:r>
     </w:p>
@@ -2983,7 +3068,7 @@
                     <pic:cNvPicPr/>
                   </pic:nvPicPr>
                   <pic:blipFill>
-                    <a:blip r:embed="rId9" cstate="print">
+                    <a:blip r:embed="rId8" cstate="print">
                       <a:extLst>
                         <a:ext uri="{28A0092B-C50C-407E-A947-70E740481C1C}">
                           <a14:useLocalDpi xmlns:a14="http://schemas.microsoft.com/office/drawing/2010/main" val="0"/>
@@ -4264,7 +4349,7 @@
                     <pic:cNvPicPr/>
                   </pic:nvPicPr>
                   <pic:blipFill>
-                    <a:blip r:embed="rId10" cstate="print">
+                    <a:blip r:embed="rId9" cstate="print">
                       <a:extLst>
                         <a:ext uri="{28A0092B-C50C-407E-A947-70E740481C1C}">
                           <a14:useLocalDpi xmlns:a14="http://schemas.microsoft.com/office/drawing/2010/main" val="0"/>
@@ -9334,15 +9419,7 @@
     <w:p>
       <w:r>
         <w:tab/>
-        <w:t xml:space="preserve">Working as partners, we had to do our best to divide tasks evenly.  Over the course of development, the weight of the work and the leadership shifted at some points, but we did our best to share these.  Things went a lot smoother once we began using </w:t>
-      </w:r>
-      <w:proofErr w:type="spellStart"/>
-      <w:r>
-        <w:t>GitHub</w:t>
-      </w:r>
-      <w:proofErr w:type="spellEnd"/>
-      <w:r>
-        <w:t xml:space="preserve"> to share and merge our code.  With this tool, we could work on the same documents simultaneously without worrying about having to figure out how to combine things.  It really simplified the process, especially since we did most of the work </w:t>
+        <w:t xml:space="preserve">Working as partners, we had to do our best to divide tasks evenly.  Over the course of development, the weight of the work and the leadership shifted at some points, but we did our best to share these.  Things went a lot smoother once we began using GitHub to share and merge our code.  With this tool, we could work on the same documents simultaneously without worrying about having to figure out how to combine things.  It really simplified the process, especially since we did most of the work </w:t>
       </w:r>
       <w:r>
         <w:t>in each other’s presence.  We seemed to have trouble making progress on our own, so we would work simultaneously, having the other available for questions and planning along the way.  We would begin by going over what we had done recently and what we thought the next steps should be.  Then, we’d each claim a task, work on it, and claim another when we finished.  Siddharth took on the design document, while</w:t>
@@ -9487,7 +9564,7 @@
                     </pic:cNvPicPr>
                   </pic:nvPicPr>
                   <pic:blipFill>
-                    <a:blip r:embed="rId11">
+                    <a:blip r:embed="rId10">
                       <a:extLst>
                         <a:ext uri="{28A0092B-C50C-407E-A947-70E740481C1C}">
                           <a14:useLocalDpi xmlns:a14="http://schemas.microsoft.com/office/drawing/2010/main" val="0"/>
@@ -9523,8 +9600,8 @@
       </w:r>
     </w:p>
     <w:sectPr>
-      <w:headerReference w:type="default" r:id="rId12"/>
-      <w:footerReference w:type="default" r:id="rId13"/>
+      <w:headerReference w:type="default" r:id="rId11"/>
+      <w:footerReference w:type="default" r:id="rId12"/>
       <w:pgSz w:w="12240" w:h="15840"/>
       <w:pgMar w:top="1440" w:right="1440" w:bottom="1440" w:left="1440" w:header="720" w:footer="720" w:gutter="0"/>
       <w:pgNumType w:start="0"/>
@@ -9537,7 +9614,7 @@
 </file>
 
 <file path=word/endnotes.xml><?xml version="1.0" encoding="utf-8"?>
-<w:endnotes xmlns:wpc="http://schemas.microsoft.com/office/word/2010/wordprocessingCanvas" xmlns:mc="http://schemas.openxmlformats.org/markup-compatibility/2006" xmlns:o="urn:schemas-microsoft-com:office:office" xmlns:r="http://schemas.openxmlformats.org/officeDocument/2006/relationships" xmlns:m="http://schemas.openxmlformats.org/officeDocument/2006/math" xmlns:v="urn:schemas-microsoft-com:vml" xmlns:wp14="http://schemas.microsoft.com/office/word/2010/wordprocessingDrawing" xmlns:wp="http://schemas.openxmlformats.org/drawingml/2006/wordprocessingDrawing" xmlns:w10="urn:schemas-microsoft-com:office:word" xmlns:w="http://schemas.openxmlformats.org/wordprocessingml/2006/main" xmlns:w14="http://schemas.microsoft.com/office/word/2010/wordml" xmlns:wpg="http://schemas.microsoft.com/office/word/2010/wordprocessingGroup" xmlns:wpi="http://schemas.microsoft.com/office/word/2010/wordprocessingInk" xmlns:wne="http://schemas.microsoft.com/office/word/2006/wordml" xmlns:wps="http://schemas.microsoft.com/office/word/2010/wordprocessingShape" mc:Ignorable="w14 wp14">
+<w:endnotes xmlns:wpc="http://schemas.microsoft.com/office/word/2010/wordprocessingCanvas" xmlns:mc="http://schemas.openxmlformats.org/markup-compatibility/2006" xmlns:o="urn:schemas-microsoft-com:office:office" xmlns:r="http://schemas.openxmlformats.org/officeDocument/2006/relationships" xmlns:m="http://schemas.openxmlformats.org/officeDocument/2006/math" xmlns:v="urn:schemas-microsoft-com:vml" xmlns:wp14="http://schemas.microsoft.com/office/word/2010/wordprocessingDrawing" xmlns:wp="http://schemas.openxmlformats.org/drawingml/2006/wordprocessingDrawing" xmlns:w10="urn:schemas-microsoft-com:office:word" xmlns:w="http://schemas.openxmlformats.org/wordprocessingml/2006/main" xmlns:w14="http://schemas.microsoft.com/office/word/2010/wordml" xmlns:w15="http://schemas.microsoft.com/office/word/2012/wordml" xmlns:wpg="http://schemas.microsoft.com/office/word/2010/wordprocessingGroup" xmlns:wpi="http://schemas.microsoft.com/office/word/2010/wordprocessingInk" xmlns:wne="http://schemas.microsoft.com/office/word/2006/wordml" xmlns:wps="http://schemas.microsoft.com/office/word/2010/wordprocessingShape" mc:Ignorable="w14 w15 wp14">
   <w:endnote w:type="separator" w:id="-1">
     <w:p>
       <w:r>
@@ -9556,7 +9633,7 @@
 </file>
 
 <file path=word/footer1.xml><?xml version="1.0" encoding="utf-8"?>
-<w:ftr xmlns:wpc="http://schemas.microsoft.com/office/word/2010/wordprocessingCanvas" xmlns:mc="http://schemas.openxmlformats.org/markup-compatibility/2006" xmlns:o="urn:schemas-microsoft-com:office:office" xmlns:r="http://schemas.openxmlformats.org/officeDocument/2006/relationships" xmlns:m="http://schemas.openxmlformats.org/officeDocument/2006/math" xmlns:v="urn:schemas-microsoft-com:vml" xmlns:wp14="http://schemas.microsoft.com/office/word/2010/wordprocessingDrawing" xmlns:wp="http://schemas.openxmlformats.org/drawingml/2006/wordprocessingDrawing" xmlns:w10="urn:schemas-microsoft-com:office:word" xmlns:w="http://schemas.openxmlformats.org/wordprocessingml/2006/main" xmlns:w14="http://schemas.microsoft.com/office/word/2010/wordml" xmlns:wpg="http://schemas.microsoft.com/office/word/2010/wordprocessingGroup" xmlns:wpi="http://schemas.microsoft.com/office/word/2010/wordprocessingInk" xmlns:wne="http://schemas.microsoft.com/office/word/2006/wordml" xmlns:wps="http://schemas.microsoft.com/office/word/2010/wordprocessingShape" mc:Ignorable="w14 wp14">
+<w:ftr xmlns:wpc="http://schemas.microsoft.com/office/word/2010/wordprocessingCanvas" xmlns:mc="http://schemas.openxmlformats.org/markup-compatibility/2006" xmlns:o="urn:schemas-microsoft-com:office:office" xmlns:r="http://schemas.openxmlformats.org/officeDocument/2006/relationships" xmlns:m="http://schemas.openxmlformats.org/officeDocument/2006/math" xmlns:v="urn:schemas-microsoft-com:vml" xmlns:wp14="http://schemas.microsoft.com/office/word/2010/wordprocessingDrawing" xmlns:wp="http://schemas.openxmlformats.org/drawingml/2006/wordprocessingDrawing" xmlns:w10="urn:schemas-microsoft-com:office:word" xmlns:w="http://schemas.openxmlformats.org/wordprocessingml/2006/main" xmlns:w14="http://schemas.microsoft.com/office/word/2010/wordml" xmlns:w15="http://schemas.microsoft.com/office/word/2012/wordml" xmlns:wpg="http://schemas.microsoft.com/office/word/2010/wordprocessingGroup" xmlns:wpi="http://schemas.microsoft.com/office/word/2010/wordprocessingInk" xmlns:wne="http://schemas.microsoft.com/office/word/2006/wordml" xmlns:wps="http://schemas.microsoft.com/office/word/2010/wordprocessingShape" mc:Ignorable="w14 w15 wp14">
   <w:p>
     <w:pPr>
       <w:pStyle w:val="Footer"/>
@@ -9600,7 +9677,7 @@
         <w:i/>
         <w:noProof/>
       </w:rPr>
-      <w:t>1</w:t>
+      <w:t>3</w:t>
     </w:r>
     <w:r>
       <w:rPr>
@@ -9643,7 +9720,7 @@
         <w:i/>
         <w:noProof/>
       </w:rPr>
-      <w:t>9</w:t>
+      <w:t>10</w:t>
     </w:r>
     <w:r>
       <w:rPr>
@@ -9657,7 +9734,7 @@
 </file>
 
 <file path=word/footnotes.xml><?xml version="1.0" encoding="utf-8"?>
-<w:footnotes xmlns:wpc="http://schemas.microsoft.com/office/word/2010/wordprocessingCanvas" xmlns:mc="http://schemas.openxmlformats.org/markup-compatibility/2006" xmlns:o="urn:schemas-microsoft-com:office:office" xmlns:r="http://schemas.openxmlformats.org/officeDocument/2006/relationships" xmlns:m="http://schemas.openxmlformats.org/officeDocument/2006/math" xmlns:v="urn:schemas-microsoft-com:vml" xmlns:wp14="http://schemas.microsoft.com/office/word/2010/wordprocessingDrawing" xmlns:wp="http://schemas.openxmlformats.org/drawingml/2006/wordprocessingDrawing" xmlns:w10="urn:schemas-microsoft-com:office:word" xmlns:w="http://schemas.openxmlformats.org/wordprocessingml/2006/main" xmlns:w14="http://schemas.microsoft.com/office/word/2010/wordml" xmlns:wpg="http://schemas.microsoft.com/office/word/2010/wordprocessingGroup" xmlns:wpi="http://schemas.microsoft.com/office/word/2010/wordprocessingInk" xmlns:wne="http://schemas.microsoft.com/office/word/2006/wordml" xmlns:wps="http://schemas.microsoft.com/office/word/2010/wordprocessingShape" mc:Ignorable="w14 wp14">
+<w:footnotes xmlns:wpc="http://schemas.microsoft.com/office/word/2010/wordprocessingCanvas" xmlns:mc="http://schemas.openxmlformats.org/markup-compatibility/2006" xmlns:o="urn:schemas-microsoft-com:office:office" xmlns:r="http://schemas.openxmlformats.org/officeDocument/2006/relationships" xmlns:m="http://schemas.openxmlformats.org/officeDocument/2006/math" xmlns:v="urn:schemas-microsoft-com:vml" xmlns:wp14="http://schemas.microsoft.com/office/word/2010/wordprocessingDrawing" xmlns:wp="http://schemas.openxmlformats.org/drawingml/2006/wordprocessingDrawing" xmlns:w10="urn:schemas-microsoft-com:office:word" xmlns:w="http://schemas.openxmlformats.org/wordprocessingml/2006/main" xmlns:w14="http://schemas.microsoft.com/office/word/2010/wordml" xmlns:w15="http://schemas.microsoft.com/office/word/2012/wordml" xmlns:wpg="http://schemas.microsoft.com/office/word/2010/wordprocessingGroup" xmlns:wpi="http://schemas.microsoft.com/office/word/2010/wordprocessingInk" xmlns:wne="http://schemas.microsoft.com/office/word/2006/wordml" xmlns:wps="http://schemas.microsoft.com/office/word/2010/wordprocessingShape" mc:Ignorable="w14 w15 wp14">
   <w:footnote w:type="separator" w:id="-1">
     <w:p>
       <w:r>
@@ -9676,7 +9753,7 @@
 </file>
 
 <file path=word/header1.xml><?xml version="1.0" encoding="utf-8"?>
-<w:hdr xmlns:wpc="http://schemas.microsoft.com/office/word/2010/wordprocessingCanvas" xmlns:mc="http://schemas.openxmlformats.org/markup-compatibility/2006" xmlns:o="urn:schemas-microsoft-com:office:office" xmlns:r="http://schemas.openxmlformats.org/officeDocument/2006/relationships" xmlns:m="http://schemas.openxmlformats.org/officeDocument/2006/math" xmlns:v="urn:schemas-microsoft-com:vml" xmlns:wp14="http://schemas.microsoft.com/office/word/2010/wordprocessingDrawing" xmlns:wp="http://schemas.openxmlformats.org/drawingml/2006/wordprocessingDrawing" xmlns:w10="urn:schemas-microsoft-com:office:word" xmlns:w="http://schemas.openxmlformats.org/wordprocessingml/2006/main" xmlns:w14="http://schemas.microsoft.com/office/word/2010/wordml" xmlns:wpg="http://schemas.microsoft.com/office/word/2010/wordprocessingGroup" xmlns:wpi="http://schemas.microsoft.com/office/word/2010/wordprocessingInk" xmlns:wne="http://schemas.microsoft.com/office/word/2006/wordml" xmlns:wps="http://schemas.microsoft.com/office/word/2010/wordprocessingShape" mc:Ignorable="w14 wp14">
+<w:hdr xmlns:wpc="http://schemas.microsoft.com/office/word/2010/wordprocessingCanvas" xmlns:mc="http://schemas.openxmlformats.org/markup-compatibility/2006" xmlns:o="urn:schemas-microsoft-com:office:office" xmlns:r="http://schemas.openxmlformats.org/officeDocument/2006/relationships" xmlns:m="http://schemas.openxmlformats.org/officeDocument/2006/math" xmlns:v="urn:schemas-microsoft-com:vml" xmlns:wp14="http://schemas.microsoft.com/office/word/2010/wordprocessingDrawing" xmlns:wp="http://schemas.openxmlformats.org/drawingml/2006/wordprocessingDrawing" xmlns:w10="urn:schemas-microsoft-com:office:word" xmlns:w="http://schemas.openxmlformats.org/wordprocessingml/2006/main" xmlns:w14="http://schemas.microsoft.com/office/word/2010/wordml" xmlns:w15="http://schemas.microsoft.com/office/word/2012/wordml" xmlns:wpg="http://schemas.microsoft.com/office/word/2010/wordprocessingGroup" xmlns:wpi="http://schemas.microsoft.com/office/word/2010/wordprocessingInk" xmlns:wne="http://schemas.microsoft.com/office/word/2006/wordml" xmlns:wps="http://schemas.microsoft.com/office/word/2010/wordprocessingShape" mc:Ignorable="w14 w15 wp14">
   <w:p>
     <w:pPr>
       <w:pStyle w:val="Header"/>
@@ -9686,19 +9763,14 @@
       <w:t>Group 12: Awasthi</w:t>
     </w:r>
     <w:r>
-      <w:t xml:space="preserve"> &amp; </w:t>
+      <w:t xml:space="preserve"> &amp; Dunekacke</w:t>
     </w:r>
-    <w:proofErr w:type="spellStart"/>
-    <w:r>
-      <w:t>Dunekacke</w:t>
-    </w:r>
-    <w:proofErr w:type="spellEnd"/>
   </w:p>
 </w:hdr>
 </file>
 
 <file path=word/styles.xml><?xml version="1.0" encoding="utf-8"?>
-<w:styles xmlns:mc="http://schemas.openxmlformats.org/markup-compatibility/2006" xmlns:r="http://schemas.openxmlformats.org/officeDocument/2006/relationships" xmlns:w="http://schemas.openxmlformats.org/wordprocessingml/2006/main" xmlns:w14="http://schemas.microsoft.com/office/word/2010/wordml" mc:Ignorable="w14">
+<w:styles xmlns:mc="http://schemas.openxmlformats.org/markup-compatibility/2006" xmlns:r="http://schemas.openxmlformats.org/officeDocument/2006/relationships" xmlns:w="http://schemas.openxmlformats.org/wordprocessingml/2006/main" xmlns:w14="http://schemas.microsoft.com/office/word/2010/wordml" xmlns:w15="http://schemas.microsoft.com/office/word/2012/wordml" mc:Ignorable="w14 w15">
   <w:docDefaults>
     <w:rPrDefault>
       <w:rPr>
@@ -9714,481 +9786,378 @@
       </w:pPr>
     </w:pPrDefault>
   </w:docDefaults>
-  <w:latentStyles w:defLockedState="0" w:defUIPriority="99" w:defSemiHidden="1" w:defUnhideWhenUsed="1" w:defQFormat="0" w:count="267">
-    <w:lsdException w:name="Normal" w:semiHidden="0" w:uiPriority="0" w:unhideWhenUsed="0" w:qFormat="1"/>
-    <w:lsdException w:name="heading 1" w:semiHidden="0" w:uiPriority="0" w:unhideWhenUsed="0" w:qFormat="1"/>
-    <w:lsdException w:name="heading 2" w:uiPriority="9" w:qFormat="1"/>
-    <w:lsdException w:name="heading 3" w:uiPriority="9" w:qFormat="1"/>
-    <w:lsdException w:name="heading 4" w:uiPriority="9" w:qFormat="1"/>
-    <w:lsdException w:name="heading 5" w:uiPriority="9" w:qFormat="1"/>
-    <w:lsdException w:name="heading 6" w:uiPriority="9" w:qFormat="1"/>
-    <w:lsdException w:name="heading 7" w:uiPriority="9" w:qFormat="1"/>
-    <w:lsdException w:name="heading 8" w:uiPriority="9" w:qFormat="1"/>
-    <w:lsdException w:name="heading 9" w:uiPriority="9" w:qFormat="1"/>
-    <w:lsdException w:name="toc 1" w:uiPriority="39"/>
-    <w:lsdException w:name="toc 2" w:uiPriority="39"/>
-    <w:lsdException w:name="toc 3" w:uiPriority="39"/>
-    <w:lsdException w:name="toc 4" w:uiPriority="39"/>
-    <w:lsdException w:name="toc 5" w:uiPriority="39"/>
-    <w:lsdException w:name="toc 6" w:uiPriority="39"/>
-    <w:lsdException w:name="toc 7" w:uiPriority="39"/>
-    <w:lsdException w:name="toc 8" w:uiPriority="39"/>
-    <w:lsdException w:name="toc 9" w:uiPriority="39"/>
-    <w:lsdException w:name="footer" w:uiPriority="0"/>
-    <w:lsdException w:name="caption" w:uiPriority="35" w:qFormat="1"/>
-    <w:lsdException w:name="page number" w:uiPriority="0"/>
-    <w:lsdException w:name="Title" w:semiHidden="0" w:uiPriority="10" w:unhideWhenUsed="0" w:qFormat="1"/>
-    <w:lsdException w:name="Default Paragraph Font" w:uiPriority="1"/>
-    <w:lsdException w:name="Subtitle" w:semiHidden="0" w:uiPriority="11" w:unhideWhenUsed="0" w:qFormat="1"/>
-    <w:lsdException w:name="Strong" w:semiHidden="0" w:uiPriority="22" w:unhideWhenUsed="0" w:qFormat="1"/>
-    <w:lsdException w:name="Emphasis" w:semiHidden="0" w:uiPriority="20" w:unhideWhenUsed="0" w:qFormat="1"/>
-    <w:lsdException w:name="Table Grid" w:semiHidden="0" w:uiPriority="39" w:unhideWhenUsed="0"/>
-    <w:lsdException w:name="Placeholder Text" w:unhideWhenUsed="0"/>
-    <w:lsdException w:name="No Spacing" w:semiHidden="0" w:uiPriority="1" w:unhideWhenUsed="0" w:qFormat="1"/>
-    <w:lsdException w:name="Light Shading" w:semiHidden="0" w:uiPriority="60" w:unhideWhenUsed="0"/>
-    <w:lsdException w:name="Light List" w:semiHidden="0" w:uiPriority="61" w:unhideWhenUsed="0"/>
-    <w:lsdException w:name="Light Grid" w:semiHidden="0" w:uiPriority="62" w:unhideWhenUsed="0"/>
-    <w:lsdException w:name="Medium Shading 1" w:semiHidden="0" w:uiPriority="63" w:unhideWhenUsed="0"/>
-    <w:lsdException w:name="Medium Shading 2" w:semiHidden="0" w:uiPriority="64" w:unhideWhenUsed="0"/>
-    <w:lsdException w:name="Medium List 1" w:semiHidden="0" w:uiPriority="65" w:unhideWhenUsed="0"/>
-    <w:lsdException w:name="Medium List 2" w:semiHidden="0" w:uiPriority="66" w:unhideWhenUsed="0"/>
-    <w:lsdException w:name="Medium Grid 1" w:semiHidden="0" w:uiPriority="67" w:unhideWhenUsed="0"/>
-    <w:lsdException w:name="Medium Grid 2" w:semiHidden="0" w:uiPriority="68" w:unhideWhenUsed="0"/>
-    <w:lsdException w:name="Medium Grid 3" w:semiHidden="0" w:uiPriority="69" w:unhideWhenUsed="0"/>
-    <w:lsdException w:name="Dark List" w:semiHidden="0" w:uiPriority="70" w:unhideWhenUsed="0"/>
-    <w:lsdException w:name="Colorful Shading" w:semiHidden="0" w:uiPriority="71" w:unhideWhenUsed="0"/>
-    <w:lsdException w:name="Colorful List" w:semiHidden="0" w:uiPriority="72" w:unhideWhenUsed="0"/>
-    <w:lsdException w:name="Colorful Grid" w:semiHidden="0" w:uiPriority="73" w:unhideWhenUsed="0"/>
-    <w:lsdException w:name="Light Shading Accent 1" w:semiHidden="0" w:uiPriority="60" w:unhideWhenUsed="0"/>
-    <w:lsdException w:name="Light List Accent 1" w:semiHidden="0" w:uiPriority="61" w:unhideWhenUsed="0"/>
-    <w:lsdException w:name="Light Grid Accent 1" w:semiHidden="0" w:uiPriority="62" w:unhideWhenUsed="0"/>
-    <w:lsdException w:name="Medium Shading 1 Accent 1" w:semiHidden="0" w:uiPriority="63" w:unhideWhenUsed="0"/>
-    <w:lsdException w:name="Medium Shading 2 Accent 1" w:semiHidden="0" w:uiPriority="64" w:unhideWhenUsed="0"/>
-    <w:lsdException w:name="Medium List 1 Accent 1" w:semiHidden="0" w:uiPriority="65" w:unhideWhenUsed="0"/>
-    <w:lsdException w:name="Revision" w:unhideWhenUsed="0"/>
-    <w:lsdException w:name="List Paragraph" w:semiHidden="0" w:uiPriority="34" w:unhideWhenUsed="0" w:qFormat="1"/>
-    <w:lsdException w:name="Quote" w:semiHidden="0" w:uiPriority="29" w:unhideWhenUsed="0" w:qFormat="1"/>
-    <w:lsdException w:name="Intense Quote" w:semiHidden="0" w:uiPriority="30" w:unhideWhenUsed="0" w:qFormat="1"/>
-    <w:lsdException w:name="Medium List 2 Accent 1" w:semiHidden="0" w:uiPriority="66" w:unhideWhenUsed="0"/>
-    <w:lsdException w:name="Medium Grid 1 Accent 1" w:semiHidden="0" w:uiPriority="67" w:unhideWhenUsed="0"/>
-    <w:lsdException w:name="Medium Grid 2 Accent 1" w:semiHidden="0" w:uiPriority="68" w:unhideWhenUsed="0"/>
-    <w:lsdException w:name="Medium Grid 3 Accent 1" w:semiHidden="0" w:uiPriority="69" w:unhideWhenUsed="0"/>
-    <w:lsdException w:name="Dark List Accent 1" w:semiHidden="0" w:uiPriority="70" w:unhideWhenUsed="0"/>
-    <w:lsdException w:name="Colorful Shading Accent 1" w:semiHidden="0" w:uiPriority="71" w:unhideWhenUsed="0"/>
-    <w:lsdException w:name="Colorful List Accent 1" w:semiHidden="0" w:uiPriority="72" w:unhideWhenUsed="0"/>
-    <w:lsdException w:name="Colorful Grid Accent 1" w:semiHidden="0" w:uiPriority="73" w:unhideWhenUsed="0"/>
-    <w:lsdException w:name="Light Shading Accent 2" w:semiHidden="0" w:uiPriority="60" w:unhideWhenUsed="0"/>
-    <w:lsdException w:name="Light List Accent 2" w:semiHidden="0" w:uiPriority="61" w:unhideWhenUsed="0"/>
-    <w:lsdException w:name="Light Grid Accent 2" w:semiHidden="0" w:uiPriority="62" w:unhideWhenUsed="0"/>
-    <w:lsdException w:name="Medium Shading 1 Accent 2" w:semiHidden="0" w:uiPriority="63" w:unhideWhenUsed="0"/>
-    <w:lsdException w:name="Medium Shading 2 Accent 2" w:semiHidden="0" w:uiPriority="64" w:unhideWhenUsed="0"/>
-    <w:lsdException w:name="Medium List 1 Accent 2" w:semiHidden="0" w:uiPriority="65" w:unhideWhenUsed="0"/>
-    <w:lsdException w:name="Medium List 2 Accent 2" w:semiHidden="0" w:uiPriority="66" w:unhideWhenUsed="0"/>
-    <w:lsdException w:name="Medium Grid 1 Accent 2" w:semiHidden="0" w:uiPriority="67" w:unhideWhenUsed="0"/>
-    <w:lsdException w:name="Medium Grid 2 Accent 2" w:semiHidden="0" w:uiPriority="68" w:unhideWhenUsed="0"/>
-    <w:lsdException w:name="Medium Grid 3 Accent 2" w:semiHidden="0" w:uiPriority="69" w:unhideWhenUsed="0"/>
-    <w:lsdException w:name="Dark List Accent 2" w:semiHidden="0" w:uiPriority="70" w:unhideWhenUsed="0"/>
-    <w:lsdException w:name="Colorful Shading Accent 2" w:semiHidden="0" w:uiPriority="71" w:unhideWhenUsed="0"/>
-    <w:lsdException w:name="Colorful List Accent 2" w:semiHidden="0" w:uiPriority="72" w:unhideWhenUsed="0"/>
-    <w:lsdException w:name="Colorful Grid Accent 2" w:semiHidden="0" w:uiPriority="73" w:unhideWhenUsed="0"/>
-    <w:lsdException w:name="Light Shading Accent 3" w:semiHidden="0" w:uiPriority="60" w:unhideWhenUsed="0"/>
-    <w:lsdException w:name="Light List Accent 3" w:semiHidden="0" w:uiPriority="61" w:unhideWhenUsed="0"/>
-    <w:lsdException w:name="Light Grid Accent 3" w:semiHidden="0" w:uiPriority="62" w:unhideWhenUsed="0"/>
-    <w:lsdException w:name="Medium Shading 1 Accent 3" w:semiHidden="0" w:uiPriority="63" w:unhideWhenUsed="0"/>
-    <w:lsdException w:name="Medium Shading 2 Accent 3" w:semiHidden="0" w:uiPriority="64" w:unhideWhenUsed="0"/>
-    <w:lsdException w:name="Medium List 1 Accent 3" w:semiHidden="0" w:uiPriority="65" w:unhideWhenUsed="0"/>
-    <w:lsdException w:name="Medium List 2 Accent 3" w:semiHidden="0" w:uiPriority="66" w:unhideWhenUsed="0"/>
-    <w:lsdException w:name="Medium Grid 1 Accent 3" w:semiHidden="0" w:uiPriority="67" w:unhideWhenUsed="0"/>
-    <w:lsdException w:name="Medium Grid 2 Accent 3" w:semiHidden="0" w:uiPriority="68" w:unhideWhenUsed="0"/>
-    <w:lsdException w:name="Medium Grid 3 Accent 3" w:semiHidden="0" w:uiPriority="69" w:unhideWhenUsed="0"/>
-    <w:lsdException w:name="Dark List Accent 3" w:semiHidden="0" w:uiPriority="70" w:unhideWhenUsed="0"/>
-    <w:lsdException w:name="Colorful Shading Accent 3" w:semiHidden="0" w:uiPriority="71" w:unhideWhenUsed="0"/>
-    <w:lsdException w:name="Colorful List Accent 3" w:semiHidden="0" w:uiPriority="72" w:unhideWhenUsed="0"/>
-    <w:lsdException w:name="Colorful Grid Accent 3" w:semiHidden="0" w:uiPriority="73" w:unhideWhenUsed="0"/>
-    <w:lsdException w:name="Light Shading Accent 4" w:semiHidden="0" w:uiPriority="60" w:unhideWhenUsed="0"/>
-    <w:lsdException w:name="Light List Accent 4" w:semiHidden="0" w:uiPriority="61" w:unhideWhenUsed="0"/>
-    <w:lsdException w:name="Light Grid Accent 4" w:semiHidden="0" w:uiPriority="62" w:unhideWhenUsed="0"/>
-    <w:lsdException w:name="Medium Shading 1 Accent 4" w:semiHidden="0" w:uiPriority="63" w:unhideWhenUsed="0"/>
-    <w:lsdException w:name="Medium Shading 2 Accent 4" w:semiHidden="0" w:uiPriority="64" w:unhideWhenUsed="0"/>
-    <w:lsdException w:name="Medium List 1 Accent 4" w:semiHidden="0" w:uiPriority="65" w:unhideWhenUsed="0"/>
-    <w:lsdException w:name="Medium List 2 Accent 4" w:semiHidden="0" w:uiPriority="66" w:unhideWhenUsed="0"/>
-    <w:lsdException w:name="Medium Grid 1 Accent 4" w:semiHidden="0" w:uiPriority="67" w:unhideWhenUsed="0"/>
-    <w:lsdException w:name="Medium Grid 2 Accent 4" w:semiHidden="0" w:uiPriority="68" w:unhideWhenUsed="0"/>
-    <w:lsdException w:name="Medium Grid 3 Accent 4" w:semiHidden="0" w:uiPriority="69" w:unhideWhenUsed="0"/>
-    <w:lsdException w:name="Dark List Accent 4" w:semiHidden="0" w:uiPriority="70" w:unhideWhenUsed="0"/>
-    <w:lsdException w:name="Colorful Shading Accent 4" w:semiHidden="0" w:uiPriority="71" w:unhideWhenUsed="0"/>
-    <w:lsdException w:name="Colorful List Accent 4" w:semiHidden="0" w:uiPriority="72" w:unhideWhenUsed="0"/>
-    <w:lsdException w:name="Colorful Grid Accent 4" w:semiHidden="0" w:uiPriority="73" w:unhideWhenUsed="0"/>
-    <w:lsdException w:name="Light Shading Accent 5" w:semiHidden="0" w:uiPriority="60" w:unhideWhenUsed="0"/>
-    <w:lsdException w:name="Light List Accent 5" w:semiHidden="0" w:uiPriority="61" w:unhideWhenUsed="0"/>
-    <w:lsdException w:name="Light Grid Accent 5" w:semiHidden="0" w:uiPriority="62" w:unhideWhenUsed="0"/>
-    <w:lsdException w:name="Medium Shading 1 Accent 5" w:semiHidden="0" w:uiPriority="63" w:unhideWhenUsed="0"/>
-    <w:lsdException w:name="Medium Shading 2 Accent 5" w:semiHidden="0" w:uiPriority="64" w:unhideWhenUsed="0"/>
-    <w:lsdException w:name="Medium List 1 Accent 5" w:semiHidden="0" w:uiPriority="65" w:unhideWhenUsed="0"/>
-    <w:lsdException w:name="Medium List 2 Accent 5" w:semiHidden="0" w:uiPriority="66" w:unhideWhenUsed="0"/>
-    <w:lsdException w:name="Medium Grid 1 Accent 5" w:semiHidden="0" w:uiPriority="67" w:unhideWhenUsed="0"/>
-    <w:lsdException w:name="Medium Grid 2 Accent 5" w:semiHidden="0" w:uiPriority="68" w:unhideWhenUsed="0"/>
-    <w:lsdException w:name="Medium Grid 3 Accent 5" w:semiHidden="0" w:uiPriority="69" w:unhideWhenUsed="0"/>
-    <w:lsdException w:name="Dark List Accent 5" w:semiHidden="0" w:uiPriority="70" w:unhideWhenUsed="0"/>
-    <w:lsdException w:name="Colorful Shading Accent 5" w:semiHidden="0" w:uiPriority="71" w:unhideWhenUsed="0"/>
-    <w:lsdException w:name="Colorful List Accent 5" w:semiHidden="0" w:uiPriority="72" w:unhideWhenUsed="0"/>
-    <w:lsdException w:name="Colorful Grid Accent 5" w:semiHidden="0" w:uiPriority="73" w:unhideWhenUsed="0"/>
-    <w:lsdException w:name="Light Shading Accent 6" w:semiHidden="0" w:uiPriority="60" w:unhideWhenUsed="0"/>
-    <w:lsdException w:name="Light List Accent 6" w:semiHidden="0" w:uiPriority="61" w:unhideWhenUsed="0"/>
-    <w:lsdException w:name="Light Grid Accent 6" w:semiHidden="0" w:uiPriority="62" w:unhideWhenUsed="0"/>
-    <w:lsdException w:name="Medium Shading 1 Accent 6" w:semiHidden="0" w:uiPriority="63" w:unhideWhenUsed="0"/>
-    <w:lsdException w:name="Medium Shading 2 Accent 6" w:semiHidden="0" w:uiPriority="64" w:unhideWhenUsed="0"/>
-    <w:lsdException w:name="Medium List 1 Accent 6" w:semiHidden="0" w:uiPriority="65" w:unhideWhenUsed="0"/>
-    <w:lsdException w:name="Medium List 2 Accent 6" w:semiHidden="0" w:uiPriority="66" w:unhideWhenUsed="0"/>
-    <w:lsdException w:name="Medium Grid 1 Accent 6" w:semiHidden="0" w:uiPriority="67" w:unhideWhenUsed="0"/>
-    <w:lsdException w:name="Medium Grid 2 Accent 6" w:semiHidden="0" w:uiPriority="68" w:unhideWhenUsed="0"/>
-    <w:lsdException w:name="Medium Grid 3 Accent 6" w:semiHidden="0" w:uiPriority="69" w:unhideWhenUsed="0"/>
-    <w:lsdException w:name="Dark List Accent 6" w:semiHidden="0" w:uiPriority="70" w:unhideWhenUsed="0"/>
-    <w:lsdException w:name="Colorful Shading Accent 6" w:semiHidden="0" w:uiPriority="71" w:unhideWhenUsed="0"/>
-    <w:lsdException w:name="Colorful List Accent 6" w:semiHidden="0" w:uiPriority="72" w:unhideWhenUsed="0"/>
-    <w:lsdException w:name="Colorful Grid Accent 6" w:semiHidden="0" w:uiPriority="73" w:unhideWhenUsed="0"/>
-    <w:lsdException w:name="Subtle Emphasis" w:semiHidden="0" w:uiPriority="19" w:unhideWhenUsed="0" w:qFormat="1"/>
-    <w:lsdException w:name="Intense Emphasis" w:semiHidden="0" w:uiPriority="21" w:unhideWhenUsed="0" w:qFormat="1"/>
-    <w:lsdException w:name="Subtle Reference" w:semiHidden="0" w:uiPriority="31" w:unhideWhenUsed="0" w:qFormat="1"/>
-    <w:lsdException w:name="Intense Reference" w:semiHidden="0" w:uiPriority="32" w:unhideWhenUsed="0" w:qFormat="1"/>
-    <w:lsdException w:name="Book Title" w:semiHidden="0" w:uiPriority="33" w:unhideWhenUsed="0" w:qFormat="1"/>
-    <w:lsdException w:name="Bibliography" w:uiPriority="37"/>
-    <w:lsdException w:name="TOC Heading" w:uiPriority="39" w:qFormat="1"/>
-  </w:latentStyles>
-  <w:style w:type="paragraph" w:default="1" w:styleId="Normal">
-    <w:name w:val="Normal"/>
-    <w:qFormat/>
-    <w:rsid w:val="00D445DE"/>
-    <w:pPr>
-      <w:spacing w:after="0" w:line="240" w:lineRule="auto"/>
-    </w:pPr>
-    <w:rPr>
-      <w:rFonts w:ascii="Times New Roman" w:eastAsia="Times New Roman" w:hAnsi="Times New Roman" w:cs="Times New Roman"/>
-      <w:sz w:val="20"/>
-      <w:szCs w:val="20"/>
-    </w:rPr>
-  </w:style>
-  <w:style w:type="paragraph" w:styleId="Heading1">
-    <w:name w:val="heading 1"/>
-    <w:basedOn w:val="Normal"/>
-    <w:next w:val="Normal"/>
-    <w:link w:val="Heading1Char"/>
-    <w:qFormat/>
-    <w:rsid w:val="00D445DE"/>
-    <w:pPr>
-      <w:keepNext/>
-      <w:tabs>
-        <w:tab w:val="right" w:pos="9360"/>
-      </w:tabs>
-      <w:outlineLvl w:val="0"/>
-    </w:pPr>
-    <w:rPr>
-      <w:b/>
-    </w:rPr>
-  </w:style>
-  <w:style w:type="character" w:default="1" w:styleId="DefaultParagraphFont">
-    <w:name w:val="Default Paragraph Font"/>
-    <w:uiPriority w:val="1"/>
-    <w:semiHidden/>
-    <w:unhideWhenUsed/>
-  </w:style>
-  <w:style w:type="table" w:default="1" w:styleId="TableNormal">
-    <w:name w:val="Normal Table"/>
-    <w:uiPriority w:val="99"/>
-    <w:semiHidden/>
-    <w:unhideWhenUsed/>
-    <w:tblPr>
-      <w:tblInd w:w="0" w:type="dxa"/>
-      <w:tblCellMar>
-        <w:top w:w="0" w:type="dxa"/>
-        <w:left w:w="108" w:type="dxa"/>
-        <w:bottom w:w="0" w:type="dxa"/>
-        <w:right w:w="108" w:type="dxa"/>
-      </w:tblCellMar>
-    </w:tblPr>
-  </w:style>
-  <w:style w:type="numbering" w:default="1" w:styleId="NoList">
-    <w:name w:val="No List"/>
-    <w:uiPriority w:val="99"/>
-    <w:semiHidden/>
-    <w:unhideWhenUsed/>
-  </w:style>
-  <w:style w:type="character" w:customStyle="1" w:styleId="Heading1Char">
-    <w:name w:val="Heading 1 Char"/>
-    <w:basedOn w:val="DefaultParagraphFont"/>
-    <w:link w:val="Heading1"/>
-    <w:rsid w:val="00D445DE"/>
-    <w:rPr>
-      <w:rFonts w:ascii="Times New Roman" w:eastAsia="Times New Roman" w:hAnsi="Times New Roman" w:cs="Times New Roman"/>
-      <w:b/>
-      <w:sz w:val="20"/>
-      <w:szCs w:val="20"/>
-    </w:rPr>
-  </w:style>
-  <w:style w:type="paragraph" w:styleId="Footer">
-    <w:name w:val="footer"/>
-    <w:basedOn w:val="Normal"/>
-    <w:link w:val="FooterChar"/>
-    <w:rsid w:val="00D445DE"/>
-    <w:pPr>
-      <w:tabs>
-        <w:tab w:val="center" w:pos="4320"/>
-        <w:tab w:val="right" w:pos="8640"/>
-      </w:tabs>
-    </w:pPr>
-  </w:style>
-  <w:style w:type="character" w:customStyle="1" w:styleId="FooterChar">
-    <w:name w:val="Footer Char"/>
-    <w:basedOn w:val="DefaultParagraphFont"/>
-    <w:link w:val="Footer"/>
-    <w:rsid w:val="00D445DE"/>
-    <w:rPr>
-      <w:rFonts w:ascii="Times New Roman" w:eastAsia="Times New Roman" w:hAnsi="Times New Roman" w:cs="Times New Roman"/>
-      <w:sz w:val="20"/>
-      <w:szCs w:val="20"/>
-    </w:rPr>
-  </w:style>
-  <w:style w:type="character" w:styleId="PageNumber">
-    <w:name w:val="page number"/>
-    <w:basedOn w:val="DefaultParagraphFont"/>
-    <w:rsid w:val="00D445DE"/>
-  </w:style>
-  <w:style w:type="paragraph" w:styleId="Header">
-    <w:name w:val="header"/>
-    <w:basedOn w:val="Normal"/>
-    <w:link w:val="HeaderChar"/>
-    <w:uiPriority w:val="99"/>
-    <w:unhideWhenUsed/>
-    <w:rsid w:val="00D445DE"/>
-    <w:pPr>
-      <w:tabs>
-        <w:tab w:val="center" w:pos="4680"/>
-        <w:tab w:val="right" w:pos="9360"/>
-      </w:tabs>
-    </w:pPr>
-  </w:style>
-  <w:style w:type="character" w:customStyle="1" w:styleId="HeaderChar">
-    <w:name w:val="Header Char"/>
-    <w:basedOn w:val="DefaultParagraphFont"/>
-    <w:link w:val="Header"/>
-    <w:uiPriority w:val="99"/>
-    <w:rsid w:val="00D445DE"/>
-    <w:rPr>
-      <w:rFonts w:ascii="Times New Roman" w:eastAsia="Times New Roman" w:hAnsi="Times New Roman" w:cs="Times New Roman"/>
-      <w:sz w:val="20"/>
-      <w:szCs w:val="20"/>
-    </w:rPr>
-  </w:style>
-  <w:style w:type="paragraph" w:styleId="NoSpacing">
-    <w:name w:val="No Spacing"/>
-    <w:link w:val="NoSpacingChar"/>
-    <w:uiPriority w:val="1"/>
-    <w:qFormat/>
-    <w:rsid w:val="000322BD"/>
-    <w:pPr>
-      <w:spacing w:after="0" w:line="240" w:lineRule="auto"/>
-    </w:pPr>
-    <w:rPr>
-      <w:rFonts w:eastAsiaTheme="minorEastAsia"/>
-    </w:rPr>
-  </w:style>
-  <w:style w:type="character" w:customStyle="1" w:styleId="NoSpacingChar">
-    <w:name w:val="No Spacing Char"/>
-    <w:basedOn w:val="DefaultParagraphFont"/>
-    <w:link w:val="NoSpacing"/>
-    <w:uiPriority w:val="1"/>
-    <w:rsid w:val="000322BD"/>
-    <w:rPr>
-      <w:rFonts w:eastAsiaTheme="minorEastAsia"/>
-    </w:rPr>
-  </w:style>
-  <w:style w:type="paragraph" w:styleId="BalloonText">
-    <w:name w:val="Balloon Text"/>
-    <w:basedOn w:val="Normal"/>
-    <w:link w:val="BalloonTextChar"/>
-    <w:uiPriority w:val="99"/>
-    <w:semiHidden/>
-    <w:unhideWhenUsed/>
-    <w:rsid w:val="00CF4E09"/>
-    <w:rPr>
-      <w:rFonts w:ascii="Tahoma" w:hAnsi="Tahoma" w:cs="Tahoma"/>
-      <w:sz w:val="16"/>
-      <w:szCs w:val="16"/>
-    </w:rPr>
-  </w:style>
-  <w:style w:type="character" w:customStyle="1" w:styleId="BalloonTextChar">
-    <w:name w:val="Balloon Text Char"/>
-    <w:basedOn w:val="DefaultParagraphFont"/>
-    <w:link w:val="BalloonText"/>
-    <w:uiPriority w:val="99"/>
-    <w:semiHidden/>
-    <w:rsid w:val="00CF4E09"/>
-    <w:rPr>
-      <w:rFonts w:ascii="Tahoma" w:eastAsia="Times New Roman" w:hAnsi="Tahoma" w:cs="Tahoma"/>
-      <w:sz w:val="16"/>
-      <w:szCs w:val="16"/>
-    </w:rPr>
-  </w:style>
-</w:styles>
-</file>
-
-<file path=word/stylesWithEffects.xml><?xml version="1.0" encoding="utf-8"?>
-<w:styles xmlns:wpc="http://schemas.microsoft.com/office/word/2010/wordprocessingCanvas" xmlns:mc="http://schemas.openxmlformats.org/markup-compatibility/2006" xmlns:o="urn:schemas-microsoft-com:office:office" xmlns:r="http://schemas.openxmlformats.org/officeDocument/2006/relationships" xmlns:m="http://schemas.openxmlformats.org/officeDocument/2006/math" xmlns:v="urn:schemas-microsoft-com:vml" xmlns:wp14="http://schemas.microsoft.com/office/word/2010/wordprocessingDrawing" xmlns:wp="http://schemas.openxmlformats.org/drawingml/2006/wordprocessingDrawing" xmlns:w10="urn:schemas-microsoft-com:office:word" xmlns:w="http://schemas.openxmlformats.org/wordprocessingml/2006/main" xmlns:w14="http://schemas.microsoft.com/office/word/2010/wordml" xmlns:wpg="http://schemas.microsoft.com/office/word/2010/wordprocessingGroup" xmlns:wpi="http://schemas.microsoft.com/office/word/2010/wordprocessingInk" xmlns:wne="http://schemas.microsoft.com/office/word/2006/wordml" xmlns:wps="http://schemas.microsoft.com/office/word/2010/wordprocessingShape" mc:Ignorable="w14 wp14">
-  <w:docDefaults>
-    <w:rPrDefault>
-      <w:rPr>
-        <w:rFonts w:asciiTheme="minorHAnsi" w:eastAsiaTheme="minorHAnsi" w:hAnsiTheme="minorHAnsi" w:cstheme="minorBidi"/>
-        <w:sz w:val="22"/>
-        <w:szCs w:val="22"/>
-        <w:lang w:val="en-US" w:eastAsia="en-US" w:bidi="ar-SA"/>
-      </w:rPr>
-    </w:rPrDefault>
-    <w:pPrDefault>
-      <w:pPr>
-        <w:spacing w:after="160" w:line="259" w:lineRule="auto"/>
-      </w:pPr>
-    </w:pPrDefault>
-  </w:docDefaults>
-  <w:latentStyles w:defLockedState="0" w:defUIPriority="99" w:defSemiHidden="1" w:defUnhideWhenUsed="1" w:defQFormat="0" w:count="267">
-    <w:lsdException w:name="Normal" w:semiHidden="0" w:uiPriority="0" w:unhideWhenUsed="0" w:qFormat="1"/>
-    <w:lsdException w:name="heading 1" w:semiHidden="0" w:uiPriority="0" w:unhideWhenUsed="0" w:qFormat="1"/>
-    <w:lsdException w:name="heading 2" w:uiPriority="9" w:qFormat="1"/>
-    <w:lsdException w:name="heading 3" w:uiPriority="9" w:qFormat="1"/>
-    <w:lsdException w:name="heading 4" w:uiPriority="9" w:qFormat="1"/>
-    <w:lsdException w:name="heading 5" w:uiPriority="9" w:qFormat="1"/>
-    <w:lsdException w:name="heading 6" w:uiPriority="9" w:qFormat="1"/>
-    <w:lsdException w:name="heading 7" w:uiPriority="9" w:qFormat="1"/>
-    <w:lsdException w:name="heading 8" w:uiPriority="9" w:qFormat="1"/>
-    <w:lsdException w:name="heading 9" w:uiPriority="9" w:qFormat="1"/>
-    <w:lsdException w:name="toc 1" w:uiPriority="39"/>
-    <w:lsdException w:name="toc 2" w:uiPriority="39"/>
-    <w:lsdException w:name="toc 3" w:uiPriority="39"/>
-    <w:lsdException w:name="toc 4" w:uiPriority="39"/>
-    <w:lsdException w:name="toc 5" w:uiPriority="39"/>
-    <w:lsdException w:name="toc 6" w:uiPriority="39"/>
-    <w:lsdException w:name="toc 7" w:uiPriority="39"/>
-    <w:lsdException w:name="toc 8" w:uiPriority="39"/>
-    <w:lsdException w:name="toc 9" w:uiPriority="39"/>
-    <w:lsdException w:name="footer" w:uiPriority="0"/>
-    <w:lsdException w:name="caption" w:uiPriority="35" w:qFormat="1"/>
-    <w:lsdException w:name="page number" w:uiPriority="0"/>
-    <w:lsdException w:name="Title" w:semiHidden="0" w:uiPriority="10" w:unhideWhenUsed="0" w:qFormat="1"/>
-    <w:lsdException w:name="Default Paragraph Font" w:uiPriority="1"/>
-    <w:lsdException w:name="Subtitle" w:semiHidden="0" w:uiPriority="11" w:unhideWhenUsed="0" w:qFormat="1"/>
-    <w:lsdException w:name="Strong" w:semiHidden="0" w:uiPriority="22" w:unhideWhenUsed="0" w:qFormat="1"/>
-    <w:lsdException w:name="Emphasis" w:semiHidden="0" w:uiPriority="20" w:unhideWhenUsed="0" w:qFormat="1"/>
-    <w:lsdException w:name="Table Grid" w:semiHidden="0" w:uiPriority="39" w:unhideWhenUsed="0"/>
-    <w:lsdException w:name="Placeholder Text" w:unhideWhenUsed="0"/>
-    <w:lsdException w:name="No Spacing" w:semiHidden="0" w:uiPriority="1" w:unhideWhenUsed="0" w:qFormat="1"/>
-    <w:lsdException w:name="Light Shading" w:semiHidden="0" w:uiPriority="60" w:unhideWhenUsed="0"/>
-    <w:lsdException w:name="Light List" w:semiHidden="0" w:uiPriority="61" w:unhideWhenUsed="0"/>
-    <w:lsdException w:name="Light Grid" w:semiHidden="0" w:uiPriority="62" w:unhideWhenUsed="0"/>
-    <w:lsdException w:name="Medium Shading 1" w:semiHidden="0" w:uiPriority="63" w:unhideWhenUsed="0"/>
-    <w:lsdException w:name="Medium Shading 2" w:semiHidden="0" w:uiPriority="64" w:unhideWhenUsed="0"/>
-    <w:lsdException w:name="Medium List 1" w:semiHidden="0" w:uiPriority="65" w:unhideWhenUsed="0"/>
-    <w:lsdException w:name="Medium List 2" w:semiHidden="0" w:uiPriority="66" w:unhideWhenUsed="0"/>
-    <w:lsdException w:name="Medium Grid 1" w:semiHidden="0" w:uiPriority="67" w:unhideWhenUsed="0"/>
-    <w:lsdException w:name="Medium Grid 2" w:semiHidden="0" w:uiPriority="68" w:unhideWhenUsed="0"/>
-    <w:lsdException w:name="Medium Grid 3" w:semiHidden="0" w:uiPriority="69" w:unhideWhenUsed="0"/>
-    <w:lsdException w:name="Dark List" w:semiHidden="0" w:uiPriority="70" w:unhideWhenUsed="0"/>
-    <w:lsdException w:name="Colorful Shading" w:semiHidden="0" w:uiPriority="71" w:unhideWhenUsed="0"/>
-    <w:lsdException w:name="Colorful List" w:semiHidden="0" w:uiPriority="72" w:unhideWhenUsed="0"/>
-    <w:lsdException w:name="Colorful Grid" w:semiHidden="0" w:uiPriority="73" w:unhideWhenUsed="0"/>
-    <w:lsdException w:name="Light Shading Accent 1" w:semiHidden="0" w:uiPriority="60" w:unhideWhenUsed="0"/>
-    <w:lsdException w:name="Light List Accent 1" w:semiHidden="0" w:uiPriority="61" w:unhideWhenUsed="0"/>
-    <w:lsdException w:name="Light Grid Accent 1" w:semiHidden="0" w:uiPriority="62" w:unhideWhenUsed="0"/>
-    <w:lsdException w:name="Medium Shading 1 Accent 1" w:semiHidden="0" w:uiPriority="63" w:unhideWhenUsed="0"/>
-    <w:lsdException w:name="Medium Shading 2 Accent 1" w:semiHidden="0" w:uiPriority="64" w:unhideWhenUsed="0"/>
-    <w:lsdException w:name="Medium List 1 Accent 1" w:semiHidden="0" w:uiPriority="65" w:unhideWhenUsed="0"/>
-    <w:lsdException w:name="Revision" w:unhideWhenUsed="0"/>
-    <w:lsdException w:name="List Paragraph" w:semiHidden="0" w:uiPriority="34" w:unhideWhenUsed="0" w:qFormat="1"/>
-    <w:lsdException w:name="Quote" w:semiHidden="0" w:uiPriority="29" w:unhideWhenUsed="0" w:qFormat="1"/>
-    <w:lsdException w:name="Intense Quote" w:semiHidden="0" w:uiPriority="30" w:unhideWhenUsed="0" w:qFormat="1"/>
-    <w:lsdException w:name="Medium List 2 Accent 1" w:semiHidden="0" w:uiPriority="66" w:unhideWhenUsed="0"/>
-    <w:lsdException w:name="Medium Grid 1 Accent 1" w:semiHidden="0" w:uiPriority="67" w:unhideWhenUsed="0"/>
-    <w:lsdException w:name="Medium Grid 2 Accent 1" w:semiHidden="0" w:uiPriority="68" w:unhideWhenUsed="0"/>
-    <w:lsdException w:name="Medium Grid 3 Accent 1" w:semiHidden="0" w:uiPriority="69" w:unhideWhenUsed="0"/>
-    <w:lsdException w:name="Dark List Accent 1" w:semiHidden="0" w:uiPriority="70" w:unhideWhenUsed="0"/>
-    <w:lsdException w:name="Colorful Shading Accent 1" w:semiHidden="0" w:uiPriority="71" w:unhideWhenUsed="0"/>
-    <w:lsdException w:name="Colorful List Accent 1" w:semiHidden="0" w:uiPriority="72" w:unhideWhenUsed="0"/>
-    <w:lsdException w:name="Colorful Grid Accent 1" w:semiHidden="0" w:uiPriority="73" w:unhideWhenUsed="0"/>
-    <w:lsdException w:name="Light Shading Accent 2" w:semiHidden="0" w:uiPriority="60" w:unhideWhenUsed="0"/>
-    <w:lsdException w:name="Light List Accent 2" w:semiHidden="0" w:uiPriority="61" w:unhideWhenUsed="0"/>
-    <w:lsdException w:name="Light Grid Accent 2" w:semiHidden="0" w:uiPriority="62" w:unhideWhenUsed="0"/>
-    <w:lsdException w:name="Medium Shading 1 Accent 2" w:semiHidden="0" w:uiPriority="63" w:unhideWhenUsed="0"/>
-    <w:lsdException w:name="Medium Shading 2 Accent 2" w:semiHidden="0" w:uiPriority="64" w:unhideWhenUsed="0"/>
-    <w:lsdException w:name="Medium List 1 Accent 2" w:semiHidden="0" w:uiPriority="65" w:unhideWhenUsed="0"/>
-    <w:lsdException w:name="Medium List 2 Accent 2" w:semiHidden="0" w:uiPriority="66" w:unhideWhenUsed="0"/>
-    <w:lsdException w:name="Medium Grid 1 Accent 2" w:semiHidden="0" w:uiPriority="67" w:unhideWhenUsed="0"/>
-    <w:lsdException w:name="Medium Grid 2 Accent 2" w:semiHidden="0" w:uiPriority="68" w:unhideWhenUsed="0"/>
-    <w:lsdException w:name="Medium Grid 3 Accent 2" w:semiHidden="0" w:uiPriority="69" w:unhideWhenUsed="0"/>
-    <w:lsdException w:name="Dark List Accent 2" w:semiHidden="0" w:uiPriority="70" w:unhideWhenUsed="0"/>
-    <w:lsdException w:name="Colorful Shading Accent 2" w:semiHidden="0" w:uiPriority="71" w:unhideWhenUsed="0"/>
-    <w:lsdException w:name="Colorful List Accent 2" w:semiHidden="0" w:uiPriority="72" w:unhideWhenUsed="0"/>
-    <w:lsdException w:name="Colorful Grid Accent 2" w:semiHidden="0" w:uiPriority="73" w:unhideWhenUsed="0"/>
-    <w:lsdException w:name="Light Shading Accent 3" w:semiHidden="0" w:uiPriority="60" w:unhideWhenUsed="0"/>
-    <w:lsdException w:name="Light List Accent 3" w:semiHidden="0" w:uiPriority="61" w:unhideWhenUsed="0"/>
-    <w:lsdException w:name="Light Grid Accent 3" w:semiHidden="0" w:uiPriority="62" w:unhideWhenUsed="0"/>
-    <w:lsdException w:name="Medium Shading 1 Accent 3" w:semiHidden="0" w:uiPriority="63" w:unhideWhenUsed="0"/>
-    <w:lsdException w:name="Medium Shading 2 Accent 3" w:semiHidden="0" w:uiPriority="64" w:unhideWhenUsed="0"/>
-    <w:lsdException w:name="Medium List 1 Accent 3" w:semiHidden="0" w:uiPriority="65" w:unhideWhenUsed="0"/>
-    <w:lsdException w:name="Medium List 2 Accent 3" w:semiHidden="0" w:uiPriority="66" w:unhideWhenUsed="0"/>
-    <w:lsdException w:name="Medium Grid 1 Accent 3" w:semiHidden="0" w:uiPriority="67" w:unhideWhenUsed="0"/>
-    <w:lsdException w:name="Medium Grid 2 Accent 3" w:semiHidden="0" w:uiPriority="68" w:unhideWhenUsed="0"/>
-    <w:lsdException w:name="Medium Grid 3 Accent 3" w:semiHidden="0" w:uiPriority="69" w:unhideWhenUsed="0"/>
-    <w:lsdException w:name="Dark List Accent 3" w:semiHidden="0" w:uiPriority="70" w:unhideWhenUsed="0"/>
-    <w:lsdException w:name="Colorful Shading Accent 3" w:semiHidden="0" w:uiPriority="71" w:unhideWhenUsed="0"/>
-    <w:lsdException w:name="Colorful List Accent 3" w:semiHidden="0" w:uiPriority="72" w:unhideWhenUsed="0"/>
-    <w:lsdException w:name="Colorful Grid Accent 3" w:semiHidden="0" w:uiPriority="73" w:unhideWhenUsed="0"/>
-    <w:lsdException w:name="Light Shading Accent 4" w:semiHidden="0" w:uiPriority="60" w:unhideWhenUsed="0"/>
-    <w:lsdException w:name="Light List Accent 4" w:semiHidden="0" w:uiPriority="61" w:unhideWhenUsed="0"/>
-    <w:lsdException w:name="Light Grid Accent 4" w:semiHidden="0" w:uiPriority="62" w:unhideWhenUsed="0"/>
-    <w:lsdException w:name="Medium Shading 1 Accent 4" w:semiHidden="0" w:uiPriority="63" w:unhideWhenUsed="0"/>
-    <w:lsdException w:name="Medium Shading 2 Accent 4" w:semiHidden="0" w:uiPriority="64" w:unhideWhenUsed="0"/>
-    <w:lsdException w:name="Medium List 1 Accent 4" w:semiHidden="0" w:uiPriority="65" w:unhideWhenUsed="0"/>
-    <w:lsdException w:name="Medium List 2 Accent 4" w:semiHidden="0" w:uiPriority="66" w:unhideWhenUsed="0"/>
-    <w:lsdException w:name="Medium Grid 1 Accent 4" w:semiHidden="0" w:uiPriority="67" w:unhideWhenUsed="0"/>
-    <w:lsdException w:name="Medium Grid 2 Accent 4" w:semiHidden="0" w:uiPriority="68" w:unhideWhenUsed="0"/>
-    <w:lsdException w:name="Medium Grid 3 Accent 4" w:semiHidden="0" w:uiPriority="69" w:unhideWhenUsed="0"/>
-    <w:lsdException w:name="Dark List Accent 4" w:semiHidden="0" w:uiPriority="70" w:unhideWhenUsed="0"/>
-    <w:lsdException w:name="Colorful Shading Accent 4" w:semiHidden="0" w:uiPriority="71" w:unhideWhenUsed="0"/>
-    <w:lsdException w:name="Colorful List Accent 4" w:semiHidden="0" w:uiPriority="72" w:unhideWhenUsed="0"/>
-    <w:lsdException w:name="Colorful Grid Accent 4" w:semiHidden="0" w:uiPriority="73" w:unhideWhenUsed="0"/>
-    <w:lsdException w:name="Light Shading Accent 5" w:semiHidden="0" w:uiPriority="60" w:unhideWhenUsed="0"/>
-    <w:lsdException w:name="Light List Accent 5" w:semiHidden="0" w:uiPriority="61" w:unhideWhenUsed="0"/>
-    <w:lsdException w:name="Light Grid Accent 5" w:semiHidden="0" w:uiPriority="62" w:unhideWhenUsed="0"/>
-    <w:lsdException w:name="Medium Shading 1 Accent 5" w:semiHidden="0" w:uiPriority="63" w:unhideWhenUsed="0"/>
-    <w:lsdException w:name="Medium Shading 2 Accent 5" w:semiHidden="0" w:uiPriority="64" w:unhideWhenUsed="0"/>
-    <w:lsdException w:name="Medium List 1 Accent 5" w:semiHidden="0" w:uiPriority="65" w:unhideWhenUsed="0"/>
-    <w:lsdException w:name="Medium List 2 Accent 5" w:semiHidden="0" w:uiPriority="66" w:unhideWhenUsed="0"/>
-    <w:lsdException w:name="Medium Grid 1 Accent 5" w:semiHidden="0" w:uiPriority="67" w:unhideWhenUsed="0"/>
-    <w:lsdException w:name="Medium Grid 2 Accent 5" w:semiHidden="0" w:uiPriority="68" w:unhideWhenUsed="0"/>
-    <w:lsdException w:name="Medium Grid 3 Accent 5" w:semiHidden="0" w:uiPriority="69" w:unhideWhenUsed="0"/>
-    <w:lsdException w:name="Dark List Accent 5" w:semiHidden="0" w:uiPriority="70" w:unhideWhenUsed="0"/>
-    <w:lsdException w:name="Colorful Shading Accent 5" w:semiHidden="0" w:uiPriority="71" w:unhideWhenUsed="0"/>
-    <w:lsdException w:name="Colorful List Accent 5" w:semiHidden="0" w:uiPriority="72" w:unhideWhenUsed="0"/>
-    <w:lsdException w:name="Colorful Grid Accent 5" w:semiHidden="0" w:uiPriority="73" w:unhideWhenUsed="0"/>
-    <w:lsdException w:name="Light Shading Accent 6" w:semiHidden="0" w:uiPriority="60" w:unhideWhenUsed="0"/>
-    <w:lsdException w:name="Light List Accent 6" w:semiHidden="0" w:uiPriority="61" w:unhideWhenUsed="0"/>
-    <w:lsdException w:name="Light Grid Accent 6" w:semiHidden="0" w:uiPriority="62" w:unhideWhenUsed="0"/>
-    <w:lsdException w:name="Medium Shading 1 Accent 6" w:semiHidden="0" w:uiPriority="63" w:unhideWhenUsed="0"/>
-    <w:lsdException w:name="Medium Shading 2 Accent 6" w:semiHidden="0" w:uiPriority="64" w:unhideWhenUsed="0"/>
-    <w:lsdException w:name="Medium List 1 Accent 6" w:semiHidden="0" w:uiPriority="65" w:unhideWhenUsed="0"/>
-    <w:lsdException w:name="Medium List 2 Accent 6" w:semiHidden="0" w:uiPriority="66" w:unhideWhenUsed="0"/>
-    <w:lsdException w:name="Medium Grid 1 Accent 6" w:semiHidden="0" w:uiPriority="67" w:unhideWhenUsed="0"/>
-    <w:lsdException w:name="Medium Grid 2 Accent 6" w:semiHidden="0" w:uiPriority="68" w:unhideWhenUsed="0"/>
-    <w:lsdException w:name="Medium Grid 3 Accent 6" w:semiHidden="0" w:uiPriority="69" w:unhideWhenUsed="0"/>
-    <w:lsdException w:name="Dark List Accent 6" w:semiHidden="0" w:uiPriority="70" w:unhideWhenUsed="0"/>
-    <w:lsdException w:name="Colorful Shading Accent 6" w:semiHidden="0" w:uiPriority="71" w:unhideWhenUsed="0"/>
-    <w:lsdException w:name="Colorful List Accent 6" w:semiHidden="0" w:uiPriority="72" w:unhideWhenUsed="0"/>
-    <w:lsdException w:name="Colorful Grid Accent 6" w:semiHidden="0" w:uiPriority="73" w:unhideWhenUsed="0"/>
-    <w:lsdException w:name="Subtle Emphasis" w:semiHidden="0" w:uiPriority="19" w:unhideWhenUsed="0" w:qFormat="1"/>
-    <w:lsdException w:name="Intense Emphasis" w:semiHidden="0" w:uiPriority="21" w:unhideWhenUsed="0" w:qFormat="1"/>
-    <w:lsdException w:name="Subtle Reference" w:semiHidden="0" w:uiPriority="31" w:unhideWhenUsed="0" w:qFormat="1"/>
-    <w:lsdException w:name="Intense Reference" w:semiHidden="0" w:uiPriority="32" w:unhideWhenUsed="0" w:qFormat="1"/>
-    <w:lsdException w:name="Book Title" w:semiHidden="0" w:uiPriority="33" w:unhideWhenUsed="0" w:qFormat="1"/>
-    <w:lsdException w:name="Bibliography" w:uiPriority="37"/>
-    <w:lsdException w:name="TOC Heading" w:uiPriority="39" w:qFormat="1"/>
+  <w:latentStyles w:defLockedState="0" w:defUIPriority="99" w:defSemiHidden="0" w:defUnhideWhenUsed="0" w:defQFormat="0" w:count="371">
+    <w:lsdException w:name="Normal" w:uiPriority="0" w:qFormat="1"/>
+    <w:lsdException w:name="heading 1" w:uiPriority="0" w:qFormat="1"/>
+    <w:lsdException w:name="heading 2" w:semiHidden="1" w:uiPriority="9" w:unhideWhenUsed="1" w:qFormat="1"/>
+    <w:lsdException w:name="heading 3" w:semiHidden="1" w:uiPriority="9" w:unhideWhenUsed="1" w:qFormat="1"/>
+    <w:lsdException w:name="heading 4" w:semiHidden="1" w:uiPriority="9" w:unhideWhenUsed="1" w:qFormat="1"/>
+    <w:lsdException w:name="heading 5" w:semiHidden="1" w:uiPriority="9" w:unhideWhenUsed="1" w:qFormat="1"/>
+    <w:lsdException w:name="heading 6" w:semiHidden="1" w:uiPriority="9" w:unhideWhenUsed="1" w:qFormat="1"/>
+    <w:lsdException w:name="heading 7" w:semiHidden="1" w:uiPriority="9" w:unhideWhenUsed="1" w:qFormat="1"/>
+    <w:lsdException w:name="heading 8" w:semiHidden="1" w:uiPriority="9" w:unhideWhenUsed="1" w:qFormat="1"/>
+    <w:lsdException w:name="heading 9" w:semiHidden="1" w:uiPriority="9" w:unhideWhenUsed="1" w:qFormat="1"/>
+    <w:lsdException w:name="index 1" w:semiHidden="1" w:unhideWhenUsed="1"/>
+    <w:lsdException w:name="index 2" w:semiHidden="1" w:unhideWhenUsed="1"/>
+    <w:lsdException w:name="index 3" w:semiHidden="1" w:unhideWhenUsed="1"/>
+    <w:lsdException w:name="index 4" w:semiHidden="1" w:unhideWhenUsed="1"/>
+    <w:lsdException w:name="index 5" w:semiHidden="1" w:unhideWhenUsed="1"/>
+    <w:lsdException w:name="index 6" w:semiHidden="1" w:unhideWhenUsed="1"/>
+    <w:lsdException w:name="index 7" w:semiHidden="1" w:unhideWhenUsed="1"/>
+    <w:lsdException w:name="index 8" w:semiHidden="1" w:unhideWhenUsed="1"/>
+    <w:lsdException w:name="index 9" w:semiHidden="1" w:unhideWhenUsed="1"/>
+    <w:lsdException w:name="toc 1" w:semiHidden="1" w:uiPriority="39" w:unhideWhenUsed="1"/>
+    <w:lsdException w:name="toc 2" w:semiHidden="1" w:uiPriority="39" w:unhideWhenUsed="1"/>
+    <w:lsdException w:name="toc 3" w:semiHidden="1" w:uiPriority="39" w:unhideWhenUsed="1"/>
+    <w:lsdException w:name="toc 4" w:semiHidden="1" w:uiPriority="39" w:unhideWhenUsed="1"/>
+    <w:lsdException w:name="toc 5" w:semiHidden="1" w:uiPriority="39" w:unhideWhenUsed="1"/>
+    <w:lsdException w:name="toc 6" w:semiHidden="1" w:uiPriority="39" w:unhideWhenUsed="1"/>
+    <w:lsdException w:name="toc 7" w:semiHidden="1" w:uiPriority="39" w:unhideWhenUsed="1"/>
+    <w:lsdException w:name="toc 8" w:semiHidden="1" w:uiPriority="39" w:unhideWhenUsed="1"/>
+    <w:lsdException w:name="toc 9" w:semiHidden="1" w:uiPriority="39" w:unhideWhenUsed="1"/>
+    <w:lsdException w:name="Normal Indent" w:semiHidden="1" w:unhideWhenUsed="1"/>
+    <w:lsdException w:name="footnote text" w:semiHidden="1" w:unhideWhenUsed="1"/>
+    <w:lsdException w:name="annotation text" w:semiHidden="1" w:unhideWhenUsed="1"/>
+    <w:lsdException w:name="header" w:semiHidden="1" w:unhideWhenUsed="1"/>
+    <w:lsdException w:name="footer" w:semiHidden="1" w:uiPriority="0" w:unhideWhenUsed="1"/>
+    <w:lsdException w:name="index heading" w:semiHidden="1" w:unhideWhenUsed="1"/>
+    <w:lsdException w:name="caption" w:semiHidden="1" w:uiPriority="35" w:unhideWhenUsed="1" w:qFormat="1"/>
+    <w:lsdException w:name="table of figures" w:semiHidden="1" w:unhideWhenUsed="1"/>
+    <w:lsdException w:name="envelope address" w:semiHidden="1" w:unhideWhenUsed="1"/>
+    <w:lsdException w:name="envelope return" w:semiHidden="1" w:unhideWhenUsed="1"/>
+    <w:lsdException w:name="footnote reference" w:semiHidden="1" w:unhideWhenUsed="1"/>
+    <w:lsdException w:name="annotation reference" w:semiHidden="1" w:unhideWhenUsed="1"/>
+    <w:lsdException w:name="line number" w:semiHidden="1" w:unhideWhenUsed="1"/>
+    <w:lsdException w:name="page number" w:semiHidden="1" w:uiPriority="0" w:unhideWhenUsed="1"/>
+    <w:lsdException w:name="endnote reference" w:semiHidden="1" w:unhideWhenUsed="1"/>
+    <w:lsdException w:name="endnote text" w:semiHidden="1" w:unhideWhenUsed="1"/>
+    <w:lsdException w:name="table of authorities" w:semiHidden="1" w:unhideWhenUsed="1"/>
+    <w:lsdException w:name="macro" w:semiHidden="1" w:unhideWhenUsed="1"/>
+    <w:lsdException w:name="toa heading" w:semiHidden="1" w:unhideWhenUsed="1"/>
+    <w:lsdException w:name="List" w:semiHidden="1" w:unhideWhenUsed="1"/>
+    <w:lsdException w:name="List Bullet" w:semiHidden="1" w:unhideWhenUsed="1"/>
+    <w:lsdException w:name="List Number" w:semiHidden="1" w:unhideWhenUsed="1"/>
+    <w:lsdException w:name="List 2" w:semiHidden="1" w:unhideWhenUsed="1"/>
+    <w:lsdException w:name="List 3" w:semiHidden="1" w:unhideWhenUsed="1"/>
+    <w:lsdException w:name="List 4" w:semiHidden="1" w:unhideWhenUsed="1"/>
+    <w:lsdException w:name="List 5" w:semiHidden="1" w:unhideWhenUsed="1"/>
+    <w:lsdException w:name="List Bullet 2" w:semiHidden="1" w:unhideWhenUsed="1"/>
+    <w:lsdException w:name="List Bullet 3" w:semiHidden="1" w:unhideWhenUsed="1"/>
+    <w:lsdException w:name="List Bullet 4" w:semiHidden="1" w:unhideWhenUsed="1"/>
+    <w:lsdException w:name="List Bullet 5" w:semiHidden="1" w:unhideWhenUsed="1"/>
+    <w:lsdException w:name="List Number 2" w:semiHidden="1" w:unhideWhenUsed="1"/>
+    <w:lsdException w:name="List Number 3" w:semiHidden="1" w:unhideWhenUsed="1"/>
+    <w:lsdException w:name="List Number 4" w:semiHidden="1" w:unhideWhenUsed="1"/>
+    <w:lsdException w:name="List Number 5" w:semiHidden="1" w:unhideWhenUsed="1"/>
+    <w:lsdException w:name="Title" w:uiPriority="10" w:qFormat="1"/>
+    <w:lsdException w:name="Closing" w:semiHidden="1" w:unhideWhenUsed="1"/>
+    <w:lsdException w:name="Signature" w:semiHidden="1" w:unhideWhenUsed="1"/>
+    <w:lsdException w:name="Default Paragraph Font" w:semiHidden="1" w:uiPriority="1" w:unhideWhenUsed="1"/>
+    <w:lsdException w:name="Body Text" w:semiHidden="1" w:unhideWhenUsed="1"/>
+    <w:lsdException w:name="Body Text Indent" w:semiHidden="1" w:unhideWhenUsed="1"/>
+    <w:lsdException w:name="List Continue" w:semiHidden="1" w:unhideWhenUsed="1"/>
+    <w:lsdException w:name="List Continue 2" w:semiHidden="1" w:unhideWhenUsed="1"/>
+    <w:lsdException w:name="List Continue 3" w:semiHidden="1" w:unhideWhenUsed="1"/>
+    <w:lsdException w:name="List Continue 4" w:semiHidden="1" w:unhideWhenUsed="1"/>
+    <w:lsdException w:name="List Continue 5" w:semiHidden="1" w:unhideWhenUsed="1"/>
+    <w:lsdException w:name="Message Header" w:semiHidden="1" w:unhideWhenUsed="1"/>
+    <w:lsdException w:name="Subtitle" w:uiPriority="11" w:qFormat="1"/>
+    <w:lsdException w:name="Salutation" w:semiHidden="1" w:unhideWhenUsed="1"/>
+    <w:lsdException w:name="Date" w:semiHidden="1" w:unhideWhenUsed="1"/>
+    <w:lsdException w:name="Body Text First Indent" w:semiHidden="1" w:unhideWhenUsed="1"/>
+    <w:lsdException w:name="Body Text First Indent 2" w:semiHidden="1" w:unhideWhenUsed="1"/>
+    <w:lsdException w:name="Note Heading" w:semiHidden="1" w:unhideWhenUsed="1"/>
+    <w:lsdException w:name="Body Text 2" w:semiHidden="1" w:unhideWhenUsed="1"/>
+    <w:lsdException w:name="Body Text 3" w:semiHidden="1" w:unhideWhenUsed="1"/>
+    <w:lsdException w:name="Body Text Indent 2" w:semiHidden="1" w:unhideWhenUsed="1"/>
+    <w:lsdException w:name="Body Text Indent 3" w:semiHidden="1" w:unhideWhenUsed="1"/>
+    <w:lsdException w:name="Block Text" w:semiHidden="1" w:unhideWhenUsed="1"/>
+    <w:lsdException w:name="Hyperlink" w:semiHidden="1" w:unhideWhenUsed="1"/>
+    <w:lsdException w:name="FollowedHyperlink" w:semiHidden="1" w:unhideWhenUsed="1"/>
+    <w:lsdException w:name="Strong" w:uiPriority="22" w:qFormat="1"/>
+    <w:lsdException w:name="Emphasis" w:uiPriority="20" w:qFormat="1"/>
+    <w:lsdException w:name="Document Map" w:semiHidden="1" w:unhideWhenUsed="1"/>
+    <w:lsdException w:name="Plain Text" w:semiHidden="1" w:unhideWhenUsed="1"/>
+    <w:lsdException w:name="E-mail Signature" w:semiHidden="1" w:unhideWhenUsed="1"/>
+    <w:lsdException w:name="HTML Top of Form" w:semiHidden="1" w:unhideWhenUsed="1"/>
+    <w:lsdException w:name="HTML Bottom of Form" w:semiHidden="1" w:unhideWhenUsed="1"/>
+    <w:lsdException w:name="Normal (Web)" w:semiHidden="1" w:unhideWhenUsed="1"/>
+    <w:lsdException w:name="HTML Acronym" w:semiHidden="1" w:unhideWhenUsed="1"/>
+    <w:lsdException w:name="HTML Address" w:semiHidden="1" w:unhideWhenUsed="1"/>
+    <w:lsdException w:name="HTML Cite" w:semiHidden="1" w:unhideWhenUsed="1"/>
+    <w:lsdException w:name="HTML Code" w:semiHidden="1" w:unhideWhenUsed="1"/>
+    <w:lsdException w:name="HTML Definition" w:semiHidden="1" w:unhideWhenUsed="1"/>
+    <w:lsdException w:name="HTML Keyboard" w:semiHidden="1" w:unhideWhenUsed="1"/>
+    <w:lsdException w:name="HTML Preformatted" w:semiHidden="1" w:unhideWhenUsed="1"/>
+    <w:lsdException w:name="HTML Sample" w:semiHidden="1" w:unhideWhenUsed="1"/>
+    <w:lsdException w:name="HTML Typewriter" w:semiHidden="1" w:unhideWhenUsed="1"/>
+    <w:lsdException w:name="HTML Variable" w:semiHidden="1" w:unhideWhenUsed="1"/>
+    <w:lsdException w:name="Normal Table" w:semiHidden="1" w:unhideWhenUsed="1"/>
+    <w:lsdException w:name="annotation subject" w:semiHidden="1" w:unhideWhenUsed="1"/>
+    <w:lsdException w:name="No List" w:semiHidden="1" w:unhideWhenUsed="1"/>
+    <w:lsdException w:name="Outline List 1" w:semiHidden="1" w:unhideWhenUsed="1"/>
+    <w:lsdException w:name="Outline List 2" w:semiHidden="1" w:unhideWhenUsed="1"/>
+    <w:lsdException w:name="Outline List 3" w:semiHidden="1" w:unhideWhenUsed="1"/>
+    <w:lsdException w:name="Table Simple 1" w:semiHidden="1" w:unhideWhenUsed="1"/>
+    <w:lsdException w:name="Table Simple 2" w:semiHidden="1" w:unhideWhenUsed="1"/>
+    <w:lsdException w:name="Table Simple 3" w:semiHidden="1" w:unhideWhenUsed="1"/>
+    <w:lsdException w:name="Table Classic 1" w:semiHidden="1" w:unhideWhenUsed="1"/>
+    <w:lsdException w:name="Table Classic 2" w:semiHidden="1" w:unhideWhenUsed="1"/>
+    <w:lsdException w:name="Table Classic 3" w:semiHidden="1" w:unhideWhenUsed="1"/>
+    <w:lsdException w:name="Table Classic 4" w:semiHidden="1" w:unhideWhenUsed="1"/>
+    <w:lsdException w:name="Table Colorful 1" w:semiHidden="1" w:unhideWhenUsed="1"/>
+    <w:lsdException w:name="Table Colorful 2" w:semiHidden="1" w:unhideWhenUsed="1"/>
+    <w:lsdException w:name="Table Colorful 3" w:semiHidden="1" w:unhideWhenUsed="1"/>
+    <w:lsdException w:name="Table Columns 1" w:semiHidden="1" w:unhideWhenUsed="1"/>
+    <w:lsdException w:name="Table Columns 2" w:semiHidden="1" w:unhideWhenUsed="1"/>
+    <w:lsdException w:name="Table Columns 3" w:semiHidden="1" w:unhideWhenUsed="1"/>
+    <w:lsdException w:name="Table Columns 4" w:semiHidden="1" w:unhideWhenUsed="1"/>
+    <w:lsdException w:name="Table Columns 5" w:semiHidden="1" w:unhideWhenUsed="1"/>
+    <w:lsdException w:name="Table Grid 1" w:semiHidden="1" w:unhideWhenUsed="1"/>
+    <w:lsdException w:name="Table Grid 2" w:semiHidden="1" w:unhideWhenUsed="1"/>
+    <w:lsdException w:name="Table Grid 3" w:semiHidden="1" w:unhideWhenUsed="1"/>
+    <w:lsdException w:name="Table Grid 4" w:semiHidden="1" w:unhideWhenUsed="1"/>
+    <w:lsdException w:name="Table Grid 5" w:semiHidden="1" w:unhideWhenUsed="1"/>
+    <w:lsdException w:name="Table Grid 6" w:semiHidden="1" w:unhideWhenUsed="1"/>
+    <w:lsdException w:name="Table Grid 7" w:semiHidden="1" w:unhideWhenUsed="1"/>
+    <w:lsdException w:name="Table Grid 8" w:semiHidden="1" w:unhideWhenUsed="1"/>
+    <w:lsdException w:name="Table List 1" w:semiHidden="1" w:unhideWhenUsed="1"/>
+    <w:lsdException w:name="Table List 2" w:semiHidden="1" w:unhideWhenUsed="1"/>
+    <w:lsdException w:name="Table List 3" w:semiHidden="1" w:unhideWhenUsed="1"/>
+    <w:lsdException w:name="Table List 4" w:semiHidden="1" w:unhideWhenUsed="1"/>
+    <w:lsdException w:name="Table List 5" w:semiHidden="1" w:unhideWhenUsed="1"/>
+    <w:lsdException w:name="Table List 6" w:semiHidden="1" w:unhideWhenUsed="1"/>
+    <w:lsdException w:name="Table List 7" w:semiHidden="1" w:unhideWhenUsed="1"/>
+    <w:lsdException w:name="Table List 8" w:semiHidden="1" w:unhideWhenUsed="1"/>
+    <w:lsdException w:name="Table 3D effects 1" w:semiHidden="1" w:unhideWhenUsed="1"/>
+    <w:lsdException w:name="Table 3D effects 2" w:semiHidden="1" w:unhideWhenUsed="1"/>
+    <w:lsdException w:name="Table 3D effects 3" w:semiHidden="1" w:unhideWhenUsed="1"/>
+    <w:lsdException w:name="Table Contemporary" w:semiHidden="1" w:unhideWhenUsed="1"/>
+    <w:lsdException w:name="Table Elegant" w:semiHidden="1" w:unhideWhenUsed="1"/>
+    <w:lsdException w:name="Table Professional" w:semiHidden="1" w:unhideWhenUsed="1"/>
+    <w:lsdException w:name="Table Subtle 1" w:semiHidden="1" w:unhideWhenUsed="1"/>
+    <w:lsdException w:name="Table Subtle 2" w:semiHidden="1" w:unhideWhenUsed="1"/>
+    <w:lsdException w:name="Table Web 1" w:semiHidden="1" w:unhideWhenUsed="1"/>
+    <w:lsdException w:name="Table Web 2" w:semiHidden="1" w:unhideWhenUsed="1"/>
+    <w:lsdException w:name="Table Web 3" w:semiHidden="1" w:unhideWhenUsed="1"/>
+    <w:lsdException w:name="Balloon Text" w:semiHidden="1" w:unhideWhenUsed="1"/>
+    <w:lsdException w:name="Table Grid" w:uiPriority="39"/>
+    <w:lsdException w:name="Table Theme" w:semiHidden="1" w:unhideWhenUsed="1"/>
+    <w:lsdException w:name="Placeholder Text" w:semiHidden="1"/>
+    <w:lsdException w:name="No Spacing" w:uiPriority="1" w:qFormat="1"/>
+    <w:lsdException w:name="Light Shading" w:uiPriority="60"/>
+    <w:lsdException w:name="Light List" w:uiPriority="61"/>
+    <w:lsdException w:name="Light Grid" w:uiPriority="62"/>
+    <w:lsdException w:name="Medium Shading 1" w:uiPriority="63"/>
+    <w:lsdException w:name="Medium Shading 2" w:uiPriority="64"/>
+    <w:lsdException w:name="Medium List 1" w:uiPriority="65"/>
+    <w:lsdException w:name="Medium List 2" w:uiPriority="66"/>
+    <w:lsdException w:name="Medium Grid 1" w:uiPriority="67"/>
+    <w:lsdException w:name="Medium Grid 2" w:uiPriority="68"/>
+    <w:lsdException w:name="Medium Grid 3" w:uiPriority="69"/>
+    <w:lsdException w:name="Dark List" w:uiPriority="70"/>
+    <w:lsdException w:name="Colorful Shading" w:uiPriority="71"/>
+    <w:lsdException w:name="Colorful List" w:uiPriority="72"/>
+    <w:lsdException w:name="Colorful Grid" w:uiPriority="73"/>
+    <w:lsdException w:name="Light Shading Accent 1" w:uiPriority="60"/>
+    <w:lsdException w:name="Light List Accent 1" w:uiPriority="61"/>
+    <w:lsdException w:name="Light Grid Accent 1" w:uiPriority="62"/>
+    <w:lsdException w:name="Medium Shading 1 Accent 1" w:uiPriority="63"/>
+    <w:lsdException w:name="Medium Shading 2 Accent 1" w:uiPriority="64"/>
+    <w:lsdException w:name="Medium List 1 Accent 1" w:uiPriority="65"/>
+    <w:lsdException w:name="Revision" w:semiHidden="1"/>
+    <w:lsdException w:name="List Paragraph" w:uiPriority="34" w:qFormat="1"/>
+    <w:lsdException w:name="Quote" w:uiPriority="29" w:qFormat="1"/>
+    <w:lsdException w:name="Intense Quote" w:uiPriority="30" w:qFormat="1"/>
+    <w:lsdException w:name="Medium List 2 Accent 1" w:uiPriority="66"/>
+    <w:lsdException w:name="Medium Grid 1 Accent 1" w:uiPriority="67"/>
+    <w:lsdException w:name="Medium Grid 2 Accent 1" w:uiPriority="68"/>
+    <w:lsdException w:name="Medium Grid 3 Accent 1" w:uiPriority="69"/>
+    <w:lsdException w:name="Dark List Accent 1" w:uiPriority="70"/>
+    <w:lsdException w:name="Colorful Shading Accent 1" w:uiPriority="71"/>
+    <w:lsdException w:name="Colorful List Accent 1" w:uiPriority="72"/>
+    <w:lsdException w:name="Colorful Grid Accent 1" w:uiPriority="73"/>
+    <w:lsdException w:name="Light Shading Accent 2" w:uiPriority="60"/>
+    <w:lsdException w:name="Light List Accent 2" w:uiPriority="61"/>
+    <w:lsdException w:name="Light Grid Accent 2" w:uiPriority="62"/>
+    <w:lsdException w:name="Medium Shading 1 Accent 2" w:uiPriority="63"/>
+    <w:lsdException w:name="Medium Shading 2 Accent 2" w:uiPriority="64"/>
+    <w:lsdException w:name="Medium List 1 Accent 2" w:uiPriority="65"/>
+    <w:lsdException w:name="Medium List 2 Accent 2" w:uiPriority="66"/>
+    <w:lsdException w:name="Medium Grid 1 Accent 2" w:uiPriority="67"/>
+    <w:lsdException w:name="Medium Grid 2 Accent 2" w:uiPriority="68"/>
+    <w:lsdException w:name="Medium Grid 3 Accent 2" w:uiPriority="69"/>
+    <w:lsdException w:name="Dark List Accent 2" w:uiPriority="70"/>
+    <w:lsdException w:name="Colorful Shading Accent 2" w:uiPriority="71"/>
+    <w:lsdException w:name="Colorful List Accent 2" w:uiPriority="72"/>
+    <w:lsdException w:name="Colorful Grid Accent 2" w:uiPriority="73"/>
+    <w:lsdException w:name="Light Shading Accent 3" w:uiPriority="60"/>
+    <w:lsdException w:name="Light List Accent 3" w:uiPriority="61"/>
+    <w:lsdException w:name="Light Grid Accent 3" w:uiPriority="62"/>
+    <w:lsdException w:name="Medium Shading 1 Accent 3" w:uiPriority="63"/>
+    <w:lsdException w:name="Medium Shading 2 Accent 3" w:uiPriority="64"/>
+    <w:lsdException w:name="Medium List 1 Accent 3" w:uiPriority="65"/>
+    <w:lsdException w:name="Medium List 2 Accent 3" w:uiPriority="66"/>
+    <w:lsdException w:name="Medium Grid 1 Accent 3" w:uiPriority="67"/>
+    <w:lsdException w:name="Medium Grid 2 Accent 3" w:uiPriority="68"/>
+    <w:lsdException w:name="Medium Grid 3 Accent 3" w:uiPriority="69"/>
+    <w:lsdException w:name="Dark List Accent 3" w:uiPriority="70"/>
+    <w:lsdException w:name="Colorful Shading Accent 3" w:uiPriority="71"/>
+    <w:lsdException w:name="Colorful List Accent 3" w:uiPriority="72"/>
+    <w:lsdException w:name="Colorful Grid Accent 3" w:uiPriority="73"/>
+    <w:lsdException w:name="Light Shading Accent 4" w:uiPriority="60"/>
+    <w:lsdException w:name="Light List Accent 4" w:uiPriority="61"/>
+    <w:lsdException w:name="Light Grid Accent 4" w:uiPriority="62"/>
+    <w:lsdException w:name="Medium Shading 1 Accent 4" w:uiPriority="63"/>
+    <w:lsdException w:name="Medium Shading 2 Accent 4" w:uiPriority="64"/>
+    <w:lsdException w:name="Medium List 1 Accent 4" w:uiPriority="65"/>
+    <w:lsdException w:name="Medium List 2 Accent 4" w:uiPriority="66"/>
+    <w:lsdException w:name="Medium Grid 1 Accent 4" w:uiPriority="67"/>
+    <w:lsdException w:name="Medium Grid 2 Accent 4" w:uiPriority="68"/>
+    <w:lsdException w:name="Medium Grid 3 Accent 4" w:uiPriority="69"/>
+    <w:lsdException w:name="Dark List Accent 4" w:uiPriority="70"/>
+    <w:lsdException w:name="Colorful Shading Accent 4" w:uiPriority="71"/>
+    <w:lsdException w:name="Colorful List Accent 4" w:uiPriority="72"/>
+    <w:lsdException w:name="Colorful Grid Accent 4" w:uiPriority="73"/>
+    <w:lsdException w:name="Light Shading Accent 5" w:uiPriority="60"/>
+    <w:lsdException w:name="Light List Accent 5" w:uiPriority="61"/>
+    <w:lsdException w:name="Light Grid Accent 5" w:uiPriority="62"/>
+    <w:lsdException w:name="Medium Shading 1 Accent 5" w:uiPriority="63"/>
+    <w:lsdException w:name="Medium Shading 2 Accent 5" w:uiPriority="64"/>
+    <w:lsdException w:name="Medium List 1 Accent 5" w:uiPriority="65"/>
+    <w:lsdException w:name="Medium List 2 Accent 5" w:uiPriority="66"/>
+    <w:lsdException w:name="Medium Grid 1 Accent 5" w:uiPriority="67"/>
+    <w:lsdException w:name="Medium Grid 2 Accent 5" w:uiPriority="68"/>
+    <w:lsdException w:name="Medium Grid 3 Accent 5" w:uiPriority="69"/>
+    <w:lsdException w:name="Dark List Accent 5" w:uiPriority="70"/>
+    <w:lsdException w:name="Colorful Shading Accent 5" w:uiPriority="71"/>
+    <w:lsdException w:name="Colorful List Accent 5" w:uiPriority="72"/>
+    <w:lsdException w:name="Colorful Grid Accent 5" w:uiPriority="73"/>
+    <w:lsdException w:name="Light Shading Accent 6" w:uiPriority="60"/>
+    <w:lsdException w:name="Light List Accent 6" w:uiPriority="61"/>
+    <w:lsdException w:name="Light Grid Accent 6" w:uiPriority="62"/>
+    <w:lsdException w:name="Medium Shading 1 Accent 6" w:uiPriority="63"/>
+    <w:lsdException w:name="Medium Shading 2 Accent 6" w:uiPriority="64"/>
+    <w:lsdException w:name="Medium List 1 Accent 6" w:uiPriority="65"/>
+    <w:lsdException w:name="Medium List 2 Accent 6" w:uiPriority="66"/>
+    <w:lsdException w:name="Medium Grid 1 Accent 6" w:uiPriority="67"/>
+    <w:lsdException w:name="Medium Grid 2 Accent 6" w:uiPriority="68"/>
+    <w:lsdException w:name="Medium Grid 3 Accent 6" w:uiPriority="69"/>
+    <w:lsdException w:name="Dark List Accent 6" w:uiPriority="70"/>
+    <w:lsdException w:name="Colorful Shading Accent 6" w:uiPriority="71"/>
+    <w:lsdException w:name="Colorful List Accent 6" w:uiPriority="72"/>
+    <w:lsdException w:name="Colorful Grid Accent 6" w:uiPriority="73"/>
+    <w:lsdException w:name="Subtle Emphasis" w:uiPriority="19" w:qFormat="1"/>
+    <w:lsdException w:name="Intense Emphasis" w:uiPriority="21" w:qFormat="1"/>
+    <w:lsdException w:name="Subtle Reference" w:uiPriority="31" w:qFormat="1"/>
+    <w:lsdException w:name="Intense Reference" w:uiPriority="32" w:qFormat="1"/>
+    <w:lsdException w:name="Book Title" w:uiPriority="33" w:qFormat="1"/>
+    <w:lsdException w:name="Bibliography" w:semiHidden="1" w:uiPriority="37" w:unhideWhenUsed="1"/>
+    <w:lsdException w:name="TOC Heading" w:semiHidden="1" w:uiPriority="39" w:unhideWhenUsed="1" w:qFormat="1"/>
+    <w:lsdException w:name="Plain Table 1" w:uiPriority="41"/>
+    <w:lsdException w:name="Plain Table 2" w:uiPriority="42"/>
+    <w:lsdException w:name="Plain Table 3" w:uiPriority="43"/>
+    <w:lsdException w:name="Plain Table 4" w:uiPriority="44"/>
+    <w:lsdException w:name="Plain Table 5" w:uiPriority="45"/>
+    <w:lsdException w:name="Grid Table Light" w:uiPriority="40"/>
+    <w:lsdException w:name="Grid Table 1 Light" w:uiPriority="46"/>
+    <w:lsdException w:name="Grid Table 2" w:uiPriority="47"/>
+    <w:lsdException w:name="Grid Table 3" w:uiPriority="48"/>
+    <w:lsdException w:name="Grid Table 4" w:uiPriority="49"/>
+    <w:lsdException w:name="Grid Table 5 Dark" w:uiPriority="50"/>
+    <w:lsdException w:name="Grid Table 6 Colorful" w:uiPriority="51"/>
+    <w:lsdException w:name="Grid Table 7 Colorful" w:uiPriority="52"/>
+    <w:lsdException w:name="Grid Table 1 Light Accent 1" w:uiPriority="46"/>
+    <w:lsdException w:name="Grid Table 2 Accent 1" w:uiPriority="47"/>
+    <w:lsdException w:name="Grid Table 3 Accent 1" w:uiPriority="48"/>
+    <w:lsdException w:name="Grid Table 4 Accent 1" w:uiPriority="49"/>
+    <w:lsdException w:name="Grid Table 5 Dark Accent 1" w:uiPriority="50"/>
+    <w:lsdException w:name="Grid Table 6 Colorful Accent 1" w:uiPriority="51"/>
+    <w:lsdException w:name="Grid Table 7 Colorful Accent 1" w:uiPriority="52"/>
+    <w:lsdException w:name="Grid Table 1 Light Accent 2" w:uiPriority="46"/>
+    <w:lsdException w:name="Grid Table 2 Accent 2" w:uiPriority="47"/>
+    <w:lsdException w:name="Grid Table 3 Accent 2" w:uiPriority="48"/>
+    <w:lsdException w:name="Grid Table 4 Accent 2" w:uiPriority="49"/>
+    <w:lsdException w:name="Grid Table 5 Dark Accent 2" w:uiPriority="50"/>
+    <w:lsdException w:name="Grid Table 6 Colorful Accent 2" w:uiPriority="51"/>
+    <w:lsdException w:name="Grid Table 7 Colorful Accent 2" w:uiPriority="52"/>
+    <w:lsdException w:name="Grid Table 1 Light Accent 3" w:uiPriority="46"/>
+    <w:lsdException w:name="Grid Table 2 Accent 3" w:uiPriority="47"/>
+    <w:lsdException w:name="Grid Table 3 Accent 3" w:uiPriority="48"/>
+    <w:lsdException w:name="Grid Table 4 Accent 3" w:uiPriority="49"/>
+    <w:lsdException w:name="Grid Table 5 Dark Accent 3" w:uiPriority="50"/>
+    <w:lsdException w:name="Grid Table 6 Colorful Accent 3" w:uiPriority="51"/>
+    <w:lsdException w:name="Grid Table 7 Colorful Accent 3" w:uiPriority="52"/>
+    <w:lsdException w:name="Grid Table 1 Light Accent 4" w:uiPriority="46"/>
+    <w:lsdException w:name="Grid Table 2 Accent 4" w:uiPriority="47"/>
+    <w:lsdException w:name="Grid Table 3 Accent 4" w:uiPriority="48"/>
+    <w:lsdException w:name="Grid Table 4 Accent 4" w:uiPriority="49"/>
+    <w:lsdException w:name="Grid Table 5 Dark Accent 4" w:uiPriority="50"/>
+    <w:lsdException w:name="Grid Table 6 Colorful Accent 4" w:uiPriority="51"/>
+    <w:lsdException w:name="Grid Table 7 Colorful Accent 4" w:uiPriority="52"/>
+    <w:lsdException w:name="Grid Table 1 Light Accent 5" w:uiPriority="46"/>
+    <w:lsdException w:name="Grid Table 2 Accent 5" w:uiPriority="47"/>
+    <w:lsdException w:name="Grid Table 3 Accent 5" w:uiPriority="48"/>
+    <w:lsdException w:name="Grid Table 4 Accent 5" w:uiPriority="49"/>
+    <w:lsdException w:name="Grid Table 5 Dark Accent 5" w:uiPriority="50"/>
+    <w:lsdException w:name="Grid Table 6 Colorful Accent 5" w:uiPriority="51"/>
+    <w:lsdException w:name="Grid Table 7 Colorful Accent 5" w:uiPriority="52"/>
+    <w:lsdException w:name="Grid Table 1 Light Accent 6" w:uiPriority="46"/>
+    <w:lsdException w:name="Grid Table 2 Accent 6" w:uiPriority="47"/>
+    <w:lsdException w:name="Grid Table 3 Accent 6" w:uiPriority="48"/>
+    <w:lsdException w:name="Grid Table 4 Accent 6" w:uiPriority="49"/>
+    <w:lsdException w:name="Grid Table 5 Dark Accent 6" w:uiPriority="50"/>
+    <w:lsdException w:name="Grid Table 6 Colorful Accent 6" w:uiPriority="51"/>
+    <w:lsdException w:name="Grid Table 7 Colorful Accent 6" w:uiPriority="52"/>
+    <w:lsdException w:name="List Table 1 Light" w:uiPriority="46"/>
+    <w:lsdException w:name="List Table 2" w:uiPriority="47"/>
+    <w:lsdException w:name="List Table 3" w:uiPriority="48"/>
+    <w:lsdException w:name="List Table 4" w:uiPriority="49"/>
+    <w:lsdException w:name="List Table 5 Dark" w:uiPriority="50"/>
+    <w:lsdException w:name="List Table 6 Colorful" w:uiPriority="51"/>
+    <w:lsdException w:name="List Table 7 Colorful" w:uiPriority="52"/>
+    <w:lsdException w:name="List Table 1 Light Accent 1" w:uiPriority="46"/>
+    <w:lsdException w:name="List Table 2 Accent 1" w:uiPriority="47"/>
+    <w:lsdException w:name="List Table 3 Accent 1" w:uiPriority="48"/>
+    <w:lsdException w:name="List Table 4 Accent 1" w:uiPriority="49"/>
+    <w:lsdException w:name="List Table 5 Dark Accent 1" w:uiPriority="50"/>
+    <w:lsdException w:name="List Table 6 Colorful Accent 1" w:uiPriority="51"/>
+    <w:lsdException w:name="List Table 7 Colorful Accent 1" w:uiPriority="52"/>
+    <w:lsdException w:name="List Table 1 Light Accent 2" w:uiPriority="46"/>
+    <w:lsdException w:name="List Table 2 Accent 2" w:uiPriority="47"/>
+    <w:lsdException w:name="List Table 3 Accent 2" w:uiPriority="48"/>
+    <w:lsdException w:name="List Table 4 Accent 2" w:uiPriority="49"/>
+    <w:lsdException w:name="List Table 5 Dark Accent 2" w:uiPriority="50"/>
+    <w:lsdException w:name="List Table 6 Colorful Accent 2" w:uiPriority="51"/>
+    <w:lsdException w:name="List Table 7 Colorful Accent 2" w:uiPriority="52"/>
+    <w:lsdException w:name="List Table 1 Light Accent 3" w:uiPriority="46"/>
+    <w:lsdException w:name="List Table 2 Accent 3" w:uiPriority="47"/>
+    <w:lsdException w:name="List Table 3 Accent 3" w:uiPriority="48"/>
+    <w:lsdException w:name="List Table 4 Accent 3" w:uiPriority="49"/>
+    <w:lsdException w:name="List Table 5 Dark Accent 3" w:uiPriority="50"/>
+    <w:lsdException w:name="List Table 6 Colorful Accent 3" w:uiPriority="51"/>
+    <w:lsdException w:name="List Table 7 Colorful Accent 3" w:uiPriority="52"/>
+    <w:lsdException w:name="List Table 1 Light Accent 4" w:uiPriority="46"/>
+    <w:lsdException w:name="List Table 2 Accent 4" w:uiPriority="47"/>
+    <w:lsdException w:name="List Table 3 Accent 4" w:uiPriority="48"/>
+    <w:lsdException w:name="List Table 4 Accent 4" w:uiPriority="49"/>
+    <w:lsdException w:name="List Table 5 Dark Accent 4" w:uiPriority="50"/>
+    <w:lsdException w:name="List Table 6 Colorful Accent 4" w:uiPriority="51"/>
+    <w:lsdException w:name="List Table 7 Colorful Accent 4" w:uiPriority="52"/>
+    <w:lsdException w:name="List Table 1 Light Accent 5" w:uiPriority="46"/>
+    <w:lsdException w:name="List Table 2 Accent 5" w:uiPriority="47"/>
+    <w:lsdException w:name="List Table 3 Accent 5" w:uiPriority="48"/>
+    <w:lsdException w:name="List Table 4 Accent 5" w:uiPriority="49"/>
+    <w:lsdException w:name="List Table 5 Dark Accent 5" w:uiPriority="50"/>
+    <w:lsdException w:name="List Table 6 Colorful Accent 5" w:uiPriority="51"/>
+    <w:lsdException w:name="List Table 7 Colorful Accent 5" w:uiPriority="52"/>
+    <w:lsdException w:name="List Table 1 Light Accent 6" w:uiPriority="46"/>
+    <w:lsdException w:name="List Table 2 Accent 6" w:uiPriority="47"/>
+    <w:lsdException w:name="List Table 3 Accent 6" w:uiPriority="48"/>
+    <w:lsdException w:name="List Table 4 Accent 6" w:uiPriority="49"/>
+    <w:lsdException w:name="List Table 5 Dark Accent 6" w:uiPriority="50"/>
+    <w:lsdException w:name="List Table 6 Colorful Accent 6" w:uiPriority="51"/>
+    <w:lsdException w:name="List Table 7 Colorful Accent 6" w:uiPriority="52"/>
   </w:latentStyles>
   <w:style w:type="paragraph" w:default="1" w:styleId="Normal">
     <w:name w:val="Normal"/>
@@ -10368,7 +10337,7 @@
 </file>
 
 <file path=word/glossary/document.xml><?xml version="1.0" encoding="utf-8"?>
-<w:glossaryDocument xmlns:wpc="http://schemas.microsoft.com/office/word/2010/wordprocessingCanvas" xmlns:mc="http://schemas.openxmlformats.org/markup-compatibility/2006" xmlns:o="urn:schemas-microsoft-com:office:office" xmlns:r="http://schemas.openxmlformats.org/officeDocument/2006/relationships" xmlns:m="http://schemas.openxmlformats.org/officeDocument/2006/math" xmlns:v="urn:schemas-microsoft-com:vml" xmlns:wp14="http://schemas.microsoft.com/office/word/2010/wordprocessingDrawing" xmlns:wp="http://schemas.openxmlformats.org/drawingml/2006/wordprocessingDrawing" xmlns:w10="urn:schemas-microsoft-com:office:word" xmlns:w="http://schemas.openxmlformats.org/wordprocessingml/2006/main" xmlns:w14="http://schemas.microsoft.com/office/word/2010/wordml" xmlns:wpg="http://schemas.microsoft.com/office/word/2010/wordprocessingGroup" xmlns:wpi="http://schemas.microsoft.com/office/word/2010/wordprocessingInk" xmlns:wne="http://schemas.microsoft.com/office/word/2006/wordml" xmlns:wps="http://schemas.microsoft.com/office/word/2010/wordprocessingShape" mc:Ignorable="w14 wp14">
+<w:glossaryDocument xmlns:wpc="http://schemas.microsoft.com/office/word/2010/wordprocessingCanvas" xmlns:mc="http://schemas.openxmlformats.org/markup-compatibility/2006" xmlns:o="urn:schemas-microsoft-com:office:office" xmlns:r="http://schemas.openxmlformats.org/officeDocument/2006/relationships" xmlns:m="http://schemas.openxmlformats.org/officeDocument/2006/math" xmlns:v="urn:schemas-microsoft-com:vml" xmlns:wp14="http://schemas.microsoft.com/office/word/2010/wordprocessingDrawing" xmlns:wp="http://schemas.openxmlformats.org/drawingml/2006/wordprocessingDrawing" xmlns:w10="urn:schemas-microsoft-com:office:word" xmlns:w="http://schemas.openxmlformats.org/wordprocessingml/2006/main" xmlns:w14="http://schemas.microsoft.com/office/word/2010/wordml" xmlns:w15="http://schemas.microsoft.com/office/word/2012/wordml" xmlns:wpg="http://schemas.microsoft.com/office/word/2010/wordprocessingGroup" xmlns:wpi="http://schemas.microsoft.com/office/word/2010/wordprocessingInk" xmlns:wne="http://schemas.microsoft.com/office/word/2006/wordml" xmlns:wps="http://schemas.microsoft.com/office/word/2010/wordprocessingShape" mc:Ignorable="w14 w15 wp14">
   <w:docParts>
     <w:docPart>
       <w:docPartPr>
@@ -10392,7 +10361,7 @@
           </w:pPr>
           <w:r>
             <w:rPr>
-              <w:color w:val="365F91" w:themeColor="accent1" w:themeShade="BF"/>
+              <w:color w:val="2E74B5" w:themeColor="accent1" w:themeShade="BF"/>
               <w:sz w:val="24"/>
               <w:szCs w:val="24"/>
             </w:rPr>
@@ -10424,7 +10393,7 @@
           <w:r>
             <w:rPr>
               <w:rFonts w:asciiTheme="majorHAnsi" w:eastAsiaTheme="majorEastAsia" w:hAnsiTheme="majorHAnsi" w:cstheme="majorBidi"/>
-              <w:color w:val="4F81BD" w:themeColor="accent1"/>
+              <w:color w:val="5B9BD5" w:themeColor="accent1"/>
               <w:sz w:val="88"/>
               <w:szCs w:val="88"/>
             </w:rPr>
@@ -10455,7 +10424,7 @@
           </w:pPr>
           <w:r>
             <w:rPr>
-              <w:color w:val="365F91" w:themeColor="accent1" w:themeShade="BF"/>
+              <w:color w:val="2E74B5" w:themeColor="accent1" w:themeShade="BF"/>
               <w:sz w:val="24"/>
               <w:szCs w:val="24"/>
             </w:rPr>
@@ -10486,7 +10455,7 @@
           </w:pPr>
           <w:r>
             <w:rPr>
-              <w:color w:val="4F81BD" w:themeColor="accent1"/>
+              <w:color w:val="5B9BD5" w:themeColor="accent1"/>
               <w:sz w:val="28"/>
               <w:szCs w:val="28"/>
             </w:rPr>
@@ -10500,7 +10469,7 @@
 </file>
 
 <file path=word/glossary/fontTable.xml><?xml version="1.0" encoding="utf-8"?>
-<w:fonts xmlns:mc="http://schemas.openxmlformats.org/markup-compatibility/2006" xmlns:r="http://schemas.openxmlformats.org/officeDocument/2006/relationships" xmlns:w="http://schemas.openxmlformats.org/wordprocessingml/2006/main" xmlns:w14="http://schemas.microsoft.com/office/word/2010/wordml" mc:Ignorable="w14">
+<w:fonts xmlns:mc="http://schemas.openxmlformats.org/markup-compatibility/2006" xmlns:r="http://schemas.openxmlformats.org/officeDocument/2006/relationships" xmlns:w="http://schemas.openxmlformats.org/wordprocessingml/2006/main" xmlns:w14="http://schemas.microsoft.com/office/word/2010/wordml" xmlns:w15="http://schemas.microsoft.com/office/word/2012/wordml" mc:Ignorable="w14 w15">
   <w:font w:name="Calibri">
     <w:panose1 w:val="020F0502020204030204"/>
     <w:charset w:val="00"/>
@@ -10545,18 +10514,11 @@
     <w:pitch w:val="variable"/>
     <w:sig w:usb0="00000000" w:usb1="10000000" w:usb2="00000000" w:usb3="00000000" w:csb0="80000000" w:csb1="00000000"/>
   </w:font>
-  <w:font w:name="Cambria">
-    <w:panose1 w:val="02040503050406030204"/>
-    <w:charset w:val="00"/>
-    <w:family w:val="roman"/>
-    <w:pitch w:val="variable"/>
-    <w:sig w:usb0="E00002FF" w:usb1="400004FF" w:usb2="00000000" w:usb3="00000000" w:csb0="0000019F" w:csb1="00000000"/>
-  </w:font>
 </w:fonts>
 </file>
 
 <file path=word/glossary/settings.xml><?xml version="1.0" encoding="utf-8"?>
-<w:settings xmlns:mc="http://schemas.openxmlformats.org/markup-compatibility/2006" xmlns:o="urn:schemas-microsoft-com:office:office" xmlns:r="http://schemas.openxmlformats.org/officeDocument/2006/relationships" xmlns:m="http://schemas.openxmlformats.org/officeDocument/2006/math" xmlns:v="urn:schemas-microsoft-com:vml" xmlns:w10="urn:schemas-microsoft-com:office:word" xmlns:w="http://schemas.openxmlformats.org/wordprocessingml/2006/main" xmlns:w14="http://schemas.microsoft.com/office/word/2010/wordml" xmlns:sl="http://schemas.openxmlformats.org/schemaLibrary/2006/main" mc:Ignorable="w14">
+<w:settings xmlns:mc="http://schemas.openxmlformats.org/markup-compatibility/2006" xmlns:o="urn:schemas-microsoft-com:office:office" xmlns:r="http://schemas.openxmlformats.org/officeDocument/2006/relationships" xmlns:m="http://schemas.openxmlformats.org/officeDocument/2006/math" xmlns:v="urn:schemas-microsoft-com:vml" xmlns:w10="urn:schemas-microsoft-com:office:word" xmlns:w="http://schemas.openxmlformats.org/wordprocessingml/2006/main" xmlns:w14="http://schemas.microsoft.com/office/word/2010/wordml" xmlns:w15="http://schemas.microsoft.com/office/word/2012/wordml" xmlns:sl="http://schemas.openxmlformats.org/schemaLibrary/2006/main" mc:Ignorable="w14 w15">
   <w:view w:val="normal"/>
   <w:revisionView w:markup="0" w:comments="0" w:insDel="0" w:formatting="0" w:inkAnnotations="0"/>
   <w:defaultTabStop w:val="720"/>
@@ -10574,6 +10536,7 @@
     <w:rsid w:val="005E3995"/>
     <w:rsid w:val="00657FF8"/>
     <w:rsid w:val="00BF732D"/>
+    <w:rsid w:val="00D35DF8"/>
   </w:rsids>
   <m:mathPr>
     <m:mathFont m:val="Cambria Math"/>
@@ -10596,7 +10559,7 @@
 </file>
 
 <file path=word/glossary/styles.xml><?xml version="1.0" encoding="utf-8"?>
-<w:styles xmlns:mc="http://schemas.openxmlformats.org/markup-compatibility/2006" xmlns:r="http://schemas.openxmlformats.org/officeDocument/2006/relationships" xmlns:w="http://schemas.openxmlformats.org/wordprocessingml/2006/main" xmlns:w14="http://schemas.microsoft.com/office/word/2010/wordml" mc:Ignorable="w14">
+<w:styles xmlns:mc="http://schemas.openxmlformats.org/markup-compatibility/2006" xmlns:r="http://schemas.openxmlformats.org/officeDocument/2006/relationships" xmlns:w="http://schemas.openxmlformats.org/wordprocessingml/2006/main" xmlns:w14="http://schemas.microsoft.com/office/word/2010/wordml" xmlns:w15="http://schemas.microsoft.com/office/word/2012/wordml" mc:Ignorable="w14 w15">
   <w:docDefaults>
     <w:rPrDefault>
       <w:rPr>
@@ -10612,354 +10575,378 @@
       </w:pPr>
     </w:pPrDefault>
   </w:docDefaults>
-  <w:latentStyles w:defLockedState="0" w:defUIPriority="99" w:defSemiHidden="1" w:defUnhideWhenUsed="1" w:defQFormat="0" w:count="267">
-    <w:lsdException w:name="Normal" w:semiHidden="0" w:uiPriority="0" w:unhideWhenUsed="0" w:qFormat="1"/>
-    <w:lsdException w:name="heading 1" w:semiHidden="0" w:uiPriority="9" w:unhideWhenUsed="0" w:qFormat="1"/>
-    <w:lsdException w:name="heading 2" w:uiPriority="9" w:qFormat="1"/>
-    <w:lsdException w:name="heading 3" w:uiPriority="9" w:qFormat="1"/>
-    <w:lsdException w:name="heading 4" w:uiPriority="9" w:qFormat="1"/>
-    <w:lsdException w:name="heading 5" w:uiPriority="9" w:qFormat="1"/>
-    <w:lsdException w:name="heading 6" w:uiPriority="9" w:qFormat="1"/>
-    <w:lsdException w:name="heading 7" w:uiPriority="9" w:qFormat="1"/>
-    <w:lsdException w:name="heading 8" w:uiPriority="9" w:qFormat="1"/>
-    <w:lsdException w:name="heading 9" w:uiPriority="9" w:qFormat="1"/>
-    <w:lsdException w:name="toc 1" w:uiPriority="39"/>
-    <w:lsdException w:name="toc 2" w:uiPriority="39"/>
-    <w:lsdException w:name="toc 3" w:uiPriority="39"/>
-    <w:lsdException w:name="toc 4" w:uiPriority="39"/>
-    <w:lsdException w:name="toc 5" w:uiPriority="39"/>
-    <w:lsdException w:name="toc 6" w:uiPriority="39"/>
-    <w:lsdException w:name="toc 7" w:uiPriority="39"/>
-    <w:lsdException w:name="toc 8" w:uiPriority="39"/>
-    <w:lsdException w:name="toc 9" w:uiPriority="39"/>
-    <w:lsdException w:name="caption" w:uiPriority="35" w:qFormat="1"/>
-    <w:lsdException w:name="Title" w:semiHidden="0" w:uiPriority="10" w:unhideWhenUsed="0" w:qFormat="1"/>
-    <w:lsdException w:name="Default Paragraph Font" w:uiPriority="1"/>
-    <w:lsdException w:name="Subtitle" w:semiHidden="0" w:uiPriority="11" w:unhideWhenUsed="0" w:qFormat="1"/>
-    <w:lsdException w:name="Strong" w:semiHidden="0" w:uiPriority="22" w:unhideWhenUsed="0" w:qFormat="1"/>
-    <w:lsdException w:name="Emphasis" w:semiHidden="0" w:uiPriority="20" w:unhideWhenUsed="0" w:qFormat="1"/>
-    <w:lsdException w:name="Table Grid" w:semiHidden="0" w:uiPriority="39" w:unhideWhenUsed="0"/>
-    <w:lsdException w:name="Placeholder Text" w:unhideWhenUsed="0"/>
-    <w:lsdException w:name="No Spacing" w:semiHidden="0" w:uiPriority="1" w:unhideWhenUsed="0" w:qFormat="1"/>
-    <w:lsdException w:name="Light Shading" w:semiHidden="0" w:uiPriority="60" w:unhideWhenUsed="0"/>
-    <w:lsdException w:name="Light List" w:semiHidden="0" w:uiPriority="61" w:unhideWhenUsed="0"/>
-    <w:lsdException w:name="Light Grid" w:semiHidden="0" w:uiPriority="62" w:unhideWhenUsed="0"/>
-    <w:lsdException w:name="Medium Shading 1" w:semiHidden="0" w:uiPriority="63" w:unhideWhenUsed="0"/>
-    <w:lsdException w:name="Medium Shading 2" w:semiHidden="0" w:uiPriority="64" w:unhideWhenUsed="0"/>
-    <w:lsdException w:name="Medium List 1" w:semiHidden="0" w:uiPriority="65" w:unhideWhenUsed="0"/>
-    <w:lsdException w:name="Medium List 2" w:semiHidden="0" w:uiPriority="66" w:unhideWhenUsed="0"/>
-    <w:lsdException w:name="Medium Grid 1" w:semiHidden="0" w:uiPriority="67" w:unhideWhenUsed="0"/>
-    <w:lsdException w:name="Medium Grid 2" w:semiHidden="0" w:uiPriority="68" w:unhideWhenUsed="0"/>
-    <w:lsdException w:name="Medium Grid 3" w:semiHidden="0" w:uiPriority="69" w:unhideWhenUsed="0"/>
-    <w:lsdException w:name="Dark List" w:semiHidden="0" w:uiPriority="70" w:unhideWhenUsed="0"/>
-    <w:lsdException w:name="Colorful Shading" w:semiHidden="0" w:uiPriority="71" w:unhideWhenUsed="0"/>
-    <w:lsdException w:name="Colorful List" w:semiHidden="0" w:uiPriority="72" w:unhideWhenUsed="0"/>
-    <w:lsdException w:name="Colorful Grid" w:semiHidden="0" w:uiPriority="73" w:unhideWhenUsed="0"/>
-    <w:lsdException w:name="Light Shading Accent 1" w:semiHidden="0" w:uiPriority="60" w:unhideWhenUsed="0"/>
-    <w:lsdException w:name="Light List Accent 1" w:semiHidden="0" w:uiPriority="61" w:unhideWhenUsed="0"/>
-    <w:lsdException w:name="Light Grid Accent 1" w:semiHidden="0" w:uiPriority="62" w:unhideWhenUsed="0"/>
-    <w:lsdException w:name="Medium Shading 1 Accent 1" w:semiHidden="0" w:uiPriority="63" w:unhideWhenUsed="0"/>
-    <w:lsdException w:name="Medium Shading 2 Accent 1" w:semiHidden="0" w:uiPriority="64" w:unhideWhenUsed="0"/>
-    <w:lsdException w:name="Medium List 1 Accent 1" w:semiHidden="0" w:uiPriority="65" w:unhideWhenUsed="0"/>
-    <w:lsdException w:name="Revision" w:unhideWhenUsed="0"/>
-    <w:lsdException w:name="List Paragraph" w:semiHidden="0" w:uiPriority="34" w:unhideWhenUsed="0" w:qFormat="1"/>
-    <w:lsdException w:name="Quote" w:semiHidden="0" w:uiPriority="29" w:unhideWhenUsed="0" w:qFormat="1"/>
-    <w:lsdException w:name="Intense Quote" w:semiHidden="0" w:uiPriority="30" w:unhideWhenUsed="0" w:qFormat="1"/>
-    <w:lsdException w:name="Medium List 2 Accent 1" w:semiHidden="0" w:uiPriority="66" w:unhideWhenUsed="0"/>
-    <w:lsdException w:name="Medium Grid 1 Accent 1" w:semiHidden="0" w:uiPriority="67" w:unhideWhenUsed="0"/>
-    <w:lsdException w:name="Medium Grid 2 Accent 1" w:semiHidden="0" w:uiPriority="68" w:unhideWhenUsed="0"/>
-    <w:lsdException w:name="Medium Grid 3 Accent 1" w:semiHidden="0" w:uiPriority="69" w:unhideWhenUsed="0"/>
-    <w:lsdException w:name="Dark List Accent 1" w:semiHidden="0" w:uiPriority="70" w:unhideWhenUsed="0"/>
-    <w:lsdException w:name="Colorful Shading Accent 1" w:semiHidden="0" w:uiPriority="71" w:unhideWhenUsed="0"/>
-    <w:lsdException w:name="Colorful List Accent 1" w:semiHidden="0" w:uiPriority="72" w:unhideWhenUsed="0"/>
-    <w:lsdException w:name="Colorful Grid Accent 1" w:semiHidden="0" w:uiPriority="73" w:unhideWhenUsed="0"/>
-    <w:lsdException w:name="Light Shading Accent 2" w:semiHidden="0" w:uiPriority="60" w:unhideWhenUsed="0"/>
-    <w:lsdException w:name="Light List Accent 2" w:semiHidden="0" w:uiPriority="61" w:unhideWhenUsed="0"/>
-    <w:lsdException w:name="Light Grid Accent 2" w:semiHidden="0" w:uiPriority="62" w:unhideWhenUsed="0"/>
-    <w:lsdException w:name="Medium Shading 1 Accent 2" w:semiHidden="0" w:uiPriority="63" w:unhideWhenUsed="0"/>
-    <w:lsdException w:name="Medium Shading 2 Accent 2" w:semiHidden="0" w:uiPriority="64" w:unhideWhenUsed="0"/>
-    <w:lsdException w:name="Medium List 1 Accent 2" w:semiHidden="0" w:uiPriority="65" w:unhideWhenUsed="0"/>
-    <w:lsdException w:name="Medium List 2 Accent 2" w:semiHidden="0" w:uiPriority="66" w:unhideWhenUsed="0"/>
-    <w:lsdException w:name="Medium Grid 1 Accent 2" w:semiHidden="0" w:uiPriority="67" w:unhideWhenUsed="0"/>
-    <w:lsdException w:name="Medium Grid 2 Accent 2" w:semiHidden="0" w:uiPriority="68" w:unhideWhenUsed="0"/>
-    <w:lsdException w:name="Medium Grid 3 Accent 2" w:semiHidden="0" w:uiPriority="69" w:unhideWhenUsed="0"/>
-    <w:lsdException w:name="Dark List Accent 2" w:semiHidden="0" w:uiPriority="70" w:unhideWhenUsed="0"/>
-    <w:lsdException w:name="Colorful Shading Accent 2" w:semiHidden="0" w:uiPriority="71" w:unhideWhenUsed="0"/>
-    <w:lsdException w:name="Colorful List Accent 2" w:semiHidden="0" w:uiPriority="72" w:unhideWhenUsed="0"/>
-    <w:lsdException w:name="Colorful Grid Accent 2" w:semiHidden="0" w:uiPriority="73" w:unhideWhenUsed="0"/>
-    <w:lsdException w:name="Light Shading Accent 3" w:semiHidden="0" w:uiPriority="60" w:unhideWhenUsed="0"/>
-    <w:lsdException w:name="Light List Accent 3" w:semiHidden="0" w:uiPriority="61" w:unhideWhenUsed="0"/>
-    <w:lsdException w:name="Light Grid Accent 3" w:semiHidden="0" w:uiPriority="62" w:unhideWhenUsed="0"/>
-    <w:lsdException w:name="Medium Shading 1 Accent 3" w:semiHidden="0" w:uiPriority="63" w:unhideWhenUsed="0"/>
-    <w:lsdException w:name="Medium Shading 2 Accent 3" w:semiHidden="0" w:uiPriority="64" w:unhideWhenUsed="0"/>
-    <w:lsdException w:name="Medium List 1 Accent 3" w:semiHidden="0" w:uiPriority="65" w:unhideWhenUsed="0"/>
-    <w:lsdException w:name="Medium List 2 Accent 3" w:semiHidden="0" w:uiPriority="66" w:unhideWhenUsed="0"/>
-    <w:lsdException w:name="Medium Grid 1 Accent 3" w:semiHidden="0" w:uiPriority="67" w:unhideWhenUsed="0"/>
-    <w:lsdException w:name="Medium Grid 2 Accent 3" w:semiHidden="0" w:uiPriority="68" w:unhideWhenUsed="0"/>
-    <w:lsdException w:name="Medium Grid 3 Accent 3" w:semiHidden="0" w:uiPriority="69" w:unhideWhenUsed="0"/>
-    <w:lsdException w:name="Dark List Accent 3" w:semiHidden="0" w:uiPriority="70" w:unhideWhenUsed="0"/>
-    <w:lsdException w:name="Colorful Shading Accent 3" w:semiHidden="0" w:uiPriority="71" w:unhideWhenUsed="0"/>
-    <w:lsdException w:name="Colorful List Accent 3" w:semiHidden="0" w:uiPriority="72" w:unhideWhenUsed="0"/>
-    <w:lsdException w:name="Colorful Grid Accent 3" w:semiHidden="0" w:uiPriority="73" w:unhideWhenUsed="0"/>
-    <w:lsdException w:name="Light Shading Accent 4" w:semiHidden="0" w:uiPriority="60" w:unhideWhenUsed="0"/>
-    <w:lsdException w:name="Light List Accent 4" w:semiHidden="0" w:uiPriority="61" w:unhideWhenUsed="0"/>
-    <w:lsdException w:name="Light Grid Accent 4" w:semiHidden="0" w:uiPriority="62" w:unhideWhenUsed="0"/>
-    <w:lsdException w:name="Medium Shading 1 Accent 4" w:semiHidden="0" w:uiPriority="63" w:unhideWhenUsed="0"/>
-    <w:lsdException w:name="Medium Shading 2 Accent 4" w:semiHidden="0" w:uiPriority="64" w:unhideWhenUsed="0"/>
-    <w:lsdException w:name="Medium List 1 Accent 4" w:semiHidden="0" w:uiPriority="65" w:unhideWhenUsed="0"/>
-    <w:lsdException w:name="Medium List 2 Accent 4" w:semiHidden="0" w:uiPriority="66" w:unhideWhenUsed="0"/>
-    <w:lsdException w:name="Medium Grid 1 Accent 4" w:semiHidden="0" w:uiPriority="67" w:unhideWhenUsed="0"/>
-    <w:lsdException w:name="Medium Grid 2 Accent 4" w:semiHidden="0" w:uiPriority="68" w:unhideWhenUsed="0"/>
-    <w:lsdException w:name="Medium Grid 3 Accent 4" w:semiHidden="0" w:uiPriority="69" w:unhideWhenUsed="0"/>
-    <w:lsdException w:name="Dark List Accent 4" w:semiHidden="0" w:uiPriority="70" w:unhideWhenUsed="0"/>
-    <w:lsdException w:name="Colorful Shading Accent 4" w:semiHidden="0" w:uiPriority="71" w:unhideWhenUsed="0"/>
-    <w:lsdException w:name="Colorful List Accent 4" w:semiHidden="0" w:uiPriority="72" w:unhideWhenUsed="0"/>
-    <w:lsdException w:name="Colorful Grid Accent 4" w:semiHidden="0" w:uiPriority="73" w:unhideWhenUsed="0"/>
-    <w:lsdException w:name="Light Shading Accent 5" w:semiHidden="0" w:uiPriority="60" w:unhideWhenUsed="0"/>
-    <w:lsdException w:name="Light List Accent 5" w:semiHidden="0" w:uiPriority="61" w:unhideWhenUsed="0"/>
-    <w:lsdException w:name="Light Grid Accent 5" w:semiHidden="0" w:uiPriority="62" w:unhideWhenUsed="0"/>
-    <w:lsdException w:name="Medium Shading 1 Accent 5" w:semiHidden="0" w:uiPriority="63" w:unhideWhenUsed="0"/>
-    <w:lsdException w:name="Medium Shading 2 Accent 5" w:semiHidden="0" w:uiPriority="64" w:unhideWhenUsed="0"/>
-    <w:lsdException w:name="Medium List 1 Accent 5" w:semiHidden="0" w:uiPriority="65" w:unhideWhenUsed="0"/>
-    <w:lsdException w:name="Medium List 2 Accent 5" w:semiHidden="0" w:uiPriority="66" w:unhideWhenUsed="0"/>
-    <w:lsdException w:name="Medium Grid 1 Accent 5" w:semiHidden="0" w:uiPriority="67" w:unhideWhenUsed="0"/>
-    <w:lsdException w:name="Medium Grid 2 Accent 5" w:semiHidden="0" w:uiPriority="68" w:unhideWhenUsed="0"/>
-    <w:lsdException w:name="Medium Grid 3 Accent 5" w:semiHidden="0" w:uiPriority="69" w:unhideWhenUsed="0"/>
-    <w:lsdException w:name="Dark List Accent 5" w:semiHidden="0" w:uiPriority="70" w:unhideWhenUsed="0"/>
-    <w:lsdException w:name="Colorful Shading Accent 5" w:semiHidden="0" w:uiPriority="71" w:unhideWhenUsed="0"/>
-    <w:lsdException w:name="Colorful List Accent 5" w:semiHidden="0" w:uiPriority="72" w:unhideWhenUsed="0"/>
-    <w:lsdException w:name="Colorful Grid Accent 5" w:semiHidden="0" w:uiPriority="73" w:unhideWhenUsed="0"/>
-    <w:lsdException w:name="Light Shading Accent 6" w:semiHidden="0" w:uiPriority="60" w:unhideWhenUsed="0"/>
-    <w:lsdException w:name="Light List Accent 6" w:semiHidden="0" w:uiPriority="61" w:unhideWhenUsed="0"/>
-    <w:lsdException w:name="Light Grid Accent 6" w:semiHidden="0" w:uiPriority="62" w:unhideWhenUsed="0"/>
-    <w:lsdException w:name="Medium Shading 1 Accent 6" w:semiHidden="0" w:uiPriority="63" w:unhideWhenUsed="0"/>
-    <w:lsdException w:name="Medium Shading 2 Accent 6" w:semiHidden="0" w:uiPriority="64" w:unhideWhenUsed="0"/>
-    <w:lsdException w:name="Medium List 1 Accent 6" w:semiHidden="0" w:uiPriority="65" w:unhideWhenUsed="0"/>
-    <w:lsdException w:name="Medium List 2 Accent 6" w:semiHidden="0" w:uiPriority="66" w:unhideWhenUsed="0"/>
-    <w:lsdException w:name="Medium Grid 1 Accent 6" w:semiHidden="0" w:uiPriority="67" w:unhideWhenUsed="0"/>
-    <w:lsdException w:name="Medium Grid 2 Accent 6" w:semiHidden="0" w:uiPriority="68" w:unhideWhenUsed="0"/>
-    <w:lsdException w:name="Medium Grid 3 Accent 6" w:semiHidden="0" w:uiPriority="69" w:unhideWhenUsed="0"/>
-    <w:lsdException w:name="Dark List Accent 6" w:semiHidden="0" w:uiPriority="70" w:unhideWhenUsed="0"/>
-    <w:lsdException w:name="Colorful Shading Accent 6" w:semiHidden="0" w:uiPriority="71" w:unhideWhenUsed="0"/>
-    <w:lsdException w:name="Colorful List Accent 6" w:semiHidden="0" w:uiPriority="72" w:unhideWhenUsed="0"/>
-    <w:lsdException w:name="Colorful Grid Accent 6" w:semiHidden="0" w:uiPriority="73" w:unhideWhenUsed="0"/>
-    <w:lsdException w:name="Subtle Emphasis" w:semiHidden="0" w:uiPriority="19" w:unhideWhenUsed="0" w:qFormat="1"/>
-    <w:lsdException w:name="Intense Emphasis" w:semiHidden="0" w:uiPriority="21" w:unhideWhenUsed="0" w:qFormat="1"/>
-    <w:lsdException w:name="Subtle Reference" w:semiHidden="0" w:uiPriority="31" w:unhideWhenUsed="0" w:qFormat="1"/>
-    <w:lsdException w:name="Intense Reference" w:semiHidden="0" w:uiPriority="32" w:unhideWhenUsed="0" w:qFormat="1"/>
-    <w:lsdException w:name="Book Title" w:semiHidden="0" w:uiPriority="33" w:unhideWhenUsed="0" w:qFormat="1"/>
-    <w:lsdException w:name="Bibliography" w:uiPriority="37"/>
-    <w:lsdException w:name="TOC Heading" w:uiPriority="39" w:qFormat="1"/>
-  </w:latentStyles>
-  <w:style w:type="paragraph" w:default="1" w:styleId="Normal">
-    <w:name w:val="Normal"/>
-    <w:qFormat/>
-  </w:style>
-  <w:style w:type="character" w:default="1" w:styleId="DefaultParagraphFont">
-    <w:name w:val="Default Paragraph Font"/>
-    <w:uiPriority w:val="1"/>
-    <w:semiHidden/>
-    <w:unhideWhenUsed/>
-  </w:style>
-  <w:style w:type="table" w:default="1" w:styleId="TableNormal">
-    <w:name w:val="Normal Table"/>
-    <w:uiPriority w:val="99"/>
-    <w:semiHidden/>
-    <w:unhideWhenUsed/>
-    <w:tblPr>
-      <w:tblInd w:w="0" w:type="dxa"/>
-      <w:tblCellMar>
-        <w:top w:w="0" w:type="dxa"/>
-        <w:left w:w="108" w:type="dxa"/>
-        <w:bottom w:w="0" w:type="dxa"/>
-        <w:right w:w="108" w:type="dxa"/>
-      </w:tblCellMar>
-    </w:tblPr>
-  </w:style>
-  <w:style w:type="numbering" w:default="1" w:styleId="NoList">
-    <w:name w:val="No List"/>
-    <w:uiPriority w:val="99"/>
-    <w:semiHidden/>
-    <w:unhideWhenUsed/>
-  </w:style>
-  <w:style w:type="paragraph" w:customStyle="1" w:styleId="F64F61606FBF4EB0A48D5A6432F9C230">
-    <w:name w:val="F64F61606FBF4EB0A48D5A6432F9C230"/>
-    <w:rsid w:val="00657FF8"/>
-  </w:style>
-  <w:style w:type="paragraph" w:customStyle="1" w:styleId="D7C9AE96BF914E568E039DFD14057A11">
-    <w:name w:val="D7C9AE96BF914E568E039DFD14057A11"/>
-    <w:rsid w:val="00657FF8"/>
-  </w:style>
-  <w:style w:type="paragraph" w:customStyle="1" w:styleId="14353DA2604B44AE910153038EA0CED2">
-    <w:name w:val="14353DA2604B44AE910153038EA0CED2"/>
-    <w:rsid w:val="00657FF8"/>
-  </w:style>
-  <w:style w:type="paragraph" w:customStyle="1" w:styleId="E7D64B169B824E3AA901BA9F8194D88B">
-    <w:name w:val="E7D64B169B824E3AA901BA9F8194D88B"/>
-    <w:rsid w:val="00657FF8"/>
-  </w:style>
-  <w:style w:type="paragraph" w:customStyle="1" w:styleId="07AE4EE0E1FC475CB4CE3DC3438ED6B0">
-    <w:name w:val="07AE4EE0E1FC475CB4CE3DC3438ED6B0"/>
-    <w:rsid w:val="00657FF8"/>
-  </w:style>
-</w:styles>
-</file>
-
-<file path=word/glossary/stylesWithEffects.xml><?xml version="1.0" encoding="utf-8"?>
-<w:styles xmlns:wpc="http://schemas.microsoft.com/office/word/2010/wordprocessingCanvas" xmlns:mc="http://schemas.openxmlformats.org/markup-compatibility/2006" xmlns:o="urn:schemas-microsoft-com:office:office" xmlns:r="http://schemas.openxmlformats.org/officeDocument/2006/relationships" xmlns:m="http://schemas.openxmlformats.org/officeDocument/2006/math" xmlns:v="urn:schemas-microsoft-com:vml" xmlns:wp14="http://schemas.microsoft.com/office/word/2010/wordprocessingDrawing" xmlns:wp="http://schemas.openxmlformats.org/drawingml/2006/wordprocessingDrawing" xmlns:w10="urn:schemas-microsoft-com:office:word" xmlns:w="http://schemas.openxmlformats.org/wordprocessingml/2006/main" xmlns:w14="http://schemas.microsoft.com/office/word/2010/wordml" xmlns:wpg="http://schemas.microsoft.com/office/word/2010/wordprocessingGroup" xmlns:wpi="http://schemas.microsoft.com/office/word/2010/wordprocessingInk" xmlns:wne="http://schemas.microsoft.com/office/word/2006/wordml" xmlns:wps="http://schemas.microsoft.com/office/word/2010/wordprocessingShape" mc:Ignorable="w14 wp14">
-  <w:docDefaults>
-    <w:rPrDefault>
-      <w:rPr>
-        <w:rFonts w:asciiTheme="minorHAnsi" w:eastAsiaTheme="minorEastAsia" w:hAnsiTheme="minorHAnsi" w:cstheme="minorBidi"/>
-        <w:sz w:val="22"/>
-        <w:szCs w:val="22"/>
-        <w:lang w:val="en-US" w:eastAsia="en-US" w:bidi="ar-SA"/>
-      </w:rPr>
-    </w:rPrDefault>
-    <w:pPrDefault>
-      <w:pPr>
-        <w:spacing w:after="160" w:line="259" w:lineRule="auto"/>
-      </w:pPr>
-    </w:pPrDefault>
-  </w:docDefaults>
-  <w:latentStyles w:defLockedState="0" w:defUIPriority="99" w:defSemiHidden="1" w:defUnhideWhenUsed="1" w:defQFormat="0" w:count="267">
-    <w:lsdException w:name="Normal" w:semiHidden="0" w:uiPriority="0" w:unhideWhenUsed="0" w:qFormat="1"/>
-    <w:lsdException w:name="heading 1" w:semiHidden="0" w:uiPriority="9" w:unhideWhenUsed="0" w:qFormat="1"/>
-    <w:lsdException w:name="heading 2" w:uiPriority="9" w:qFormat="1"/>
-    <w:lsdException w:name="heading 3" w:uiPriority="9" w:qFormat="1"/>
-    <w:lsdException w:name="heading 4" w:uiPriority="9" w:qFormat="1"/>
-    <w:lsdException w:name="heading 5" w:uiPriority="9" w:qFormat="1"/>
-    <w:lsdException w:name="heading 6" w:uiPriority="9" w:qFormat="1"/>
-    <w:lsdException w:name="heading 7" w:uiPriority="9" w:qFormat="1"/>
-    <w:lsdException w:name="heading 8" w:uiPriority="9" w:qFormat="1"/>
-    <w:lsdException w:name="heading 9" w:uiPriority="9" w:qFormat="1"/>
-    <w:lsdException w:name="toc 1" w:uiPriority="39"/>
-    <w:lsdException w:name="toc 2" w:uiPriority="39"/>
-    <w:lsdException w:name="toc 3" w:uiPriority="39"/>
-    <w:lsdException w:name="toc 4" w:uiPriority="39"/>
-    <w:lsdException w:name="toc 5" w:uiPriority="39"/>
-    <w:lsdException w:name="toc 6" w:uiPriority="39"/>
-    <w:lsdException w:name="toc 7" w:uiPriority="39"/>
-    <w:lsdException w:name="toc 8" w:uiPriority="39"/>
-    <w:lsdException w:name="toc 9" w:uiPriority="39"/>
-    <w:lsdException w:name="caption" w:uiPriority="35" w:qFormat="1"/>
-    <w:lsdException w:name="Title" w:semiHidden="0" w:uiPriority="10" w:unhideWhenUsed="0" w:qFormat="1"/>
-    <w:lsdException w:name="Default Paragraph Font" w:uiPriority="1"/>
-    <w:lsdException w:name="Subtitle" w:semiHidden="0" w:uiPriority="11" w:unhideWhenUsed="0" w:qFormat="1"/>
-    <w:lsdException w:name="Strong" w:semiHidden="0" w:uiPriority="22" w:unhideWhenUsed="0" w:qFormat="1"/>
-    <w:lsdException w:name="Emphasis" w:semiHidden="0" w:uiPriority="20" w:unhideWhenUsed="0" w:qFormat="1"/>
-    <w:lsdException w:name="Table Grid" w:semiHidden="0" w:uiPriority="39" w:unhideWhenUsed="0"/>
-    <w:lsdException w:name="Placeholder Text" w:unhideWhenUsed="0"/>
-    <w:lsdException w:name="No Spacing" w:semiHidden="0" w:uiPriority="1" w:unhideWhenUsed="0" w:qFormat="1"/>
-    <w:lsdException w:name="Light Shading" w:semiHidden="0" w:uiPriority="60" w:unhideWhenUsed="0"/>
-    <w:lsdException w:name="Light List" w:semiHidden="0" w:uiPriority="61" w:unhideWhenUsed="0"/>
-    <w:lsdException w:name="Light Grid" w:semiHidden="0" w:uiPriority="62" w:unhideWhenUsed="0"/>
-    <w:lsdException w:name="Medium Shading 1" w:semiHidden="0" w:uiPriority="63" w:unhideWhenUsed="0"/>
-    <w:lsdException w:name="Medium Shading 2" w:semiHidden="0" w:uiPriority="64" w:unhideWhenUsed="0"/>
-    <w:lsdException w:name="Medium List 1" w:semiHidden="0" w:uiPriority="65" w:unhideWhenUsed="0"/>
-    <w:lsdException w:name="Medium List 2" w:semiHidden="0" w:uiPriority="66" w:unhideWhenUsed="0"/>
-    <w:lsdException w:name="Medium Grid 1" w:semiHidden="0" w:uiPriority="67" w:unhideWhenUsed="0"/>
-    <w:lsdException w:name="Medium Grid 2" w:semiHidden="0" w:uiPriority="68" w:unhideWhenUsed="0"/>
-    <w:lsdException w:name="Medium Grid 3" w:semiHidden="0" w:uiPriority="69" w:unhideWhenUsed="0"/>
-    <w:lsdException w:name="Dark List" w:semiHidden="0" w:uiPriority="70" w:unhideWhenUsed="0"/>
-    <w:lsdException w:name="Colorful Shading" w:semiHidden="0" w:uiPriority="71" w:unhideWhenUsed="0"/>
-    <w:lsdException w:name="Colorful List" w:semiHidden="0" w:uiPriority="72" w:unhideWhenUsed="0"/>
-    <w:lsdException w:name="Colorful Grid" w:semiHidden="0" w:uiPriority="73" w:unhideWhenUsed="0"/>
-    <w:lsdException w:name="Light Shading Accent 1" w:semiHidden="0" w:uiPriority="60" w:unhideWhenUsed="0"/>
-    <w:lsdException w:name="Light List Accent 1" w:semiHidden="0" w:uiPriority="61" w:unhideWhenUsed="0"/>
-    <w:lsdException w:name="Light Grid Accent 1" w:semiHidden="0" w:uiPriority="62" w:unhideWhenUsed="0"/>
-    <w:lsdException w:name="Medium Shading 1 Accent 1" w:semiHidden="0" w:uiPriority="63" w:unhideWhenUsed="0"/>
-    <w:lsdException w:name="Medium Shading 2 Accent 1" w:semiHidden="0" w:uiPriority="64" w:unhideWhenUsed="0"/>
-    <w:lsdException w:name="Medium List 1 Accent 1" w:semiHidden="0" w:uiPriority="65" w:unhideWhenUsed="0"/>
-    <w:lsdException w:name="Revision" w:unhideWhenUsed="0"/>
-    <w:lsdException w:name="List Paragraph" w:semiHidden="0" w:uiPriority="34" w:unhideWhenUsed="0" w:qFormat="1"/>
-    <w:lsdException w:name="Quote" w:semiHidden="0" w:uiPriority="29" w:unhideWhenUsed="0" w:qFormat="1"/>
-    <w:lsdException w:name="Intense Quote" w:semiHidden="0" w:uiPriority="30" w:unhideWhenUsed="0" w:qFormat="1"/>
-    <w:lsdException w:name="Medium List 2 Accent 1" w:semiHidden="0" w:uiPriority="66" w:unhideWhenUsed="0"/>
-    <w:lsdException w:name="Medium Grid 1 Accent 1" w:semiHidden="0" w:uiPriority="67" w:unhideWhenUsed="0"/>
-    <w:lsdException w:name="Medium Grid 2 Accent 1" w:semiHidden="0" w:uiPriority="68" w:unhideWhenUsed="0"/>
-    <w:lsdException w:name="Medium Grid 3 Accent 1" w:semiHidden="0" w:uiPriority="69" w:unhideWhenUsed="0"/>
-    <w:lsdException w:name="Dark List Accent 1" w:semiHidden="0" w:uiPriority="70" w:unhideWhenUsed="0"/>
-    <w:lsdException w:name="Colorful Shading Accent 1" w:semiHidden="0" w:uiPriority="71" w:unhideWhenUsed="0"/>
-    <w:lsdException w:name="Colorful List Accent 1" w:semiHidden="0" w:uiPriority="72" w:unhideWhenUsed="0"/>
-    <w:lsdException w:name="Colorful Grid Accent 1" w:semiHidden="0" w:uiPriority="73" w:unhideWhenUsed="0"/>
-    <w:lsdException w:name="Light Shading Accent 2" w:semiHidden="0" w:uiPriority="60" w:unhideWhenUsed="0"/>
-    <w:lsdException w:name="Light List Accent 2" w:semiHidden="0" w:uiPriority="61" w:unhideWhenUsed="0"/>
-    <w:lsdException w:name="Light Grid Accent 2" w:semiHidden="0" w:uiPriority="62" w:unhideWhenUsed="0"/>
-    <w:lsdException w:name="Medium Shading 1 Accent 2" w:semiHidden="0" w:uiPriority="63" w:unhideWhenUsed="0"/>
-    <w:lsdException w:name="Medium Shading 2 Accent 2" w:semiHidden="0" w:uiPriority="64" w:unhideWhenUsed="0"/>
-    <w:lsdException w:name="Medium List 1 Accent 2" w:semiHidden="0" w:uiPriority="65" w:unhideWhenUsed="0"/>
-    <w:lsdException w:name="Medium List 2 Accent 2" w:semiHidden="0" w:uiPriority="66" w:unhideWhenUsed="0"/>
-    <w:lsdException w:name="Medium Grid 1 Accent 2" w:semiHidden="0" w:uiPriority="67" w:unhideWhenUsed="0"/>
-    <w:lsdException w:name="Medium Grid 2 Accent 2" w:semiHidden="0" w:uiPriority="68" w:unhideWhenUsed="0"/>
-    <w:lsdException w:name="Medium Grid 3 Accent 2" w:semiHidden="0" w:uiPriority="69" w:unhideWhenUsed="0"/>
-    <w:lsdException w:name="Dark List Accent 2" w:semiHidden="0" w:uiPriority="70" w:unhideWhenUsed="0"/>
-    <w:lsdException w:name="Colorful Shading Accent 2" w:semiHidden="0" w:uiPriority="71" w:unhideWhenUsed="0"/>
-    <w:lsdException w:name="Colorful List Accent 2" w:semiHidden="0" w:uiPriority="72" w:unhideWhenUsed="0"/>
-    <w:lsdException w:name="Colorful Grid Accent 2" w:semiHidden="0" w:uiPriority="73" w:unhideWhenUsed="0"/>
-    <w:lsdException w:name="Light Shading Accent 3" w:semiHidden="0" w:uiPriority="60" w:unhideWhenUsed="0"/>
-    <w:lsdException w:name="Light List Accent 3" w:semiHidden="0" w:uiPriority="61" w:unhideWhenUsed="0"/>
-    <w:lsdException w:name="Light Grid Accent 3" w:semiHidden="0" w:uiPriority="62" w:unhideWhenUsed="0"/>
-    <w:lsdException w:name="Medium Shading 1 Accent 3" w:semiHidden="0" w:uiPriority="63" w:unhideWhenUsed="0"/>
-    <w:lsdException w:name="Medium Shading 2 Accent 3" w:semiHidden="0" w:uiPriority="64" w:unhideWhenUsed="0"/>
-    <w:lsdException w:name="Medium List 1 Accent 3" w:semiHidden="0" w:uiPriority="65" w:unhideWhenUsed="0"/>
-    <w:lsdException w:name="Medium List 2 Accent 3" w:semiHidden="0" w:uiPriority="66" w:unhideWhenUsed="0"/>
-    <w:lsdException w:name="Medium Grid 1 Accent 3" w:semiHidden="0" w:uiPriority="67" w:unhideWhenUsed="0"/>
-    <w:lsdException w:name="Medium Grid 2 Accent 3" w:semiHidden="0" w:uiPriority="68" w:unhideWhenUsed="0"/>
-    <w:lsdException w:name="Medium Grid 3 Accent 3" w:semiHidden="0" w:uiPriority="69" w:unhideWhenUsed="0"/>
-    <w:lsdException w:name="Dark List Accent 3" w:semiHidden="0" w:uiPriority="70" w:unhideWhenUsed="0"/>
-    <w:lsdException w:name="Colorful Shading Accent 3" w:semiHidden="0" w:uiPriority="71" w:unhideWhenUsed="0"/>
-    <w:lsdException w:name="Colorful List Accent 3" w:semiHidden="0" w:uiPriority="72" w:unhideWhenUsed="0"/>
-    <w:lsdException w:name="Colorful Grid Accent 3" w:semiHidden="0" w:uiPriority="73" w:unhideWhenUsed="0"/>
-    <w:lsdException w:name="Light Shading Accent 4" w:semiHidden="0" w:uiPriority="60" w:unhideWhenUsed="0"/>
-    <w:lsdException w:name="Light List Accent 4" w:semiHidden="0" w:uiPriority="61" w:unhideWhenUsed="0"/>
-    <w:lsdException w:name="Light Grid Accent 4" w:semiHidden="0" w:uiPriority="62" w:unhideWhenUsed="0"/>
-    <w:lsdException w:name="Medium Shading 1 Accent 4" w:semiHidden="0" w:uiPriority="63" w:unhideWhenUsed="0"/>
-    <w:lsdException w:name="Medium Shading 2 Accent 4" w:semiHidden="0" w:uiPriority="64" w:unhideWhenUsed="0"/>
-    <w:lsdException w:name="Medium List 1 Accent 4" w:semiHidden="0" w:uiPriority="65" w:unhideWhenUsed="0"/>
-    <w:lsdException w:name="Medium List 2 Accent 4" w:semiHidden="0" w:uiPriority="66" w:unhideWhenUsed="0"/>
-    <w:lsdException w:name="Medium Grid 1 Accent 4" w:semiHidden="0" w:uiPriority="67" w:unhideWhenUsed="0"/>
-    <w:lsdException w:name="Medium Grid 2 Accent 4" w:semiHidden="0" w:uiPriority="68" w:unhideWhenUsed="0"/>
-    <w:lsdException w:name="Medium Grid 3 Accent 4" w:semiHidden="0" w:uiPriority="69" w:unhideWhenUsed="0"/>
-    <w:lsdException w:name="Dark List Accent 4" w:semiHidden="0" w:uiPriority="70" w:unhideWhenUsed="0"/>
-    <w:lsdException w:name="Colorful Shading Accent 4" w:semiHidden="0" w:uiPriority="71" w:unhideWhenUsed="0"/>
-    <w:lsdException w:name="Colorful List Accent 4" w:semiHidden="0" w:uiPriority="72" w:unhideWhenUsed="0"/>
-    <w:lsdException w:name="Colorful Grid Accent 4" w:semiHidden="0" w:uiPriority="73" w:unhideWhenUsed="0"/>
-    <w:lsdException w:name="Light Shading Accent 5" w:semiHidden="0" w:uiPriority="60" w:unhideWhenUsed="0"/>
-    <w:lsdException w:name="Light List Accent 5" w:semiHidden="0" w:uiPriority="61" w:unhideWhenUsed="0"/>
-    <w:lsdException w:name="Light Grid Accent 5" w:semiHidden="0" w:uiPriority="62" w:unhideWhenUsed="0"/>
-    <w:lsdException w:name="Medium Shading 1 Accent 5" w:semiHidden="0" w:uiPriority="63" w:unhideWhenUsed="0"/>
-    <w:lsdException w:name="Medium Shading 2 Accent 5" w:semiHidden="0" w:uiPriority="64" w:unhideWhenUsed="0"/>
-    <w:lsdException w:name="Medium List 1 Accent 5" w:semiHidden="0" w:uiPriority="65" w:unhideWhenUsed="0"/>
-    <w:lsdException w:name="Medium List 2 Accent 5" w:semiHidden="0" w:uiPriority="66" w:unhideWhenUsed="0"/>
-    <w:lsdException w:name="Medium Grid 1 Accent 5" w:semiHidden="0" w:uiPriority="67" w:unhideWhenUsed="0"/>
-    <w:lsdException w:name="Medium Grid 2 Accent 5" w:semiHidden="0" w:uiPriority="68" w:unhideWhenUsed="0"/>
-    <w:lsdException w:name="Medium Grid 3 Accent 5" w:semiHidden="0" w:uiPriority="69" w:unhideWhenUsed="0"/>
-    <w:lsdException w:name="Dark List Accent 5" w:semiHidden="0" w:uiPriority="70" w:unhideWhenUsed="0"/>
-    <w:lsdException w:name="Colorful Shading Accent 5" w:semiHidden="0" w:uiPriority="71" w:unhideWhenUsed="0"/>
-    <w:lsdException w:name="Colorful List Accent 5" w:semiHidden="0" w:uiPriority="72" w:unhideWhenUsed="0"/>
-    <w:lsdException w:name="Colorful Grid Accent 5" w:semiHidden="0" w:uiPriority="73" w:unhideWhenUsed="0"/>
-    <w:lsdException w:name="Light Shading Accent 6" w:semiHidden="0" w:uiPriority="60" w:unhideWhenUsed="0"/>
-    <w:lsdException w:name="Light List Accent 6" w:semiHidden="0" w:uiPriority="61" w:unhideWhenUsed="0"/>
-    <w:lsdException w:name="Light Grid Accent 6" w:semiHidden="0" w:uiPriority="62" w:unhideWhenUsed="0"/>
-    <w:lsdException w:name="Medium Shading 1 Accent 6" w:semiHidden="0" w:uiPriority="63" w:unhideWhenUsed="0"/>
-    <w:lsdException w:name="Medium Shading 2 Accent 6" w:semiHidden="0" w:uiPriority="64" w:unhideWhenUsed="0"/>
-    <w:lsdException w:name="Medium List 1 Accent 6" w:semiHidden="0" w:uiPriority="65" w:unhideWhenUsed="0"/>
-    <w:lsdException w:name="Medium List 2 Accent 6" w:semiHidden="0" w:uiPriority="66" w:unhideWhenUsed="0"/>
-    <w:lsdException w:name="Medium Grid 1 Accent 6" w:semiHidden="0" w:uiPriority="67" w:unhideWhenUsed="0"/>
-    <w:lsdException w:name="Medium Grid 2 Accent 6" w:semiHidden="0" w:uiPriority="68" w:unhideWhenUsed="0"/>
-    <w:lsdException w:name="Medium Grid 3 Accent 6" w:semiHidden="0" w:uiPriority="69" w:unhideWhenUsed="0"/>
-    <w:lsdException w:name="Dark List Accent 6" w:semiHidden="0" w:uiPriority="70" w:unhideWhenUsed="0"/>
-    <w:lsdException w:name="Colorful Shading Accent 6" w:semiHidden="0" w:uiPriority="71" w:unhideWhenUsed="0"/>
-    <w:lsdException w:name="Colorful List Accent 6" w:semiHidden="0" w:uiPriority="72" w:unhideWhenUsed="0"/>
-    <w:lsdException w:name="Colorful Grid Accent 6" w:semiHidden="0" w:uiPriority="73" w:unhideWhenUsed="0"/>
-    <w:lsdException w:name="Subtle Emphasis" w:semiHidden="0" w:uiPriority="19" w:unhideWhenUsed="0" w:qFormat="1"/>
-    <w:lsdException w:name="Intense Emphasis" w:semiHidden="0" w:uiPriority="21" w:unhideWhenUsed="0" w:qFormat="1"/>
-    <w:lsdException w:name="Subtle Reference" w:semiHidden="0" w:uiPriority="31" w:unhideWhenUsed="0" w:qFormat="1"/>
-    <w:lsdException w:name="Intense Reference" w:semiHidden="0" w:uiPriority="32" w:unhideWhenUsed="0" w:qFormat="1"/>
-    <w:lsdException w:name="Book Title" w:semiHidden="0" w:uiPriority="33" w:unhideWhenUsed="0" w:qFormat="1"/>
-    <w:lsdException w:name="Bibliography" w:uiPriority="37"/>
-    <w:lsdException w:name="TOC Heading" w:uiPriority="39" w:qFormat="1"/>
+  <w:latentStyles w:defLockedState="0" w:defUIPriority="99" w:defSemiHidden="0" w:defUnhideWhenUsed="0" w:defQFormat="0" w:count="371">
+    <w:lsdException w:name="Normal" w:uiPriority="0" w:qFormat="1"/>
+    <w:lsdException w:name="heading 1" w:uiPriority="9" w:qFormat="1"/>
+    <w:lsdException w:name="heading 2" w:semiHidden="1" w:uiPriority="9" w:unhideWhenUsed="1" w:qFormat="1"/>
+    <w:lsdException w:name="heading 3" w:semiHidden="1" w:uiPriority="9" w:unhideWhenUsed="1" w:qFormat="1"/>
+    <w:lsdException w:name="heading 4" w:semiHidden="1" w:uiPriority="9" w:unhideWhenUsed="1" w:qFormat="1"/>
+    <w:lsdException w:name="heading 5" w:semiHidden="1" w:uiPriority="9" w:unhideWhenUsed="1" w:qFormat="1"/>
+    <w:lsdException w:name="heading 6" w:semiHidden="1" w:uiPriority="9" w:unhideWhenUsed="1" w:qFormat="1"/>
+    <w:lsdException w:name="heading 7" w:semiHidden="1" w:uiPriority="9" w:unhideWhenUsed="1" w:qFormat="1"/>
+    <w:lsdException w:name="heading 8" w:semiHidden="1" w:uiPriority="9" w:unhideWhenUsed="1" w:qFormat="1"/>
+    <w:lsdException w:name="heading 9" w:semiHidden="1" w:uiPriority="9" w:unhideWhenUsed="1" w:qFormat="1"/>
+    <w:lsdException w:name="index 1" w:semiHidden="1" w:unhideWhenUsed="1"/>
+    <w:lsdException w:name="index 2" w:semiHidden="1" w:unhideWhenUsed="1"/>
+    <w:lsdException w:name="index 3" w:semiHidden="1" w:unhideWhenUsed="1"/>
+    <w:lsdException w:name="index 4" w:semiHidden="1" w:unhideWhenUsed="1"/>
+    <w:lsdException w:name="index 5" w:semiHidden="1" w:unhideWhenUsed="1"/>
+    <w:lsdException w:name="index 6" w:semiHidden="1" w:unhideWhenUsed="1"/>
+    <w:lsdException w:name="index 7" w:semiHidden="1" w:unhideWhenUsed="1"/>
+    <w:lsdException w:name="index 8" w:semiHidden="1" w:unhideWhenUsed="1"/>
+    <w:lsdException w:name="index 9" w:semiHidden="1" w:unhideWhenUsed="1"/>
+    <w:lsdException w:name="toc 1" w:semiHidden="1" w:uiPriority="39" w:unhideWhenUsed="1"/>
+    <w:lsdException w:name="toc 2" w:semiHidden="1" w:uiPriority="39" w:unhideWhenUsed="1"/>
+    <w:lsdException w:name="toc 3" w:semiHidden="1" w:uiPriority="39" w:unhideWhenUsed="1"/>
+    <w:lsdException w:name="toc 4" w:semiHidden="1" w:uiPriority="39" w:unhideWhenUsed="1"/>
+    <w:lsdException w:name="toc 5" w:semiHidden="1" w:uiPriority="39" w:unhideWhenUsed="1"/>
+    <w:lsdException w:name="toc 6" w:semiHidden="1" w:uiPriority="39" w:unhideWhenUsed="1"/>
+    <w:lsdException w:name="toc 7" w:semiHidden="1" w:uiPriority="39" w:unhideWhenUsed="1"/>
+    <w:lsdException w:name="toc 8" w:semiHidden="1" w:uiPriority="39" w:unhideWhenUsed="1"/>
+    <w:lsdException w:name="toc 9" w:semiHidden="1" w:uiPriority="39" w:unhideWhenUsed="1"/>
+    <w:lsdException w:name="Normal Indent" w:semiHidden="1" w:unhideWhenUsed="1"/>
+    <w:lsdException w:name="footnote text" w:semiHidden="1" w:unhideWhenUsed="1"/>
+    <w:lsdException w:name="annotation text" w:semiHidden="1" w:unhideWhenUsed="1"/>
+    <w:lsdException w:name="header" w:semiHidden="1" w:unhideWhenUsed="1"/>
+    <w:lsdException w:name="footer" w:semiHidden="1" w:unhideWhenUsed="1"/>
+    <w:lsdException w:name="index heading" w:semiHidden="1" w:unhideWhenUsed="1"/>
+    <w:lsdException w:name="caption" w:semiHidden="1" w:uiPriority="35" w:unhideWhenUsed="1" w:qFormat="1"/>
+    <w:lsdException w:name="table of figures" w:semiHidden="1" w:unhideWhenUsed="1"/>
+    <w:lsdException w:name="envelope address" w:semiHidden="1" w:unhideWhenUsed="1"/>
+    <w:lsdException w:name="envelope return" w:semiHidden="1" w:unhideWhenUsed="1"/>
+    <w:lsdException w:name="footnote reference" w:semiHidden="1" w:unhideWhenUsed="1"/>
+    <w:lsdException w:name="annotation reference" w:semiHidden="1" w:unhideWhenUsed="1"/>
+    <w:lsdException w:name="line number" w:semiHidden="1" w:unhideWhenUsed="1"/>
+    <w:lsdException w:name="page number" w:semiHidden="1" w:unhideWhenUsed="1"/>
+    <w:lsdException w:name="endnote reference" w:semiHidden="1" w:unhideWhenUsed="1"/>
+    <w:lsdException w:name="endnote text" w:semiHidden="1" w:unhideWhenUsed="1"/>
+    <w:lsdException w:name="table of authorities" w:semiHidden="1" w:unhideWhenUsed="1"/>
+    <w:lsdException w:name="macro" w:semiHidden="1" w:unhideWhenUsed="1"/>
+    <w:lsdException w:name="toa heading" w:semiHidden="1" w:unhideWhenUsed="1"/>
+    <w:lsdException w:name="List" w:semiHidden="1" w:unhideWhenUsed="1"/>
+    <w:lsdException w:name="List Bullet" w:semiHidden="1" w:unhideWhenUsed="1"/>
+    <w:lsdException w:name="List Number" w:semiHidden="1" w:unhideWhenUsed="1"/>
+    <w:lsdException w:name="List 2" w:semiHidden="1" w:unhideWhenUsed="1"/>
+    <w:lsdException w:name="List 3" w:semiHidden="1" w:unhideWhenUsed="1"/>
+    <w:lsdException w:name="List 4" w:semiHidden="1" w:unhideWhenUsed="1"/>
+    <w:lsdException w:name="List 5" w:semiHidden="1" w:unhideWhenUsed="1"/>
+    <w:lsdException w:name="List Bullet 2" w:semiHidden="1" w:unhideWhenUsed="1"/>
+    <w:lsdException w:name="List Bullet 3" w:semiHidden="1" w:unhideWhenUsed="1"/>
+    <w:lsdException w:name="List Bullet 4" w:semiHidden="1" w:unhideWhenUsed="1"/>
+    <w:lsdException w:name="List Bullet 5" w:semiHidden="1" w:unhideWhenUsed="1"/>
+    <w:lsdException w:name="List Number 2" w:semiHidden="1" w:unhideWhenUsed="1"/>
+    <w:lsdException w:name="List Number 3" w:semiHidden="1" w:unhideWhenUsed="1"/>
+    <w:lsdException w:name="List Number 4" w:semiHidden="1" w:unhideWhenUsed="1"/>
+    <w:lsdException w:name="List Number 5" w:semiHidden="1" w:unhideWhenUsed="1"/>
+    <w:lsdException w:name="Title" w:uiPriority="10" w:qFormat="1"/>
+    <w:lsdException w:name="Closing" w:semiHidden="1" w:unhideWhenUsed="1"/>
+    <w:lsdException w:name="Signature" w:semiHidden="1" w:unhideWhenUsed="1"/>
+    <w:lsdException w:name="Default Paragraph Font" w:semiHidden="1" w:uiPriority="1" w:unhideWhenUsed="1"/>
+    <w:lsdException w:name="Body Text" w:semiHidden="1" w:unhideWhenUsed="1"/>
+    <w:lsdException w:name="Body Text Indent" w:semiHidden="1" w:unhideWhenUsed="1"/>
+    <w:lsdException w:name="List Continue" w:semiHidden="1" w:unhideWhenUsed="1"/>
+    <w:lsdException w:name="List Continue 2" w:semiHidden="1" w:unhideWhenUsed="1"/>
+    <w:lsdException w:name="List Continue 3" w:semiHidden="1" w:unhideWhenUsed="1"/>
+    <w:lsdException w:name="List Continue 4" w:semiHidden="1" w:unhideWhenUsed="1"/>
+    <w:lsdException w:name="List Continue 5" w:semiHidden="1" w:unhideWhenUsed="1"/>
+    <w:lsdException w:name="Message Header" w:semiHidden="1" w:unhideWhenUsed="1"/>
+    <w:lsdException w:name="Subtitle" w:uiPriority="11" w:qFormat="1"/>
+    <w:lsdException w:name="Salutation" w:semiHidden="1" w:unhideWhenUsed="1"/>
+    <w:lsdException w:name="Date" w:semiHidden="1" w:unhideWhenUsed="1"/>
+    <w:lsdException w:name="Body Text First Indent" w:semiHidden="1" w:unhideWhenUsed="1"/>
+    <w:lsdException w:name="Body Text First Indent 2" w:semiHidden="1" w:unhideWhenUsed="1"/>
+    <w:lsdException w:name="Note Heading" w:semiHidden="1" w:unhideWhenUsed="1"/>
+    <w:lsdException w:name="Body Text 2" w:semiHidden="1" w:unhideWhenUsed="1"/>
+    <w:lsdException w:name="Body Text 3" w:semiHidden="1" w:unhideWhenUsed="1"/>
+    <w:lsdException w:name="Body Text Indent 2" w:semiHidden="1" w:unhideWhenUsed="1"/>
+    <w:lsdException w:name="Body Text Indent 3" w:semiHidden="1" w:unhideWhenUsed="1"/>
+    <w:lsdException w:name="Block Text" w:semiHidden="1" w:unhideWhenUsed="1"/>
+    <w:lsdException w:name="Hyperlink" w:semiHidden="1" w:unhideWhenUsed="1"/>
+    <w:lsdException w:name="FollowedHyperlink" w:semiHidden="1" w:unhideWhenUsed="1"/>
+    <w:lsdException w:name="Strong" w:uiPriority="22" w:qFormat="1"/>
+    <w:lsdException w:name="Emphasis" w:uiPriority="20" w:qFormat="1"/>
+    <w:lsdException w:name="Document Map" w:semiHidden="1" w:unhideWhenUsed="1"/>
+    <w:lsdException w:name="Plain Text" w:semiHidden="1" w:unhideWhenUsed="1"/>
+    <w:lsdException w:name="E-mail Signature" w:semiHidden="1" w:unhideWhenUsed="1"/>
+    <w:lsdException w:name="HTML Top of Form" w:semiHidden="1" w:unhideWhenUsed="1"/>
+    <w:lsdException w:name="HTML Bottom of Form" w:semiHidden="1" w:unhideWhenUsed="1"/>
+    <w:lsdException w:name="Normal (Web)" w:semiHidden="1" w:unhideWhenUsed="1"/>
+    <w:lsdException w:name="HTML Acronym" w:semiHidden="1" w:unhideWhenUsed="1"/>
+    <w:lsdException w:name="HTML Address" w:semiHidden="1" w:unhideWhenUsed="1"/>
+    <w:lsdException w:name="HTML Cite" w:semiHidden="1" w:unhideWhenUsed="1"/>
+    <w:lsdException w:name="HTML Code" w:semiHidden="1" w:unhideWhenUsed="1"/>
+    <w:lsdException w:name="HTML Definition" w:semiHidden="1" w:unhideWhenUsed="1"/>
+    <w:lsdException w:name="HTML Keyboard" w:semiHidden="1" w:unhideWhenUsed="1"/>
+    <w:lsdException w:name="HTML Preformatted" w:semiHidden="1" w:unhideWhenUsed="1"/>
+    <w:lsdException w:name="HTML Sample" w:semiHidden="1" w:unhideWhenUsed="1"/>
+    <w:lsdException w:name="HTML Typewriter" w:semiHidden="1" w:unhideWhenUsed="1"/>
+    <w:lsdException w:name="HTML Variable" w:semiHidden="1" w:unhideWhenUsed="1"/>
+    <w:lsdException w:name="Normal Table" w:semiHidden="1" w:unhideWhenUsed="1"/>
+    <w:lsdException w:name="annotation subject" w:semiHidden="1" w:unhideWhenUsed="1"/>
+    <w:lsdException w:name="No List" w:semiHidden="1" w:unhideWhenUsed="1"/>
+    <w:lsdException w:name="Outline List 1" w:semiHidden="1" w:unhideWhenUsed="1"/>
+    <w:lsdException w:name="Outline List 2" w:semiHidden="1" w:unhideWhenUsed="1"/>
+    <w:lsdException w:name="Outline List 3" w:semiHidden="1" w:unhideWhenUsed="1"/>
+    <w:lsdException w:name="Table Simple 1" w:semiHidden="1" w:unhideWhenUsed="1"/>
+    <w:lsdException w:name="Table Simple 2" w:semiHidden="1" w:unhideWhenUsed="1"/>
+    <w:lsdException w:name="Table Simple 3" w:semiHidden="1" w:unhideWhenUsed="1"/>
+    <w:lsdException w:name="Table Classic 1" w:semiHidden="1" w:unhideWhenUsed="1"/>
+    <w:lsdException w:name="Table Classic 2" w:semiHidden="1" w:unhideWhenUsed="1"/>
+    <w:lsdException w:name="Table Classic 3" w:semiHidden="1" w:unhideWhenUsed="1"/>
+    <w:lsdException w:name="Table Classic 4" w:semiHidden="1" w:unhideWhenUsed="1"/>
+    <w:lsdException w:name="Table Colorful 1" w:semiHidden="1" w:unhideWhenUsed="1"/>
+    <w:lsdException w:name="Table Colorful 2" w:semiHidden="1" w:unhideWhenUsed="1"/>
+    <w:lsdException w:name="Table Colorful 3" w:semiHidden="1" w:unhideWhenUsed="1"/>
+    <w:lsdException w:name="Table Columns 1" w:semiHidden="1" w:unhideWhenUsed="1"/>
+    <w:lsdException w:name="Table Columns 2" w:semiHidden="1" w:unhideWhenUsed="1"/>
+    <w:lsdException w:name="Table Columns 3" w:semiHidden="1" w:unhideWhenUsed="1"/>
+    <w:lsdException w:name="Table Columns 4" w:semiHidden="1" w:unhideWhenUsed="1"/>
+    <w:lsdException w:name="Table Columns 5" w:semiHidden="1" w:unhideWhenUsed="1"/>
+    <w:lsdException w:name="Table Grid 1" w:semiHidden="1" w:unhideWhenUsed="1"/>
+    <w:lsdException w:name="Table Grid 2" w:semiHidden="1" w:unhideWhenUsed="1"/>
+    <w:lsdException w:name="Table Grid 3" w:semiHidden="1" w:unhideWhenUsed="1"/>
+    <w:lsdException w:name="Table Grid 4" w:semiHidden="1" w:unhideWhenUsed="1"/>
+    <w:lsdException w:name="Table Grid 5" w:semiHidden="1" w:unhideWhenUsed="1"/>
+    <w:lsdException w:name="Table Grid 6" w:semiHidden="1" w:unhideWhenUsed="1"/>
+    <w:lsdException w:name="Table Grid 7" w:semiHidden="1" w:unhideWhenUsed="1"/>
+    <w:lsdException w:name="Table Grid 8" w:semiHidden="1" w:unhideWhenUsed="1"/>
+    <w:lsdException w:name="Table List 1" w:semiHidden="1" w:unhideWhenUsed="1"/>
+    <w:lsdException w:name="Table List 2" w:semiHidden="1" w:unhideWhenUsed="1"/>
+    <w:lsdException w:name="Table List 3" w:semiHidden="1" w:unhideWhenUsed="1"/>
+    <w:lsdException w:name="Table List 4" w:semiHidden="1" w:unhideWhenUsed="1"/>
+    <w:lsdException w:name="Table List 5" w:semiHidden="1" w:unhideWhenUsed="1"/>
+    <w:lsdException w:name="Table List 6" w:semiHidden="1" w:unhideWhenUsed="1"/>
+    <w:lsdException w:name="Table List 7" w:semiHidden="1" w:unhideWhenUsed="1"/>
+    <w:lsdException w:name="Table List 8" w:semiHidden="1" w:unhideWhenUsed="1"/>
+    <w:lsdException w:name="Table 3D effects 1" w:semiHidden="1" w:unhideWhenUsed="1"/>
+    <w:lsdException w:name="Table 3D effects 2" w:semiHidden="1" w:unhideWhenUsed="1"/>
+    <w:lsdException w:name="Table 3D effects 3" w:semiHidden="1" w:unhideWhenUsed="1"/>
+    <w:lsdException w:name="Table Contemporary" w:semiHidden="1" w:unhideWhenUsed="1"/>
+    <w:lsdException w:name="Table Elegant" w:semiHidden="1" w:unhideWhenUsed="1"/>
+    <w:lsdException w:name="Table Professional" w:semiHidden="1" w:unhideWhenUsed="1"/>
+    <w:lsdException w:name="Table Subtle 1" w:semiHidden="1" w:unhideWhenUsed="1"/>
+    <w:lsdException w:name="Table Subtle 2" w:semiHidden="1" w:unhideWhenUsed="1"/>
+    <w:lsdException w:name="Table Web 1" w:semiHidden="1" w:unhideWhenUsed="1"/>
+    <w:lsdException w:name="Table Web 2" w:semiHidden="1" w:unhideWhenUsed="1"/>
+    <w:lsdException w:name="Table Web 3" w:semiHidden="1" w:unhideWhenUsed="1"/>
+    <w:lsdException w:name="Balloon Text" w:semiHidden="1" w:unhideWhenUsed="1"/>
+    <w:lsdException w:name="Table Grid" w:uiPriority="39"/>
+    <w:lsdException w:name="Table Theme" w:semiHidden="1" w:unhideWhenUsed="1"/>
+    <w:lsdException w:name="Placeholder Text" w:semiHidden="1"/>
+    <w:lsdException w:name="No Spacing" w:uiPriority="1" w:qFormat="1"/>
+    <w:lsdException w:name="Light Shading" w:uiPriority="60"/>
+    <w:lsdException w:name="Light List" w:uiPriority="61"/>
+    <w:lsdException w:name="Light Grid" w:uiPriority="62"/>
+    <w:lsdException w:name="Medium Shading 1" w:uiPriority="63"/>
+    <w:lsdException w:name="Medium Shading 2" w:uiPriority="64"/>
+    <w:lsdException w:name="Medium List 1" w:uiPriority="65"/>
+    <w:lsdException w:name="Medium List 2" w:uiPriority="66"/>
+    <w:lsdException w:name="Medium Grid 1" w:uiPriority="67"/>
+    <w:lsdException w:name="Medium Grid 2" w:uiPriority="68"/>
+    <w:lsdException w:name="Medium Grid 3" w:uiPriority="69"/>
+    <w:lsdException w:name="Dark List" w:uiPriority="70"/>
+    <w:lsdException w:name="Colorful Shading" w:uiPriority="71"/>
+    <w:lsdException w:name="Colorful List" w:uiPriority="72"/>
+    <w:lsdException w:name="Colorful Grid" w:uiPriority="73"/>
+    <w:lsdException w:name="Light Shading Accent 1" w:uiPriority="60"/>
+    <w:lsdException w:name="Light List Accent 1" w:uiPriority="61"/>
+    <w:lsdException w:name="Light Grid Accent 1" w:uiPriority="62"/>
+    <w:lsdException w:name="Medium Shading 1 Accent 1" w:uiPriority="63"/>
+    <w:lsdException w:name="Medium Shading 2 Accent 1" w:uiPriority="64"/>
+    <w:lsdException w:name="Medium List 1 Accent 1" w:uiPriority="65"/>
+    <w:lsdException w:name="Revision" w:semiHidden="1"/>
+    <w:lsdException w:name="List Paragraph" w:uiPriority="34" w:qFormat="1"/>
+    <w:lsdException w:name="Quote" w:uiPriority="29" w:qFormat="1"/>
+    <w:lsdException w:name="Intense Quote" w:uiPriority="30" w:qFormat="1"/>
+    <w:lsdException w:name="Medium List 2 Accent 1" w:uiPriority="66"/>
+    <w:lsdException w:name="Medium Grid 1 Accent 1" w:uiPriority="67"/>
+    <w:lsdException w:name="Medium Grid 2 Accent 1" w:uiPriority="68"/>
+    <w:lsdException w:name="Medium Grid 3 Accent 1" w:uiPriority="69"/>
+    <w:lsdException w:name="Dark List Accent 1" w:uiPriority="70"/>
+    <w:lsdException w:name="Colorful Shading Accent 1" w:uiPriority="71"/>
+    <w:lsdException w:name="Colorful List Accent 1" w:uiPriority="72"/>
+    <w:lsdException w:name="Colorful Grid Accent 1" w:uiPriority="73"/>
+    <w:lsdException w:name="Light Shading Accent 2" w:uiPriority="60"/>
+    <w:lsdException w:name="Light List Accent 2" w:uiPriority="61"/>
+    <w:lsdException w:name="Light Grid Accent 2" w:uiPriority="62"/>
+    <w:lsdException w:name="Medium Shading 1 Accent 2" w:uiPriority="63"/>
+    <w:lsdException w:name="Medium Shading 2 Accent 2" w:uiPriority="64"/>
+    <w:lsdException w:name="Medium List 1 Accent 2" w:uiPriority="65"/>
+    <w:lsdException w:name="Medium List 2 Accent 2" w:uiPriority="66"/>
+    <w:lsdException w:name="Medium Grid 1 Accent 2" w:uiPriority="67"/>
+    <w:lsdException w:name="Medium Grid 2 Accent 2" w:uiPriority="68"/>
+    <w:lsdException w:name="Medium Grid 3 Accent 2" w:uiPriority="69"/>
+    <w:lsdException w:name="Dark List Accent 2" w:uiPriority="70"/>
+    <w:lsdException w:name="Colorful Shading Accent 2" w:uiPriority="71"/>
+    <w:lsdException w:name="Colorful List Accent 2" w:uiPriority="72"/>
+    <w:lsdException w:name="Colorful Grid Accent 2" w:uiPriority="73"/>
+    <w:lsdException w:name="Light Shading Accent 3" w:uiPriority="60"/>
+    <w:lsdException w:name="Light List Accent 3" w:uiPriority="61"/>
+    <w:lsdException w:name="Light Grid Accent 3" w:uiPriority="62"/>
+    <w:lsdException w:name="Medium Shading 1 Accent 3" w:uiPriority="63"/>
+    <w:lsdException w:name="Medium Shading 2 Accent 3" w:uiPriority="64"/>
+    <w:lsdException w:name="Medium List 1 Accent 3" w:uiPriority="65"/>
+    <w:lsdException w:name="Medium List 2 Accent 3" w:uiPriority="66"/>
+    <w:lsdException w:name="Medium Grid 1 Accent 3" w:uiPriority="67"/>
+    <w:lsdException w:name="Medium Grid 2 Accent 3" w:uiPriority="68"/>
+    <w:lsdException w:name="Medium Grid 3 Accent 3" w:uiPriority="69"/>
+    <w:lsdException w:name="Dark List Accent 3" w:uiPriority="70"/>
+    <w:lsdException w:name="Colorful Shading Accent 3" w:uiPriority="71"/>
+    <w:lsdException w:name="Colorful List Accent 3" w:uiPriority="72"/>
+    <w:lsdException w:name="Colorful Grid Accent 3" w:uiPriority="73"/>
+    <w:lsdException w:name="Light Shading Accent 4" w:uiPriority="60"/>
+    <w:lsdException w:name="Light List Accent 4" w:uiPriority="61"/>
+    <w:lsdException w:name="Light Grid Accent 4" w:uiPriority="62"/>
+    <w:lsdException w:name="Medium Shading 1 Accent 4" w:uiPriority="63"/>
+    <w:lsdException w:name="Medium Shading 2 Accent 4" w:uiPriority="64"/>
+    <w:lsdException w:name="Medium List 1 Accent 4" w:uiPriority="65"/>
+    <w:lsdException w:name="Medium List 2 Accent 4" w:uiPriority="66"/>
+    <w:lsdException w:name="Medium Grid 1 Accent 4" w:uiPriority="67"/>
+    <w:lsdException w:name="Medium Grid 2 Accent 4" w:uiPriority="68"/>
+    <w:lsdException w:name="Medium Grid 3 Accent 4" w:uiPriority="69"/>
+    <w:lsdException w:name="Dark List Accent 4" w:uiPriority="70"/>
+    <w:lsdException w:name="Colorful Shading Accent 4" w:uiPriority="71"/>
+    <w:lsdException w:name="Colorful List Accent 4" w:uiPriority="72"/>
+    <w:lsdException w:name="Colorful Grid Accent 4" w:uiPriority="73"/>
+    <w:lsdException w:name="Light Shading Accent 5" w:uiPriority="60"/>
+    <w:lsdException w:name="Light List Accent 5" w:uiPriority="61"/>
+    <w:lsdException w:name="Light Grid Accent 5" w:uiPriority="62"/>
+    <w:lsdException w:name="Medium Shading 1 Accent 5" w:uiPriority="63"/>
+    <w:lsdException w:name="Medium Shading 2 Accent 5" w:uiPriority="64"/>
+    <w:lsdException w:name="Medium List 1 Accent 5" w:uiPriority="65"/>
+    <w:lsdException w:name="Medium List 2 Accent 5" w:uiPriority="66"/>
+    <w:lsdException w:name="Medium Grid 1 Accent 5" w:uiPriority="67"/>
+    <w:lsdException w:name="Medium Grid 2 Accent 5" w:uiPriority="68"/>
+    <w:lsdException w:name="Medium Grid 3 Accent 5" w:uiPriority="69"/>
+    <w:lsdException w:name="Dark List Accent 5" w:uiPriority="70"/>
+    <w:lsdException w:name="Colorful Shading Accent 5" w:uiPriority="71"/>
+    <w:lsdException w:name="Colorful List Accent 5" w:uiPriority="72"/>
+    <w:lsdException w:name="Colorful Grid Accent 5" w:uiPriority="73"/>
+    <w:lsdException w:name="Light Shading Accent 6" w:uiPriority="60"/>
+    <w:lsdException w:name="Light List Accent 6" w:uiPriority="61"/>
+    <w:lsdException w:name="Light Grid Accent 6" w:uiPriority="62"/>
+    <w:lsdException w:name="Medium Shading 1 Accent 6" w:uiPriority="63"/>
+    <w:lsdException w:name="Medium Shading 2 Accent 6" w:uiPriority="64"/>
+    <w:lsdException w:name="Medium List 1 Accent 6" w:uiPriority="65"/>
+    <w:lsdException w:name="Medium List 2 Accent 6" w:uiPriority="66"/>
+    <w:lsdException w:name="Medium Grid 1 Accent 6" w:uiPriority="67"/>
+    <w:lsdException w:name="Medium Grid 2 Accent 6" w:uiPriority="68"/>
+    <w:lsdException w:name="Medium Grid 3 Accent 6" w:uiPriority="69"/>
+    <w:lsdException w:name="Dark List Accent 6" w:uiPriority="70"/>
+    <w:lsdException w:name="Colorful Shading Accent 6" w:uiPriority="71"/>
+    <w:lsdException w:name="Colorful List Accent 6" w:uiPriority="72"/>
+    <w:lsdException w:name="Colorful Grid Accent 6" w:uiPriority="73"/>
+    <w:lsdException w:name="Subtle Emphasis" w:uiPriority="19" w:qFormat="1"/>
+    <w:lsdException w:name="Intense Emphasis" w:uiPriority="21" w:qFormat="1"/>
+    <w:lsdException w:name="Subtle Reference" w:uiPriority="31" w:qFormat="1"/>
+    <w:lsdException w:name="Intense Reference" w:uiPriority="32" w:qFormat="1"/>
+    <w:lsdException w:name="Book Title" w:uiPriority="33" w:qFormat="1"/>
+    <w:lsdException w:name="Bibliography" w:semiHidden="1" w:uiPriority="37" w:unhideWhenUsed="1"/>
+    <w:lsdException w:name="TOC Heading" w:semiHidden="1" w:uiPriority="39" w:unhideWhenUsed="1" w:qFormat="1"/>
+    <w:lsdException w:name="Plain Table 1" w:uiPriority="41"/>
+    <w:lsdException w:name="Plain Table 2" w:uiPriority="42"/>
+    <w:lsdException w:name="Plain Table 3" w:uiPriority="43"/>
+    <w:lsdException w:name="Plain Table 4" w:uiPriority="44"/>
+    <w:lsdException w:name="Plain Table 5" w:uiPriority="45"/>
+    <w:lsdException w:name="Grid Table Light" w:uiPriority="40"/>
+    <w:lsdException w:name="Grid Table 1 Light" w:uiPriority="46"/>
+    <w:lsdException w:name="Grid Table 2" w:uiPriority="47"/>
+    <w:lsdException w:name="Grid Table 3" w:uiPriority="48"/>
+    <w:lsdException w:name="Grid Table 4" w:uiPriority="49"/>
+    <w:lsdException w:name="Grid Table 5 Dark" w:uiPriority="50"/>
+    <w:lsdException w:name="Grid Table 6 Colorful" w:uiPriority="51"/>
+    <w:lsdException w:name="Grid Table 7 Colorful" w:uiPriority="52"/>
+    <w:lsdException w:name="Grid Table 1 Light Accent 1" w:uiPriority="46"/>
+    <w:lsdException w:name="Grid Table 2 Accent 1" w:uiPriority="47"/>
+    <w:lsdException w:name="Grid Table 3 Accent 1" w:uiPriority="48"/>
+    <w:lsdException w:name="Grid Table 4 Accent 1" w:uiPriority="49"/>
+    <w:lsdException w:name="Grid Table 5 Dark Accent 1" w:uiPriority="50"/>
+    <w:lsdException w:name="Grid Table 6 Colorful Accent 1" w:uiPriority="51"/>
+    <w:lsdException w:name="Grid Table 7 Colorful Accent 1" w:uiPriority="52"/>
+    <w:lsdException w:name="Grid Table 1 Light Accent 2" w:uiPriority="46"/>
+    <w:lsdException w:name="Grid Table 2 Accent 2" w:uiPriority="47"/>
+    <w:lsdException w:name="Grid Table 3 Accent 2" w:uiPriority="48"/>
+    <w:lsdException w:name="Grid Table 4 Accent 2" w:uiPriority="49"/>
+    <w:lsdException w:name="Grid Table 5 Dark Accent 2" w:uiPriority="50"/>
+    <w:lsdException w:name="Grid Table 6 Colorful Accent 2" w:uiPriority="51"/>
+    <w:lsdException w:name="Grid Table 7 Colorful Accent 2" w:uiPriority="52"/>
+    <w:lsdException w:name="Grid Table 1 Light Accent 3" w:uiPriority="46"/>
+    <w:lsdException w:name="Grid Table 2 Accent 3" w:uiPriority="47"/>
+    <w:lsdException w:name="Grid Table 3 Accent 3" w:uiPriority="48"/>
+    <w:lsdException w:name="Grid Table 4 Accent 3" w:uiPriority="49"/>
+    <w:lsdException w:name="Grid Table 5 Dark Accent 3" w:uiPriority="50"/>
+    <w:lsdException w:name="Grid Table 6 Colorful Accent 3" w:uiPriority="51"/>
+    <w:lsdException w:name="Grid Table 7 Colorful Accent 3" w:uiPriority="52"/>
+    <w:lsdException w:name="Grid Table 1 Light Accent 4" w:uiPriority="46"/>
+    <w:lsdException w:name="Grid Table 2 Accent 4" w:uiPriority="47"/>
+    <w:lsdException w:name="Grid Table 3 Accent 4" w:uiPriority="48"/>
+    <w:lsdException w:name="Grid Table 4 Accent 4" w:uiPriority="49"/>
+    <w:lsdException w:name="Grid Table 5 Dark Accent 4" w:uiPriority="50"/>
+    <w:lsdException w:name="Grid Table 6 Colorful Accent 4" w:uiPriority="51"/>
+    <w:lsdException w:name="Grid Table 7 Colorful Accent 4" w:uiPriority="52"/>
+    <w:lsdException w:name="Grid Table 1 Light Accent 5" w:uiPriority="46"/>
+    <w:lsdException w:name="Grid Table 2 Accent 5" w:uiPriority="47"/>
+    <w:lsdException w:name="Grid Table 3 Accent 5" w:uiPriority="48"/>
+    <w:lsdException w:name="Grid Table 4 Accent 5" w:uiPriority="49"/>
+    <w:lsdException w:name="Grid Table 5 Dark Accent 5" w:uiPriority="50"/>
+    <w:lsdException w:name="Grid Table 6 Colorful Accent 5" w:uiPriority="51"/>
+    <w:lsdException w:name="Grid Table 7 Colorful Accent 5" w:uiPriority="52"/>
+    <w:lsdException w:name="Grid Table 1 Light Accent 6" w:uiPriority="46"/>
+    <w:lsdException w:name="Grid Table 2 Accent 6" w:uiPriority="47"/>
+    <w:lsdException w:name="Grid Table 3 Accent 6" w:uiPriority="48"/>
+    <w:lsdException w:name="Grid Table 4 Accent 6" w:uiPriority="49"/>
+    <w:lsdException w:name="Grid Table 5 Dark Accent 6" w:uiPriority="50"/>
+    <w:lsdException w:name="Grid Table 6 Colorful Accent 6" w:uiPriority="51"/>
+    <w:lsdException w:name="Grid Table 7 Colorful Accent 6" w:uiPriority="52"/>
+    <w:lsdException w:name="List Table 1 Light" w:uiPriority="46"/>
+    <w:lsdException w:name="List Table 2" w:uiPriority="47"/>
+    <w:lsdException w:name="List Table 3" w:uiPriority="48"/>
+    <w:lsdException w:name="List Table 4" w:uiPriority="49"/>
+    <w:lsdException w:name="List Table 5 Dark" w:uiPriority="50"/>
+    <w:lsdException w:name="List Table 6 Colorful" w:uiPriority="51"/>
+    <w:lsdException w:name="List Table 7 Colorful" w:uiPriority="52"/>
+    <w:lsdException w:name="List Table 1 Light Accent 1" w:uiPriority="46"/>
+    <w:lsdException w:name="List Table 2 Accent 1" w:uiPriority="47"/>
+    <w:lsdException w:name="List Table 3 Accent 1" w:uiPriority="48"/>
+    <w:lsdException w:name="List Table 4 Accent 1" w:uiPriority="49"/>
+    <w:lsdException w:name="List Table 5 Dark Accent 1" w:uiPriority="50"/>
+    <w:lsdException w:name="List Table 6 Colorful Accent 1" w:uiPriority="51"/>
+    <w:lsdException w:name="List Table 7 Colorful Accent 1" w:uiPriority="52"/>
+    <w:lsdException w:name="List Table 1 Light Accent 2" w:uiPriority="46"/>
+    <w:lsdException w:name="List Table 2 Accent 2" w:uiPriority="47"/>
+    <w:lsdException w:name="List Table 3 Accent 2" w:uiPriority="48"/>
+    <w:lsdException w:name="List Table 4 Accent 2" w:uiPriority="49"/>
+    <w:lsdException w:name="List Table 5 Dark Accent 2" w:uiPriority="50"/>
+    <w:lsdException w:name="List Table 6 Colorful Accent 2" w:uiPriority="51"/>
+    <w:lsdException w:name="List Table 7 Colorful Accent 2" w:uiPriority="52"/>
+    <w:lsdException w:name="List Table 1 Light Accent 3" w:uiPriority="46"/>
+    <w:lsdException w:name="List Table 2 Accent 3" w:uiPriority="47"/>
+    <w:lsdException w:name="List Table 3 Accent 3" w:uiPriority="48"/>
+    <w:lsdException w:name="List Table 4 Accent 3" w:uiPriority="49"/>
+    <w:lsdException w:name="List Table 5 Dark Accent 3" w:uiPriority="50"/>
+    <w:lsdException w:name="List Table 6 Colorful Accent 3" w:uiPriority="51"/>
+    <w:lsdException w:name="List Table 7 Colorful Accent 3" w:uiPriority="52"/>
+    <w:lsdException w:name="List Table 1 Light Accent 4" w:uiPriority="46"/>
+    <w:lsdException w:name="List Table 2 Accent 4" w:uiPriority="47"/>
+    <w:lsdException w:name="List Table 3 Accent 4" w:uiPriority="48"/>
+    <w:lsdException w:name="List Table 4 Accent 4" w:uiPriority="49"/>
+    <w:lsdException w:name="List Table 5 Dark Accent 4" w:uiPriority="50"/>
+    <w:lsdException w:name="List Table 6 Colorful Accent 4" w:uiPriority="51"/>
+    <w:lsdException w:name="List Table 7 Colorful Accent 4" w:uiPriority="52"/>
+    <w:lsdException w:name="List Table 1 Light Accent 5" w:uiPriority="46"/>
+    <w:lsdException w:name="List Table 2 Accent 5" w:uiPriority="47"/>
+    <w:lsdException w:name="List Table 3 Accent 5" w:uiPriority="48"/>
+    <w:lsdException w:name="List Table 4 Accent 5" w:uiPriority="49"/>
+    <w:lsdException w:name="List Table 5 Dark Accent 5" w:uiPriority="50"/>
+    <w:lsdException w:name="List Table 6 Colorful Accent 5" w:uiPriority="51"/>
+    <w:lsdException w:name="List Table 7 Colorful Accent 5" w:uiPriority="52"/>
+    <w:lsdException w:name="List Table 1 Light Accent 6" w:uiPriority="46"/>
+    <w:lsdException w:name="List Table 2 Accent 6" w:uiPriority="47"/>
+    <w:lsdException w:name="List Table 3 Accent 6" w:uiPriority="48"/>
+    <w:lsdException w:name="List Table 4 Accent 6" w:uiPriority="49"/>
+    <w:lsdException w:name="List Table 5 Dark Accent 6" w:uiPriority="50"/>
+    <w:lsdException w:name="List Table 6 Colorful Accent 6" w:uiPriority="51"/>
+    <w:lsdException w:name="List Table 7 Colorful Accent 6" w:uiPriority="52"/>
   </w:latentStyles>
   <w:style w:type="paragraph" w:default="1" w:styleId="Normal">
     <w:name w:val="Normal"/>
@@ -11016,7 +11003,7 @@
 </file>
 
 <file path=word/glossary/webSettings.xml><?xml version="1.0" encoding="utf-8"?>
-<w:webSettings xmlns:mc="http://schemas.openxmlformats.org/markup-compatibility/2006" xmlns:r="http://schemas.openxmlformats.org/officeDocument/2006/relationships" xmlns:w="http://schemas.openxmlformats.org/wordprocessingml/2006/main" xmlns:w14="http://schemas.microsoft.com/office/word/2010/wordml" mc:Ignorable="w14">
+<w:webSettings xmlns:mc="http://schemas.openxmlformats.org/markup-compatibility/2006" xmlns:r="http://schemas.openxmlformats.org/officeDocument/2006/relationships" xmlns:w="http://schemas.openxmlformats.org/wordprocessingml/2006/main" xmlns:w14="http://schemas.microsoft.com/office/word/2010/wordml" xmlns:w15="http://schemas.microsoft.com/office/word/2012/wordml" mc:Ignorable="w14 w15">
   <w:optimizeForBrowser/>
   <w:allowPNG/>
 </w:webSettings>
@@ -11277,7 +11264,7 @@
   <a:extraClrSchemeLst/>
   <a:extLst>
     <a:ext uri="{05A4C25C-085E-4340-85A3-A5531E510DB2}">
-      <thm15:themeFamily xmlns:thm15="http://schemas.microsoft.com/office/thememl/2012/main" xmlns="" name="Office Theme" id="{62F939B6-93AF-4DB8-9C6B-D6C7DFDC589F}" vid="{4A3C46E8-61CC-4603-A589-7422A47A8E4A}"/>
+      <thm15:themeFamily xmlns:thm15="http://schemas.microsoft.com/office/thememl/2012/main" name="Office Theme" id="{62F939B6-93AF-4DB8-9C6B-D6C7DFDC589F}" vid="{4A3C46E8-61CC-4603-A589-7422A47A8E4A}"/>
     </a:ext>
   </a:extLst>
 </a:theme>
@@ -11307,7 +11294,7 @@
 </file>
 
 <file path=customXml/itemProps2.xml><?xml version="1.0" encoding="utf-8"?>
-<ds:datastoreItem xmlns:ds="http://schemas.openxmlformats.org/officeDocument/2006/customXml" ds:itemID="{5803CF5D-24D3-44F3-81FE-2ABE1CF02330}">
+<ds:datastoreItem xmlns:ds="http://schemas.openxmlformats.org/officeDocument/2006/customXml" ds:itemID="{03DEA2A5-B7C7-4DBB-910E-02B52B1368CD}">
   <ds:schemaRefs>
     <ds:schemaRef ds:uri="http://schemas.openxmlformats.org/officeDocument/2006/bibliography"/>
   </ds:schemaRefs>

</xml_diff>